<commit_message>
Manual de Instalação quase feita. Falta só navigação das interfaces
</commit_message>
<xml_diff>
--- a/Relatório/Manual de Instalação.docx
+++ b/Relatório/Manual de Instalação.docx
@@ -1527,34 +1527,32 @@
           <w:titlePg/>
         </w:sectPr>
       </w:pPr>
-      <w:bookmarkStart w:id="0" w:name="_GoBack"/>
-      <w:bookmarkEnd w:id="0"/>
     </w:p>
     <w:p>
       <w:pPr>
         <w:pStyle w:val="Ttulo1"/>
         <w:spacing w:before="0"/>
       </w:pPr>
-      <w:bookmarkStart w:id="1" w:name="_Toc29745613"/>
+      <w:bookmarkStart w:id="0" w:name="_Toc29745613"/>
       <w:r>
         <w:lastRenderedPageBreak/>
         <w:t>Instalação da Base de dados</w:t>
       </w:r>
+      <w:bookmarkEnd w:id="0"/>
+    </w:p>
+    <w:p>
+      <w:pPr>
+        <w:pStyle w:val="Ttulo2"/>
+      </w:pPr>
+      <w:bookmarkStart w:id="1" w:name="_Toc29745614"/>
+      <w:r>
+        <w:t xml:space="preserve">Instalação do </w:t>
+      </w:r>
+      <w:proofErr w:type="spellStart"/>
+      <w:r>
+        <w:t>PostgreSQL</w:t>
+      </w:r>
       <w:bookmarkEnd w:id="1"/>
-    </w:p>
-    <w:p>
-      <w:pPr>
-        <w:pStyle w:val="Ttulo2"/>
-      </w:pPr>
-      <w:bookmarkStart w:id="2" w:name="_Toc29745614"/>
-      <w:r>
-        <w:t xml:space="preserve">Instalação do </w:t>
-      </w:r>
-      <w:proofErr w:type="spellStart"/>
-      <w:r>
-        <w:t>PostgreSQL</w:t>
-      </w:r>
-      <w:bookmarkEnd w:id="2"/>
       <w:proofErr w:type="spellEnd"/>
     </w:p>
     <w:p>
@@ -1575,7 +1573,7 @@
         <w:pStyle w:val="PargrafodaLista"/>
         <w:numPr>
           <w:ilvl w:val="0"/>
-          <w:numId w:val="36"/>
+          <w:numId w:val="6"/>
         </w:numPr>
         <w:jc w:val="left"/>
       </w:pPr>
@@ -1596,7 +1594,7 @@
         <w:pStyle w:val="PargrafodaLista"/>
         <w:numPr>
           <w:ilvl w:val="0"/>
-          <w:numId w:val="36"/>
+          <w:numId w:val="6"/>
         </w:numPr>
         <w:jc w:val="left"/>
       </w:pPr>
@@ -1609,7 +1607,7 @@
         <w:pStyle w:val="PargrafodaLista"/>
         <w:numPr>
           <w:ilvl w:val="0"/>
-          <w:numId w:val="36"/>
+          <w:numId w:val="6"/>
         </w:numPr>
         <w:jc w:val="left"/>
       </w:pPr>
@@ -1622,7 +1620,7 @@
         <w:pStyle w:val="PargrafodaLista"/>
         <w:numPr>
           <w:ilvl w:val="0"/>
-          <w:numId w:val="36"/>
+          <w:numId w:val="6"/>
         </w:numPr>
         <w:jc w:val="left"/>
       </w:pPr>
@@ -1634,13 +1632,24 @@
         <w:t>Wizard</w:t>
       </w:r>
       <w:proofErr w:type="spellEnd"/>
+      <w:r>
+        <w:t xml:space="preserve">. Quando pedir para criar uma </w:t>
+      </w:r>
+      <w:proofErr w:type="spellStart"/>
+      <w:r>
+        <w:t>plavara</w:t>
+      </w:r>
+      <w:proofErr w:type="spellEnd"/>
+      <w:r>
+        <w:t xml:space="preserve"> passe, escreva “password” nas duas caixas.</w:t>
+      </w:r>
     </w:p>
     <w:p>
       <w:pPr>
         <w:pStyle w:val="PargrafodaLista"/>
         <w:numPr>
           <w:ilvl w:val="0"/>
-          <w:numId w:val="36"/>
+          <w:numId w:val="6"/>
         </w:numPr>
       </w:pPr>
       <w:r>
@@ -1659,7 +1668,7 @@
       <w:pPr>
         <w:pStyle w:val="Ttulo2"/>
       </w:pPr>
-      <w:bookmarkStart w:id="3" w:name="_Toc29745615"/>
+      <w:bookmarkStart w:id="2" w:name="_Toc29745615"/>
       <w:r>
         <w:t xml:space="preserve">Instalação do </w:t>
       </w:r>
@@ -1671,14 +1680,14 @@
       <w:r>
         <w:t xml:space="preserve"> 4</w:t>
       </w:r>
-      <w:bookmarkEnd w:id="3"/>
+      <w:bookmarkEnd w:id="2"/>
     </w:p>
     <w:p>
       <w:pPr>
         <w:pStyle w:val="PargrafodaLista"/>
         <w:numPr>
           <w:ilvl w:val="0"/>
-          <w:numId w:val="37"/>
+          <w:numId w:val="7"/>
         </w:numPr>
       </w:pPr>
       <w:r>
@@ -1690,7 +1699,7 @@
         <w:pStyle w:val="PargrafodaLista"/>
         <w:numPr>
           <w:ilvl w:val="0"/>
-          <w:numId w:val="37"/>
+          <w:numId w:val="7"/>
         </w:numPr>
       </w:pPr>
       <w:r>
@@ -1702,7 +1711,7 @@
         <w:pStyle w:val="PargrafodaLista"/>
         <w:numPr>
           <w:ilvl w:val="0"/>
-          <w:numId w:val="37"/>
+          <w:numId w:val="7"/>
         </w:numPr>
         <w:spacing w:before="0" w:after="160"/>
         <w:jc w:val="left"/>
@@ -1724,7 +1733,7 @@
         <w:pStyle w:val="PargrafodaLista"/>
         <w:numPr>
           <w:ilvl w:val="0"/>
-          <w:numId w:val="37"/>
+          <w:numId w:val="7"/>
         </w:numPr>
       </w:pPr>
       <w:r>
@@ -1786,7 +1795,7 @@
         <w:pStyle w:val="PargrafodaLista"/>
         <w:numPr>
           <w:ilvl w:val="0"/>
-          <w:numId w:val="39"/>
+          <w:numId w:val="8"/>
         </w:numPr>
         <w:spacing w:before="0" w:after="160"/>
         <w:jc w:val="left"/>
@@ -1800,7 +1809,7 @@
         <w:pStyle w:val="PargrafodaLista"/>
         <w:numPr>
           <w:ilvl w:val="0"/>
-          <w:numId w:val="39"/>
+          <w:numId w:val="8"/>
         </w:numPr>
         <w:spacing w:before="0" w:after="160"/>
         <w:jc w:val="left"/>
@@ -1819,7 +1828,7 @@
         <w:pStyle w:val="PargrafodaLista"/>
         <w:numPr>
           <w:ilvl w:val="0"/>
-          <w:numId w:val="39"/>
+          <w:numId w:val="8"/>
         </w:numPr>
         <w:spacing w:before="0" w:after="160"/>
         <w:jc w:val="left"/>
@@ -1863,19 +1872,18 @@
           <w:numId w:val="2"/>
         </w:numPr>
       </w:pPr>
-      <w:bookmarkStart w:id="4" w:name="_Toc29745616"/>
-      <w:r>
-        <w:lastRenderedPageBreak/>
+      <w:bookmarkStart w:id="3" w:name="_Toc29745616"/>
+      <w:r>
         <w:t>Criação da Base de Dados</w:t>
       </w:r>
-      <w:bookmarkEnd w:id="4"/>
+      <w:bookmarkEnd w:id="3"/>
     </w:p>
     <w:p>
       <w:pPr>
         <w:pStyle w:val="PargrafodaLista"/>
         <w:numPr>
           <w:ilvl w:val="0"/>
-          <w:numId w:val="41"/>
+          <w:numId w:val="9"/>
         </w:numPr>
         <w:spacing w:before="0" w:after="160"/>
         <w:jc w:val="left"/>
@@ -1894,7 +1902,7 @@
         <w:pStyle w:val="PargrafodaLista"/>
         <w:numPr>
           <w:ilvl w:val="0"/>
-          <w:numId w:val="41"/>
+          <w:numId w:val="9"/>
         </w:numPr>
         <w:spacing w:before="0" w:after="160"/>
         <w:jc w:val="left"/>
@@ -1927,7 +1935,7 @@
         <w:pStyle w:val="PargrafodaLista"/>
         <w:numPr>
           <w:ilvl w:val="0"/>
-          <w:numId w:val="41"/>
+          <w:numId w:val="9"/>
         </w:numPr>
         <w:spacing w:before="0" w:after="160"/>
         <w:jc w:val="left"/>
@@ -2014,7 +2022,7 @@
         <w:pStyle w:val="PargrafodaLista"/>
         <w:numPr>
           <w:ilvl w:val="0"/>
-          <w:numId w:val="42"/>
+          <w:numId w:val="10"/>
         </w:numPr>
         <w:spacing w:before="0" w:after="160"/>
         <w:jc w:val="left"/>
@@ -2099,7 +2107,7 @@
         <w:pStyle w:val="PargrafodaLista"/>
         <w:numPr>
           <w:ilvl w:val="0"/>
-          <w:numId w:val="42"/>
+          <w:numId w:val="10"/>
         </w:numPr>
         <w:spacing w:before="0" w:after="160"/>
         <w:jc w:val="left"/>
@@ -2270,37 +2278,7 @@
           <w:b/>
           <w:bCs/>
         </w:rPr>
-        <w:t xml:space="preserve"> </w:t>
-      </w:r>
-      <w:proofErr w:type="gramStart"/>
-      <w:r>
-        <w:rPr>
-          <w:b/>
-          <w:bCs/>
-        </w:rPr>
-        <w:t xml:space="preserve">(  </w:t>
-      </w:r>
-      <w:proofErr w:type="gramEnd"/>
-      <w:r>
-        <w:rPr>
-          <w:b/>
-          <w:bCs/>
-        </w:rPr>
-        <w:t xml:space="preserve">  </w:t>
-      </w:r>
-      <w:r>
-        <w:rPr>
-          <w:b/>
-          <w:bCs/>
-        </w:rPr>
-        <w:t xml:space="preserve">/     </w:t>
-      </w:r>
-      <w:r>
-        <w:rPr>
-          <w:b/>
-          <w:bCs/>
-        </w:rPr>
-        <w:t>)</w:t>
+        <w:t xml:space="preserve"> (    /     )</w:t>
       </w:r>
     </w:p>
     <w:p>
@@ -2308,7 +2286,7 @@
         <w:pStyle w:val="PargrafodaLista"/>
         <w:numPr>
           <w:ilvl w:val="0"/>
-          <w:numId w:val="42"/>
+          <w:numId w:val="10"/>
         </w:numPr>
         <w:spacing w:before="0" w:after="160"/>
         <w:jc w:val="left"/>
@@ -2356,7 +2334,7 @@
         <w:pStyle w:val="PargrafodaLista"/>
         <w:numPr>
           <w:ilvl w:val="0"/>
-          <w:numId w:val="42"/>
+          <w:numId w:val="10"/>
         </w:numPr>
         <w:spacing w:before="0" w:after="160"/>
         <w:jc w:val="left"/>
@@ -2401,71 +2379,911 @@
       <w:pPr>
         <w:pStyle w:val="Ttulo1"/>
       </w:pPr>
-      <w:bookmarkStart w:id="5" w:name="_Toc29745617"/>
+      <w:bookmarkStart w:id="4" w:name="_Toc29745617"/>
       <w:r>
         <w:lastRenderedPageBreak/>
         <w:t>Instalação da Aplicação</w:t>
       </w:r>
+      <w:bookmarkEnd w:id="4"/>
+    </w:p>
+    <w:p>
+      <w:r>
+        <w:t xml:space="preserve">Para a instalação da aplicação e para poder a correr, irá ser preciso a instalação do JDK e do </w:t>
+      </w:r>
+      <w:proofErr w:type="spellStart"/>
+      <w:r>
+        <w:t>Netbeans</w:t>
+      </w:r>
+      <w:proofErr w:type="spellEnd"/>
+      <w:r>
+        <w:t>. De seguida pode-se se encontrar uma pequena tutorial de como instalar cada software.</w:t>
+      </w:r>
+    </w:p>
+    <w:p>
+      <w:pPr>
+        <w:pStyle w:val="Ttulo2"/>
+      </w:pPr>
+      <w:bookmarkStart w:id="5" w:name="_Toc29745618"/>
+      <w:r>
+        <w:t xml:space="preserve">Instalação do Java </w:t>
+      </w:r>
+      <w:proofErr w:type="spellStart"/>
+      <w:r>
+        <w:t>Development</w:t>
+      </w:r>
+      <w:proofErr w:type="spellEnd"/>
+      <w:r>
+        <w:t xml:space="preserve"> Kit (JDK)</w:t>
+      </w:r>
       <w:bookmarkEnd w:id="5"/>
     </w:p>
     <w:p>
+      <w:r>
+        <w:t xml:space="preserve">O JDK será necessário para correr o programa através do </w:t>
+      </w:r>
+      <w:proofErr w:type="spellStart"/>
+      <w:r>
+        <w:t>Netbeans</w:t>
+      </w:r>
+      <w:proofErr w:type="spellEnd"/>
+      <w:r>
+        <w:t>. Para instalar basta</w:t>
+      </w:r>
+      <w:r>
+        <w:t>:</w:t>
+      </w:r>
+    </w:p>
+    <w:p>
+      <w:pPr>
+        <w:pStyle w:val="PargrafodaLista"/>
+        <w:numPr>
+          <w:ilvl w:val="0"/>
+          <w:numId w:val="11"/>
+        </w:numPr>
+      </w:pPr>
+      <w:r>
+        <w:t xml:space="preserve">Dirigir-se ao sítio: </w:t>
+      </w:r>
+      <w:hyperlink r:id="rId16" w:history="1">
+        <w:r>
+          <w:rPr>
+            <w:rStyle w:val="Hiperligao"/>
+          </w:rPr>
+          <w:t>https://www.oracle.com/technetwork/java/javase/downloads/index.html</w:t>
+        </w:r>
+      </w:hyperlink>
+    </w:p>
+    <w:p>
+      <w:pPr>
+        <w:pStyle w:val="PargrafodaLista"/>
+        <w:numPr>
+          <w:ilvl w:val="0"/>
+          <w:numId w:val="11"/>
+        </w:numPr>
+      </w:pPr>
+      <w:r>
+        <w:t xml:space="preserve">Clicar no botão </w:t>
+      </w:r>
+      <w:r>
+        <w:t>“Download” ao lado da versão mais recente listada (neste caso, 13.0.1)</w:t>
+      </w:r>
+    </w:p>
+    <w:p>
+      <w:pPr>
+        <w:pStyle w:val="PargrafodaLista"/>
+        <w:numPr>
+          <w:ilvl w:val="0"/>
+          <w:numId w:val="11"/>
+        </w:numPr>
+      </w:pPr>
+      <w:r>
+        <w:t xml:space="preserve">Clique na </w:t>
+      </w:r>
+      <w:proofErr w:type="spellStart"/>
+      <w:r>
+        <w:t>checkbox</w:t>
+      </w:r>
+      <w:proofErr w:type="spellEnd"/>
+      <w:r>
+        <w:t xml:space="preserve"> do “</w:t>
+      </w:r>
+      <w:proofErr w:type="spellStart"/>
+      <w:r>
+        <w:t>Accept</w:t>
+      </w:r>
+      <w:proofErr w:type="spellEnd"/>
+      <w:r>
+        <w:t xml:space="preserve"> </w:t>
+      </w:r>
+      <w:proofErr w:type="spellStart"/>
+      <w:r>
+        <w:t>License</w:t>
+      </w:r>
+      <w:proofErr w:type="spellEnd"/>
+      <w:r>
+        <w:t xml:space="preserve"> </w:t>
+      </w:r>
+      <w:proofErr w:type="spellStart"/>
+      <w:r>
+        <w:t>Agreement</w:t>
+      </w:r>
+      <w:proofErr w:type="spellEnd"/>
+      <w:r>
+        <w:t>” e selecione o executável correspondente ao seu sistema operativo (neste caso, Windows)</w:t>
+      </w:r>
+    </w:p>
+    <w:p>
+      <w:pPr>
+        <w:ind w:left="360" w:firstLine="320"/>
+      </w:pPr>
+      <w:r>
+        <w:rPr>
+          <w:noProof/>
+        </w:rPr>
+        <w:drawing>
+          <wp:inline distT="0" distB="0" distL="0" distR="0" wp14:anchorId="0C42E56B" wp14:editId="345F8026">
+            <wp:extent cx="4328160" cy="1772754"/>
+            <wp:effectExtent l="0" t="0" r="0" b="0"/>
+            <wp:docPr id="6" name="Imagem 6"/>
+            <wp:cNvGraphicFramePr>
+              <a:graphicFrameLocks xmlns:a="http://schemas.openxmlformats.org/drawingml/2006/main" noChangeAspect="1"/>
+            </wp:cNvGraphicFramePr>
+            <a:graphic xmlns:a="http://schemas.openxmlformats.org/drawingml/2006/main">
+              <a:graphicData uri="http://schemas.openxmlformats.org/drawingml/2006/picture">
+                <pic:pic xmlns:pic="http://schemas.openxmlformats.org/drawingml/2006/picture">
+                  <pic:nvPicPr>
+                    <pic:cNvPr id="1" name=""/>
+                    <pic:cNvPicPr/>
+                  </pic:nvPicPr>
+                  <pic:blipFill>
+                    <a:blip r:embed="rId17"/>
+                    <a:stretch>
+                      <a:fillRect/>
+                    </a:stretch>
+                  </pic:blipFill>
+                  <pic:spPr>
+                    <a:xfrm>
+                      <a:off x="0" y="0"/>
+                      <a:ext cx="4423078" cy="1811631"/>
+                    </a:xfrm>
+                    <a:prstGeom prst="rect">
+                      <a:avLst/>
+                    </a:prstGeom>
+                  </pic:spPr>
+                </pic:pic>
+              </a:graphicData>
+            </a:graphic>
+          </wp:inline>
+        </w:drawing>
+      </w:r>
+    </w:p>
+    <w:p>
+      <w:pPr>
+        <w:pStyle w:val="PargrafodaLista"/>
+        <w:numPr>
+          <w:ilvl w:val="0"/>
+          <w:numId w:val="12"/>
+        </w:numPr>
+      </w:pPr>
+      <w:r>
+        <w:t>Guarde e execute o ficheiro</w:t>
+      </w:r>
+    </w:p>
+    <w:p>
+      <w:pPr>
+        <w:pStyle w:val="PargrafodaLista"/>
+        <w:numPr>
+          <w:ilvl w:val="0"/>
+          <w:numId w:val="12"/>
+        </w:numPr>
+      </w:pPr>
+      <w:r>
+        <w:t xml:space="preserve">Siga as instruções do </w:t>
+      </w:r>
+      <w:proofErr w:type="spellStart"/>
+      <w:r>
+        <w:t>Intallation</w:t>
+      </w:r>
+      <w:proofErr w:type="spellEnd"/>
+      <w:r>
+        <w:t xml:space="preserve"> </w:t>
+      </w:r>
+      <w:proofErr w:type="spellStart"/>
+      <w:r>
+        <w:t>Wizard</w:t>
+      </w:r>
+      <w:proofErr w:type="spellEnd"/>
+    </w:p>
+    <w:p>
+      <w:pPr>
+        <w:pStyle w:val="PargrafodaLista"/>
+        <w:numPr>
+          <w:ilvl w:val="0"/>
+          <w:numId w:val="12"/>
+        </w:numPr>
+      </w:pPr>
+      <w:r>
+        <w:t>Feche a janela quando na tela antes de clicar no “</w:t>
+      </w:r>
+      <w:proofErr w:type="spellStart"/>
+      <w:r>
+        <w:t>Next</w:t>
+      </w:r>
+      <w:proofErr w:type="spellEnd"/>
+      <w:r>
+        <w:t xml:space="preserve"> Steps”</w:t>
+      </w:r>
+    </w:p>
+    <w:p>
+      <w:pPr>
+        <w:ind w:left="360"/>
+      </w:pPr>
+      <w:r>
+        <w:t xml:space="preserve">Com isto, tem instalado o Java </w:t>
+      </w:r>
+      <w:proofErr w:type="spellStart"/>
+      <w:r>
+        <w:t>Development</w:t>
+      </w:r>
+      <w:proofErr w:type="spellEnd"/>
+      <w:r>
+        <w:t xml:space="preserve"> </w:t>
+      </w:r>
+      <w:r>
+        <w:t>Kit</w:t>
+      </w:r>
+      <w:r>
+        <w:t>.</w:t>
+      </w:r>
+    </w:p>
+    <w:p>
+      <w:pPr>
+        <w:ind w:left="360"/>
+      </w:pPr>
+    </w:p>
+    <w:p>
+      <w:pPr>
+        <w:ind w:left="360"/>
+      </w:pPr>
+    </w:p>
+    <w:p>
+      <w:pPr>
+        <w:ind w:left="360"/>
+      </w:pPr>
+    </w:p>
+    <w:p>
       <w:pPr>
         <w:pStyle w:val="Ttulo2"/>
       </w:pPr>
-      <w:bookmarkStart w:id="6" w:name="_Toc29745618"/>
-      <w:r>
-        <w:t xml:space="preserve">Instalação do Java </w:t>
+      <w:bookmarkStart w:id="6" w:name="_Toc29745619"/>
+      <w:r>
+        <w:lastRenderedPageBreak/>
+        <w:t xml:space="preserve">Instalação do </w:t>
       </w:r>
       <w:proofErr w:type="spellStart"/>
       <w:r>
+        <w:t>NetBeans</w:t>
+      </w:r>
+      <w:bookmarkEnd w:id="6"/>
+      <w:proofErr w:type="spellEnd"/>
+    </w:p>
+    <w:p>
+      <w:r>
+        <w:t xml:space="preserve">Já que tem o JDK instalado, pode-se prosseguir para a instalação do </w:t>
+      </w:r>
+      <w:proofErr w:type="spellStart"/>
+      <w:r>
+        <w:t>Netbeans</w:t>
+      </w:r>
+      <w:proofErr w:type="spellEnd"/>
+      <w:r>
+        <w:t>. Para fazer tal, basta:</w:t>
+      </w:r>
+    </w:p>
+    <w:p>
+      <w:pPr>
+        <w:pStyle w:val="PargrafodaLista"/>
+        <w:numPr>
+          <w:ilvl w:val="0"/>
+          <w:numId w:val="13"/>
+        </w:numPr>
+      </w:pPr>
+      <w:r>
+        <w:t xml:space="preserve">Dirigir-se ao sítio: </w:t>
+      </w:r>
+      <w:hyperlink r:id="rId18" w:history="1">
+        <w:r>
+          <w:rPr>
+            <w:rStyle w:val="Hiperligao"/>
+          </w:rPr>
+          <w:t>https://netbeans.apache.org/download/nb112/nb112.html</w:t>
+        </w:r>
+      </w:hyperlink>
+    </w:p>
+    <w:p>
+      <w:pPr>
+        <w:pStyle w:val="PargrafodaLista"/>
+        <w:numPr>
+          <w:ilvl w:val="0"/>
+          <w:numId w:val="13"/>
+        </w:numPr>
+      </w:pPr>
+      <w:r>
+        <w:t>Clicar no Instalador correspondente ao seu sistema operativo (neste caso, Windows)</w:t>
+      </w:r>
+    </w:p>
+    <w:p>
+      <w:pPr>
+        <w:ind w:left="360"/>
+      </w:pPr>
+      <w:r>
+        <w:rPr>
+          <w:noProof/>
+        </w:rPr>
+        <w:drawing>
+          <wp:inline distT="0" distB="0" distL="0" distR="0" wp14:anchorId="6382AF39" wp14:editId="5D096A31">
+            <wp:extent cx="4389120" cy="985833"/>
+            <wp:effectExtent l="0" t="0" r="0" b="5080"/>
+            <wp:docPr id="7" name="Imagem 7"/>
+            <wp:cNvGraphicFramePr>
+              <a:graphicFrameLocks xmlns:a="http://schemas.openxmlformats.org/drawingml/2006/main" noChangeAspect="1"/>
+            </wp:cNvGraphicFramePr>
+            <a:graphic xmlns:a="http://schemas.openxmlformats.org/drawingml/2006/main">
+              <a:graphicData uri="http://schemas.openxmlformats.org/drawingml/2006/picture">
+                <pic:pic xmlns:pic="http://schemas.openxmlformats.org/drawingml/2006/picture">
+                  <pic:nvPicPr>
+                    <pic:cNvPr id="1" name=""/>
+                    <pic:cNvPicPr/>
+                  </pic:nvPicPr>
+                  <pic:blipFill>
+                    <a:blip r:embed="rId19"/>
+                    <a:stretch>
+                      <a:fillRect/>
+                    </a:stretch>
+                  </pic:blipFill>
+                  <pic:spPr>
+                    <a:xfrm>
+                      <a:off x="0" y="0"/>
+                      <a:ext cx="4485407" cy="1007460"/>
+                    </a:xfrm>
+                    <a:prstGeom prst="rect">
+                      <a:avLst/>
+                    </a:prstGeom>
+                  </pic:spPr>
+                </pic:pic>
+              </a:graphicData>
+            </a:graphic>
+          </wp:inline>
+        </w:drawing>
+      </w:r>
+    </w:p>
+    <w:p>
+      <w:pPr>
+        <w:pStyle w:val="PargrafodaLista"/>
+        <w:numPr>
+          <w:ilvl w:val="0"/>
+          <w:numId w:val="14"/>
+        </w:numPr>
+      </w:pPr>
+      <w:r>
+        <w:t>Depois clique no primeiro link da página</w:t>
+      </w:r>
+    </w:p>
+    <w:p>
+      <w:pPr>
+        <w:pStyle w:val="PargrafodaLista"/>
+        <w:numPr>
+          <w:ilvl w:val="0"/>
+          <w:numId w:val="14"/>
+        </w:numPr>
+      </w:pPr>
+      <w:r>
+        <w:t>Guarde e execute o ficheiro</w:t>
+      </w:r>
+    </w:p>
+    <w:p>
+      <w:pPr>
+        <w:pStyle w:val="PargrafodaLista"/>
+        <w:numPr>
+          <w:ilvl w:val="0"/>
+          <w:numId w:val="14"/>
+        </w:numPr>
+      </w:pPr>
+      <w:r>
+        <w:t xml:space="preserve">Siga as instruções do instalador. Se aparecer uma tela </w:t>
+      </w:r>
+      <w:r>
+        <w:t>onde deixe selecionar que JDK usar, selecione o JDK previamente instalado.</w:t>
+      </w:r>
+    </w:p>
+    <w:p>
+      <w:r>
+        <w:t xml:space="preserve">Caso não apareceu, continue até acabar o instalador e abra o </w:t>
+      </w:r>
+      <w:proofErr w:type="spellStart"/>
+      <w:r>
+        <w:t>Netbeans</w:t>
+      </w:r>
+      <w:proofErr w:type="spellEnd"/>
+    </w:p>
+    <w:p>
+      <w:pPr>
+        <w:pStyle w:val="PargrafodaLista"/>
+        <w:numPr>
+          <w:ilvl w:val="0"/>
+          <w:numId w:val="15"/>
+        </w:numPr>
+      </w:pPr>
+      <w:r>
+        <w:t xml:space="preserve">Após aberto o </w:t>
+      </w:r>
+      <w:proofErr w:type="spellStart"/>
+      <w:r>
+        <w:t>Netbeans</w:t>
+      </w:r>
+      <w:proofErr w:type="spellEnd"/>
+      <w:r>
+        <w:t xml:space="preserve">, navegue para </w:t>
+      </w:r>
+      <w:proofErr w:type="spellStart"/>
+      <w:r>
+        <w:rPr>
+          <w:b/>
+          <w:bCs/>
+        </w:rPr>
+        <w:t>Tools</w:t>
+      </w:r>
+      <w:proofErr w:type="spellEnd"/>
+      <w:r>
+        <w:rPr>
+          <w:b/>
+          <w:bCs/>
+        </w:rPr>
+        <w:t xml:space="preserve"> </w:t>
+      </w:r>
+      <w:r>
+        <w:t xml:space="preserve">e depois para </w:t>
+      </w:r>
+      <w:r>
+        <w:rPr>
+          <w:b/>
+          <w:bCs/>
+        </w:rPr>
+        <w:t xml:space="preserve">Java </w:t>
+      </w:r>
+      <w:proofErr w:type="spellStart"/>
+      <w:r>
+        <w:rPr>
+          <w:b/>
+          <w:bCs/>
+        </w:rPr>
+        <w:t>Platform</w:t>
+      </w:r>
+      <w:proofErr w:type="spellEnd"/>
+    </w:p>
+    <w:p>
+      <w:pPr>
+        <w:pStyle w:val="PargrafodaLista"/>
+        <w:numPr>
+          <w:ilvl w:val="0"/>
+          <w:numId w:val="15"/>
+        </w:numPr>
+      </w:pPr>
+      <w:r>
+        <w:t xml:space="preserve">Se já aparecer o JDK que foi instalado previamente, finalizou a sua instalação do </w:t>
+      </w:r>
+      <w:proofErr w:type="spellStart"/>
+      <w:r>
+        <w:t>Netbeans</w:t>
+      </w:r>
+      <w:proofErr w:type="spellEnd"/>
+      <w:r>
+        <w:t xml:space="preserve"> e pode prosseguir para a instalação da aplicação.</w:t>
+      </w:r>
+    </w:p>
+    <w:p>
+      <w:pPr>
+        <w:pStyle w:val="PargrafodaLista"/>
+        <w:numPr>
+          <w:ilvl w:val="0"/>
+          <w:numId w:val="15"/>
+        </w:numPr>
+      </w:pPr>
+      <w:r>
+        <w:t>Se não aparecer, terá que clicar no “</w:t>
+      </w:r>
+      <w:proofErr w:type="spellStart"/>
+      <w:r>
+        <w:t>Add</w:t>
+      </w:r>
+      <w:proofErr w:type="spellEnd"/>
+      <w:r>
+        <w:t xml:space="preserve"> </w:t>
+      </w:r>
+      <w:proofErr w:type="spellStart"/>
+      <w:r>
+        <w:t>Platform</w:t>
+      </w:r>
+      <w:proofErr w:type="spellEnd"/>
+      <w:r>
+        <w:t xml:space="preserve">” e procure e selecione a instalação do JDK no seu dispositivo. Após isto feito, terá o </w:t>
+      </w:r>
+      <w:proofErr w:type="spellStart"/>
+      <w:r>
+        <w:t>Netbeans</w:t>
+      </w:r>
+      <w:proofErr w:type="spellEnd"/>
+      <w:r>
+        <w:t xml:space="preserve"> instalado e pronto para o próximo passo.</w:t>
+      </w:r>
+    </w:p>
+    <w:p>
+      <w:pPr>
+        <w:spacing w:before="0" w:after="0" w:line="240" w:lineRule="auto"/>
+        <w:jc w:val="left"/>
+      </w:pPr>
+      <w:r>
+        <w:br w:type="page"/>
+      </w:r>
+    </w:p>
+    <w:p>
+      <w:pPr>
+        <w:pStyle w:val="Ttulo2"/>
+      </w:pPr>
+      <w:bookmarkStart w:id="7" w:name="_Toc29745620"/>
+      <w:r>
+        <w:lastRenderedPageBreak/>
+        <w:t>Instalação da aplicação</w:t>
+      </w:r>
+      <w:bookmarkEnd w:id="7"/>
+    </w:p>
+    <w:p>
+      <w:r>
+        <w:t xml:space="preserve">Para instalar a aplicação terá que ter feito a Instalação do Java </w:t>
+      </w:r>
+      <w:proofErr w:type="spellStart"/>
+      <w:r>
         <w:t>Development</w:t>
       </w:r>
       <w:proofErr w:type="spellEnd"/>
       <w:r>
-        <w:t xml:space="preserve"> Kit (JDK)</w:t>
-      </w:r>
-      <w:bookmarkEnd w:id="6"/>
-    </w:p>
-    <w:p/>
+        <w:t xml:space="preserve"> Kit e do </w:t>
+      </w:r>
+      <w:proofErr w:type="spellStart"/>
+      <w:r>
+        <w:t>Netbeans</w:t>
+      </w:r>
+      <w:proofErr w:type="spellEnd"/>
+      <w:r>
+        <w:t xml:space="preserve">. Também necessitará da pasta </w:t>
+      </w:r>
+      <w:proofErr w:type="spellStart"/>
+      <w:r>
+        <w:t>zippada</w:t>
+      </w:r>
+      <w:proofErr w:type="spellEnd"/>
+      <w:r>
+        <w:t xml:space="preserve"> do projeto chamado</w:t>
+      </w:r>
+      <w:r>
+        <w:t xml:space="preserve"> </w:t>
+      </w:r>
+      <w:r>
+        <w:rPr>
+          <w:b/>
+          <w:bCs/>
+        </w:rPr>
+        <w:t>ProjetoRadar.zip</w:t>
+      </w:r>
+      <w:r>
+        <w:t>. Para instalar a aplicação recomenda-se:</w:t>
+      </w:r>
+    </w:p>
+    <w:p>
+      <w:pPr>
+        <w:pStyle w:val="PargrafodaLista"/>
+        <w:numPr>
+          <w:ilvl w:val="0"/>
+          <w:numId w:val="16"/>
+        </w:numPr>
+      </w:pPr>
+      <w:r>
+        <w:t xml:space="preserve">Extrair os ficheiros da pasta </w:t>
+      </w:r>
+      <w:proofErr w:type="spellStart"/>
+      <w:r>
+        <w:t>zippada</w:t>
+      </w:r>
+      <w:proofErr w:type="spellEnd"/>
+      <w:r>
+        <w:t xml:space="preserve">. Poderá precisar de softwares adicionais como </w:t>
+      </w:r>
+      <w:proofErr w:type="spellStart"/>
+      <w:r>
+        <w:t>WinRAR</w:t>
+      </w:r>
+      <w:proofErr w:type="spellEnd"/>
+      <w:r>
+        <w:t xml:space="preserve"> ou 7zip para fazer tal.</w:t>
+      </w:r>
+    </w:p>
+    <w:p>
+      <w:pPr>
+        <w:pStyle w:val="PargrafodaLista"/>
+        <w:numPr>
+          <w:ilvl w:val="0"/>
+          <w:numId w:val="16"/>
+        </w:numPr>
+      </w:pPr>
+      <w:r>
+        <w:t xml:space="preserve">Abrir o </w:t>
+      </w:r>
+      <w:proofErr w:type="spellStart"/>
+      <w:r>
+        <w:t>NetBeans</w:t>
+      </w:r>
+      <w:proofErr w:type="spellEnd"/>
+    </w:p>
+    <w:p>
+      <w:pPr>
+        <w:pStyle w:val="PargrafodaLista"/>
+        <w:numPr>
+          <w:ilvl w:val="0"/>
+          <w:numId w:val="16"/>
+        </w:numPr>
+      </w:pPr>
+      <w:proofErr w:type="spellStart"/>
+      <w:r>
+        <w:t>Navigar</w:t>
+      </w:r>
+      <w:proofErr w:type="spellEnd"/>
+      <w:r>
+        <w:t xml:space="preserve"> para </w:t>
+      </w:r>
+      <w:r>
+        <w:rPr>
+          <w:b/>
+          <w:bCs/>
+        </w:rPr>
+        <w:t xml:space="preserve">File </w:t>
+      </w:r>
+      <w:r>
+        <w:t xml:space="preserve">e depois para </w:t>
+      </w:r>
+      <w:r>
+        <w:rPr>
+          <w:b/>
+          <w:bCs/>
+        </w:rPr>
+        <w:t>Open Project</w:t>
+      </w:r>
+      <w:r>
+        <w:t>.</w:t>
+      </w:r>
+    </w:p>
+    <w:p>
+      <w:pPr>
+        <w:pStyle w:val="PargrafodaLista"/>
+        <w:numPr>
+          <w:ilvl w:val="0"/>
+          <w:numId w:val="16"/>
+        </w:numPr>
+      </w:pPr>
+      <w:r>
+        <w:t xml:space="preserve">Selecione a pasta extraída e clique em </w:t>
+      </w:r>
+      <w:r>
+        <w:rPr>
+          <w:b/>
+          <w:bCs/>
+        </w:rPr>
+        <w:t>Open Project.</w:t>
+      </w:r>
+    </w:p>
+    <w:p>
+      <w:r>
+        <w:t>Após isto feito, terá todo o software necessário para correr a aplicação.</w:t>
+      </w:r>
+    </w:p>
     <w:p>
       <w:pPr>
         <w:pStyle w:val="Ttulo2"/>
       </w:pPr>
-      <w:bookmarkStart w:id="7" w:name="_Toc29745619"/>
-      <w:r>
-        <w:t xml:space="preserve">Instalação do </w:t>
+      <w:bookmarkStart w:id="8" w:name="_Toc29745621"/>
+      <w:r>
+        <w:t>Como correr a aplicação</w:t>
+      </w:r>
+      <w:bookmarkEnd w:id="8"/>
+    </w:p>
+    <w:p>
+      <w:r>
+        <w:t xml:space="preserve">Para correr aplicação, terá que ter o </w:t>
       </w:r>
       <w:proofErr w:type="spellStart"/>
       <w:r>
-        <w:t>NetBeans</w:t>
-      </w:r>
-      <w:bookmarkEnd w:id="7"/>
+        <w:t>pgAdmin</w:t>
+      </w:r>
       <w:proofErr w:type="spellEnd"/>
-    </w:p>
-    <w:p/>
-    <w:p>
-      <w:pPr>
-        <w:pStyle w:val="Ttulo2"/>
-      </w:pPr>
-      <w:bookmarkStart w:id="8" w:name="_Toc29745620"/>
-      <w:r>
-        <w:t>Instalação da aplicação</w:t>
-      </w:r>
-      <w:bookmarkEnd w:id="8"/>
-    </w:p>
-    <w:p/>
-    <w:p>
-      <w:pPr>
-        <w:pStyle w:val="Ttulo2"/>
-      </w:pPr>
-      <w:bookmarkStart w:id="9" w:name="_Toc29745621"/>
-      <w:r>
-        <w:t>Como correr a aplicação</w:t>
-      </w:r>
+      <w:r>
+        <w:t xml:space="preserve"> aberto com a base de dados conectado. </w:t>
+      </w:r>
+    </w:p>
+    <w:p>
+      <w:pPr>
+        <w:pStyle w:val="PargrafodaLista"/>
+        <w:numPr>
+          <w:ilvl w:val="0"/>
+          <w:numId w:val="17"/>
+        </w:numPr>
+      </w:pPr>
+      <w:r>
+        <w:t xml:space="preserve">No </w:t>
+      </w:r>
+      <w:proofErr w:type="spellStart"/>
+      <w:r>
+        <w:t>Netbeans</w:t>
+      </w:r>
+      <w:proofErr w:type="spellEnd"/>
+      <w:r>
+        <w:t>, carregue</w:t>
+      </w:r>
+      <w:r>
+        <w:t xml:space="preserve"> no package </w:t>
+      </w:r>
+      <w:proofErr w:type="spellStart"/>
+      <w:r>
+        <w:rPr>
+          <w:b/>
+          <w:bCs/>
+        </w:rPr>
+        <w:t>threading</w:t>
+      </w:r>
+      <w:proofErr w:type="spellEnd"/>
+      <w:r>
+        <w:rPr>
+          <w:b/>
+          <w:bCs/>
+        </w:rPr>
+        <w:t xml:space="preserve"> </w:t>
+      </w:r>
+      <w:r>
+        <w:t xml:space="preserve">com o botão direito do rato e clique em </w:t>
+      </w:r>
+      <w:r>
+        <w:rPr>
+          <w:b/>
+          <w:bCs/>
+        </w:rPr>
+        <w:t>Compile Package</w:t>
+      </w:r>
+      <w:r>
+        <w:t>.</w:t>
+      </w:r>
+    </w:p>
+    <w:p>
+      <w:pPr>
+        <w:ind w:firstLine="360"/>
+      </w:pPr>
+      <w:r>
+        <w:rPr>
+          <w:noProof/>
+        </w:rPr>
+        <w:drawing>
+          <wp:inline distT="0" distB="0" distL="0" distR="0" wp14:anchorId="0661ABF9" wp14:editId="696749AF">
+            <wp:extent cx="2148998" cy="2197562"/>
+            <wp:effectExtent l="0" t="0" r="3810" b="0"/>
+            <wp:docPr id="9" name="Imagem 9"/>
+            <wp:cNvGraphicFramePr>
+              <a:graphicFrameLocks xmlns:a="http://schemas.openxmlformats.org/drawingml/2006/main" noChangeAspect="1"/>
+            </wp:cNvGraphicFramePr>
+            <a:graphic xmlns:a="http://schemas.openxmlformats.org/drawingml/2006/main">
+              <a:graphicData uri="http://schemas.openxmlformats.org/drawingml/2006/picture">
+                <pic:pic xmlns:pic="http://schemas.openxmlformats.org/drawingml/2006/picture">
+                  <pic:nvPicPr>
+                    <pic:cNvPr id="1" name=""/>
+                    <pic:cNvPicPr/>
+                  </pic:nvPicPr>
+                  <pic:blipFill>
+                    <a:blip r:embed="rId20"/>
+                    <a:stretch>
+                      <a:fillRect/>
+                    </a:stretch>
+                  </pic:blipFill>
+                  <pic:spPr>
+                    <a:xfrm>
+                      <a:off x="0" y="0"/>
+                      <a:ext cx="2175301" cy="2224460"/>
+                    </a:xfrm>
+                    <a:prstGeom prst="rect">
+                      <a:avLst/>
+                    </a:prstGeom>
+                  </pic:spPr>
+                </pic:pic>
+              </a:graphicData>
+            </a:graphic>
+          </wp:inline>
+        </w:drawing>
+      </w:r>
+    </w:p>
+    <w:p>
+      <w:pPr>
+        <w:pStyle w:val="PargrafodaLista"/>
+        <w:numPr>
+          <w:ilvl w:val="0"/>
+          <w:numId w:val="17"/>
+        </w:numPr>
+      </w:pPr>
+      <w:r>
+        <w:t xml:space="preserve">Depois disto, carregue na classe </w:t>
+      </w:r>
+      <w:r>
+        <w:rPr>
+          <w:b/>
+          <w:bCs/>
+        </w:rPr>
+        <w:t xml:space="preserve">Server.java </w:t>
+      </w:r>
+      <w:r>
+        <w:t>com o botão direito do rato e carregue em “</w:t>
+      </w:r>
+      <w:proofErr w:type="spellStart"/>
+      <w:r>
+        <w:t>Run</w:t>
+      </w:r>
+      <w:proofErr w:type="spellEnd"/>
+      <w:r>
+        <w:t xml:space="preserve"> File</w:t>
+      </w:r>
+      <w:r>
+        <w:t>”. Isto irá iniciar o servidor principal.</w:t>
+      </w:r>
+    </w:p>
+    <w:p>
+      <w:pPr>
+        <w:pStyle w:val="PargrafodaLista"/>
+        <w:numPr>
+          <w:ilvl w:val="0"/>
+          <w:numId w:val="17"/>
+        </w:numPr>
+      </w:pPr>
+      <w:r>
+        <w:t xml:space="preserve">Para criar um cliente, basta clicar na classe </w:t>
+      </w:r>
+      <w:r>
+        <w:rPr>
+          <w:b/>
+          <w:bCs/>
+        </w:rPr>
+        <w:t>Cliente.java</w:t>
+      </w:r>
+      <w:r>
+        <w:t xml:space="preserve"> com o botão direito do rato e carregar no “</w:t>
+      </w:r>
+      <w:proofErr w:type="spellStart"/>
+      <w:r>
+        <w:t>Run</w:t>
+      </w:r>
+      <w:proofErr w:type="spellEnd"/>
+      <w:r>
+        <w:t xml:space="preserve"> File”. Isto irá abrir a interface da aplicação.</w:t>
+      </w:r>
+    </w:p>
+    <w:p>
+      <w:pPr>
+        <w:pStyle w:val="Ttulo1"/>
+      </w:pPr>
+      <w:r>
+        <w:lastRenderedPageBreak/>
+        <w:t xml:space="preserve">Navegação </w:t>
+      </w:r>
+      <w:bookmarkStart w:id="9" w:name="_GoBack"/>
       <w:bookmarkEnd w:id="9"/>
+      <w:r>
+        <w:t>da Aplicação</w:t>
+      </w:r>
     </w:p>
     <w:sectPr>
-      <w:footerReference w:type="first" r:id="rId16"/>
+      <w:footerReference w:type="first" r:id="rId21"/>
       <w:pgSz w:w="11906" w:h="16838" w:code="9"/>
       <w:pgMar w:top="1418" w:right="991" w:bottom="1361" w:left="1276" w:header="1021" w:footer="1021" w:gutter="0"/>
       <w:pgNumType w:start="1"/>
@@ -2655,146 +3473,6 @@
 <file path=word/numbering.xml><?xml version="1.0" encoding="utf-8"?>
 <w:numbering xmlns:wpc="http://schemas.microsoft.com/office/word/2010/wordprocessingCanvas" xmlns:cx="http://schemas.microsoft.com/office/drawing/2014/chartex" xmlns:cx1="http://schemas.microsoft.com/office/drawing/2015/9/8/chartex" xmlns:cx2="http://schemas.microsoft.com/office/drawing/2015/10/21/chartex" xmlns:cx3="http://schemas.microsoft.com/office/drawing/2016/5/9/chartex" xmlns:cx4="http://schemas.microsoft.com/office/drawing/2016/5/10/chartex" xmlns:cx5="http://schemas.microsoft.com/office/drawing/2016/5/11/chartex" xmlns:cx6="http://schemas.microsoft.com/office/drawing/2016/5/12/chartex" xmlns:cx7="http://schemas.microsoft.com/office/drawing/2016/5/13/chartex" xmlns:cx8="http://schemas.microsoft.com/office/drawing/2016/5/14/chartex" xmlns:mc="http://schemas.openxmlformats.org/markup-compatibility/2006" xmlns:aink="http://schemas.microsoft.com/office/drawing/2016/ink" xmlns:am3d="http://schemas.microsoft.com/office/drawing/2017/model3d" xmlns:o="urn:schemas-microsoft-com:office:office" xmlns:r="http://schemas.openxmlformats.org/officeDocument/2006/relationships" xmlns:m="http://schemas.openxmlformats.org/officeDocument/2006/math" xmlns:v="urn:schemas-microsoft-com:vml" xmlns:wp14="http://schemas.microsoft.com/office/word/2010/wordprocessingDrawing" xmlns:wp="http://schemas.openxmlformats.org/drawingml/2006/wordprocessingDrawing" xmlns:w10="urn:schemas-microsoft-com:office:word" xmlns:w="http://schemas.openxmlformats.org/wordprocessingml/2006/main" xmlns:w14="http://schemas.microsoft.com/office/word/2010/wordml" xmlns:w15="http://schemas.microsoft.com/office/word/2012/wordml" xmlns:w16cid="http://schemas.microsoft.com/office/word/2016/wordml/cid" xmlns:w16se="http://schemas.microsoft.com/office/word/2015/wordml/symex" xmlns:wpg="http://schemas.microsoft.com/office/word/2010/wordprocessingGroup" xmlns:wpi="http://schemas.microsoft.com/office/word/2010/wordprocessingInk" xmlns:wne="http://schemas.microsoft.com/office/word/2006/wordml" xmlns:wps="http://schemas.microsoft.com/office/word/2010/wordprocessingShape" mc:Ignorable="w14 w15 w16se w16cid wp14">
   <w:abstractNum w:abstractNumId="0" w15:restartNumberingAfterBreak="0">
-    <w:nsid w:val="FFFFFF1D"/>
-    <w:multiLevelType w:val="multilevel"/>
-    <w:tmpl w:val="FB406C02"/>
-    <w:lvl w:ilvl="0">
-      <w:start w:val="1"/>
-      <w:numFmt w:val="bullet"/>
-      <w:lvlText w:val=""/>
-      <w:lvlJc w:val="left"/>
-      <w:pPr>
-        <w:tabs>
-          <w:tab w:val="num" w:pos="0"/>
-        </w:tabs>
-        <w:ind w:left="0" w:firstLine="0"/>
-      </w:pPr>
-      <w:rPr>
-        <w:rFonts w:ascii="Symbol" w:hAnsi="Symbol" w:hint="default"/>
-      </w:rPr>
-    </w:lvl>
-    <w:lvl w:ilvl="1">
-      <w:start w:val="1"/>
-      <w:numFmt w:val="bullet"/>
-      <w:lvlText w:val=""/>
-      <w:lvlJc w:val="left"/>
-      <w:pPr>
-        <w:tabs>
-          <w:tab w:val="num" w:pos="720"/>
-        </w:tabs>
-        <w:ind w:left="1080" w:hanging="360"/>
-      </w:pPr>
-      <w:rPr>
-        <w:rFonts w:ascii="Symbol" w:hAnsi="Symbol" w:hint="default"/>
-      </w:rPr>
-    </w:lvl>
-    <w:lvl w:ilvl="2">
-      <w:start w:val="1"/>
-      <w:numFmt w:val="bullet"/>
-      <w:lvlText w:val="o"/>
-      <w:lvlJc w:val="left"/>
-      <w:pPr>
-        <w:tabs>
-          <w:tab w:val="num" w:pos="1440"/>
-        </w:tabs>
-        <w:ind w:left="1800" w:hanging="360"/>
-      </w:pPr>
-      <w:rPr>
-        <w:rFonts w:ascii="Courier New" w:hAnsi="Courier New" w:cs="Courier New" w:hint="default"/>
-      </w:rPr>
-    </w:lvl>
-    <w:lvl w:ilvl="3">
-      <w:start w:val="1"/>
-      <w:numFmt w:val="bullet"/>
-      <w:lvlText w:val=""/>
-      <w:lvlJc w:val="left"/>
-      <w:pPr>
-        <w:tabs>
-          <w:tab w:val="num" w:pos="2160"/>
-        </w:tabs>
-        <w:ind w:left="2520" w:hanging="360"/>
-      </w:pPr>
-      <w:rPr>
-        <w:rFonts w:ascii="Wingdings" w:hAnsi="Wingdings" w:hint="default"/>
-      </w:rPr>
-    </w:lvl>
-    <w:lvl w:ilvl="4">
-      <w:start w:val="1"/>
-      <w:numFmt w:val="bullet"/>
-      <w:lvlText w:val=""/>
-      <w:lvlJc w:val="left"/>
-      <w:pPr>
-        <w:tabs>
-          <w:tab w:val="num" w:pos="2880"/>
-        </w:tabs>
-        <w:ind w:left="3240" w:hanging="360"/>
-      </w:pPr>
-      <w:rPr>
-        <w:rFonts w:ascii="Wingdings" w:hAnsi="Wingdings" w:hint="default"/>
-      </w:rPr>
-    </w:lvl>
-    <w:lvl w:ilvl="5">
-      <w:start w:val="1"/>
-      <w:numFmt w:val="bullet"/>
-      <w:lvlText w:val=""/>
-      <w:lvlJc w:val="left"/>
-      <w:pPr>
-        <w:tabs>
-          <w:tab w:val="num" w:pos="3600"/>
-        </w:tabs>
-        <w:ind w:left="3960" w:hanging="360"/>
-      </w:pPr>
-      <w:rPr>
-        <w:rFonts w:ascii="Symbol" w:hAnsi="Symbol" w:hint="default"/>
-      </w:rPr>
-    </w:lvl>
-    <w:lvl w:ilvl="6">
-      <w:start w:val="1"/>
-      <w:numFmt w:val="bullet"/>
-      <w:lvlText w:val="o"/>
-      <w:lvlJc w:val="left"/>
-      <w:pPr>
-        <w:tabs>
-          <w:tab w:val="num" w:pos="4320"/>
-        </w:tabs>
-        <w:ind w:left="4680" w:hanging="360"/>
-      </w:pPr>
-      <w:rPr>
-        <w:rFonts w:ascii="Courier New" w:hAnsi="Courier New" w:cs="Courier New" w:hint="default"/>
-      </w:rPr>
-    </w:lvl>
-    <w:lvl w:ilvl="7">
-      <w:start w:val="1"/>
-      <w:numFmt w:val="bullet"/>
-      <w:lvlText w:val=""/>
-      <w:lvlJc w:val="left"/>
-      <w:pPr>
-        <w:tabs>
-          <w:tab w:val="num" w:pos="5040"/>
-        </w:tabs>
-        <w:ind w:left="5400" w:hanging="360"/>
-      </w:pPr>
-      <w:rPr>
-        <w:rFonts w:ascii="Wingdings" w:hAnsi="Wingdings" w:hint="default"/>
-      </w:rPr>
-    </w:lvl>
-    <w:lvl w:ilvl="8">
-      <w:start w:val="1"/>
-      <w:numFmt w:val="bullet"/>
-      <w:lvlText w:val=""/>
-      <w:lvlJc w:val="left"/>
-      <w:pPr>
-        <w:tabs>
-          <w:tab w:val="num" w:pos="5760"/>
-        </w:tabs>
-        <w:ind w:left="6120" w:hanging="360"/>
-      </w:pPr>
-      <w:rPr>
-        <w:rFonts w:ascii="Wingdings" w:hAnsi="Wingdings" w:hint="default"/>
-      </w:rPr>
-    </w:lvl>
-  </w:abstractNum>
-  <w:abstractNum w:abstractNumId="1" w15:restartNumberingAfterBreak="0">
     <w:nsid w:val="04205CEE"/>
     <w:multiLevelType w:val="multilevel"/>
     <w:tmpl w:val="2EFE47DE"/>
@@ -2911,132 +3589,339 @@
       </w:pPr>
     </w:lvl>
   </w:abstractNum>
+  <w:abstractNum w:abstractNumId="1" w15:restartNumberingAfterBreak="0">
+    <w:nsid w:val="0B847187"/>
+    <w:multiLevelType w:val="hybridMultilevel"/>
+    <w:tmpl w:val="DD8CF308"/>
+    <w:lvl w:ilvl="0" w:tplc="08090001">
+      <w:start w:val="1"/>
+      <w:numFmt w:val="bullet"/>
+      <w:lvlText w:val=""/>
+      <w:lvlJc w:val="left"/>
+      <w:pPr>
+        <w:ind w:left="720" w:hanging="360"/>
+      </w:pPr>
+      <w:rPr>
+        <w:rFonts w:ascii="Symbol" w:hAnsi="Symbol" w:hint="default"/>
+      </w:rPr>
+    </w:lvl>
+    <w:lvl w:ilvl="1" w:tplc="08090003" w:tentative="1">
+      <w:start w:val="1"/>
+      <w:numFmt w:val="bullet"/>
+      <w:lvlText w:val="o"/>
+      <w:lvlJc w:val="left"/>
+      <w:pPr>
+        <w:ind w:left="1440" w:hanging="360"/>
+      </w:pPr>
+      <w:rPr>
+        <w:rFonts w:ascii="Courier New" w:hAnsi="Courier New" w:cs="Courier New" w:hint="default"/>
+      </w:rPr>
+    </w:lvl>
+    <w:lvl w:ilvl="2" w:tplc="08090005" w:tentative="1">
+      <w:start w:val="1"/>
+      <w:numFmt w:val="bullet"/>
+      <w:lvlText w:val=""/>
+      <w:lvlJc w:val="left"/>
+      <w:pPr>
+        <w:ind w:left="2160" w:hanging="360"/>
+      </w:pPr>
+      <w:rPr>
+        <w:rFonts w:ascii="Wingdings" w:hAnsi="Wingdings" w:hint="default"/>
+      </w:rPr>
+    </w:lvl>
+    <w:lvl w:ilvl="3" w:tplc="08090001" w:tentative="1">
+      <w:start w:val="1"/>
+      <w:numFmt w:val="bullet"/>
+      <w:lvlText w:val=""/>
+      <w:lvlJc w:val="left"/>
+      <w:pPr>
+        <w:ind w:left="2880" w:hanging="360"/>
+      </w:pPr>
+      <w:rPr>
+        <w:rFonts w:ascii="Symbol" w:hAnsi="Symbol" w:hint="default"/>
+      </w:rPr>
+    </w:lvl>
+    <w:lvl w:ilvl="4" w:tplc="08090003" w:tentative="1">
+      <w:start w:val="1"/>
+      <w:numFmt w:val="bullet"/>
+      <w:lvlText w:val="o"/>
+      <w:lvlJc w:val="left"/>
+      <w:pPr>
+        <w:ind w:left="3600" w:hanging="360"/>
+      </w:pPr>
+      <w:rPr>
+        <w:rFonts w:ascii="Courier New" w:hAnsi="Courier New" w:cs="Courier New" w:hint="default"/>
+      </w:rPr>
+    </w:lvl>
+    <w:lvl w:ilvl="5" w:tplc="08090005" w:tentative="1">
+      <w:start w:val="1"/>
+      <w:numFmt w:val="bullet"/>
+      <w:lvlText w:val=""/>
+      <w:lvlJc w:val="left"/>
+      <w:pPr>
+        <w:ind w:left="4320" w:hanging="360"/>
+      </w:pPr>
+      <w:rPr>
+        <w:rFonts w:ascii="Wingdings" w:hAnsi="Wingdings" w:hint="default"/>
+      </w:rPr>
+    </w:lvl>
+    <w:lvl w:ilvl="6" w:tplc="08090001" w:tentative="1">
+      <w:start w:val="1"/>
+      <w:numFmt w:val="bullet"/>
+      <w:lvlText w:val=""/>
+      <w:lvlJc w:val="left"/>
+      <w:pPr>
+        <w:ind w:left="5040" w:hanging="360"/>
+      </w:pPr>
+      <w:rPr>
+        <w:rFonts w:ascii="Symbol" w:hAnsi="Symbol" w:hint="default"/>
+      </w:rPr>
+    </w:lvl>
+    <w:lvl w:ilvl="7" w:tplc="08090003" w:tentative="1">
+      <w:start w:val="1"/>
+      <w:numFmt w:val="bullet"/>
+      <w:lvlText w:val="o"/>
+      <w:lvlJc w:val="left"/>
+      <w:pPr>
+        <w:ind w:left="5760" w:hanging="360"/>
+      </w:pPr>
+      <w:rPr>
+        <w:rFonts w:ascii="Courier New" w:hAnsi="Courier New" w:cs="Courier New" w:hint="default"/>
+      </w:rPr>
+    </w:lvl>
+    <w:lvl w:ilvl="8" w:tplc="08090005" w:tentative="1">
+      <w:start w:val="1"/>
+      <w:numFmt w:val="bullet"/>
+      <w:lvlText w:val=""/>
+      <w:lvlJc w:val="left"/>
+      <w:pPr>
+        <w:ind w:left="6480" w:hanging="360"/>
+      </w:pPr>
+      <w:rPr>
+        <w:rFonts w:ascii="Wingdings" w:hAnsi="Wingdings" w:hint="default"/>
+      </w:rPr>
+    </w:lvl>
+  </w:abstractNum>
   <w:abstractNum w:abstractNumId="2" w15:restartNumberingAfterBreak="0">
-    <w:nsid w:val="04E60DC4"/>
-    <w:multiLevelType w:val="singleLevel"/>
-    <w:tmpl w:val="08090001"/>
-    <w:lvl w:ilvl="0">
+    <w:nsid w:val="0C8C0B2B"/>
+    <w:multiLevelType w:val="hybridMultilevel"/>
+    <w:tmpl w:val="61544FA4"/>
+    <w:lvl w:ilvl="0" w:tplc="08090001">
       <w:start w:val="1"/>
       <w:numFmt w:val="bullet"/>
       <w:lvlText w:val=""/>
       <w:lvlJc w:val="left"/>
       <w:pPr>
-        <w:tabs>
-          <w:tab w:val="num" w:pos="360"/>
-        </w:tabs>
-        <w:ind w:left="360" w:hanging="360"/>
+        <w:ind w:left="720" w:hanging="360"/>
       </w:pPr>
       <w:rPr>
         <w:rFonts w:ascii="Symbol" w:hAnsi="Symbol" w:hint="default"/>
+      </w:rPr>
+    </w:lvl>
+    <w:lvl w:ilvl="1" w:tplc="08090003" w:tentative="1">
+      <w:start w:val="1"/>
+      <w:numFmt w:val="bullet"/>
+      <w:lvlText w:val="o"/>
+      <w:lvlJc w:val="left"/>
+      <w:pPr>
+        <w:ind w:left="1440" w:hanging="360"/>
+      </w:pPr>
+      <w:rPr>
+        <w:rFonts w:ascii="Courier New" w:hAnsi="Courier New" w:cs="Courier New" w:hint="default"/>
+      </w:rPr>
+    </w:lvl>
+    <w:lvl w:ilvl="2" w:tplc="08090005" w:tentative="1">
+      <w:start w:val="1"/>
+      <w:numFmt w:val="bullet"/>
+      <w:lvlText w:val=""/>
+      <w:lvlJc w:val="left"/>
+      <w:pPr>
+        <w:ind w:left="2160" w:hanging="360"/>
+      </w:pPr>
+      <w:rPr>
+        <w:rFonts w:ascii="Wingdings" w:hAnsi="Wingdings" w:hint="default"/>
+      </w:rPr>
+    </w:lvl>
+    <w:lvl w:ilvl="3" w:tplc="08090001" w:tentative="1">
+      <w:start w:val="1"/>
+      <w:numFmt w:val="bullet"/>
+      <w:lvlText w:val=""/>
+      <w:lvlJc w:val="left"/>
+      <w:pPr>
+        <w:ind w:left="2880" w:hanging="360"/>
+      </w:pPr>
+      <w:rPr>
+        <w:rFonts w:ascii="Symbol" w:hAnsi="Symbol" w:hint="default"/>
+      </w:rPr>
+    </w:lvl>
+    <w:lvl w:ilvl="4" w:tplc="08090003" w:tentative="1">
+      <w:start w:val="1"/>
+      <w:numFmt w:val="bullet"/>
+      <w:lvlText w:val="o"/>
+      <w:lvlJc w:val="left"/>
+      <w:pPr>
+        <w:ind w:left="3600" w:hanging="360"/>
+      </w:pPr>
+      <w:rPr>
+        <w:rFonts w:ascii="Courier New" w:hAnsi="Courier New" w:cs="Courier New" w:hint="default"/>
+      </w:rPr>
+    </w:lvl>
+    <w:lvl w:ilvl="5" w:tplc="08090005" w:tentative="1">
+      <w:start w:val="1"/>
+      <w:numFmt w:val="bullet"/>
+      <w:lvlText w:val=""/>
+      <w:lvlJc w:val="left"/>
+      <w:pPr>
+        <w:ind w:left="4320" w:hanging="360"/>
+      </w:pPr>
+      <w:rPr>
+        <w:rFonts w:ascii="Wingdings" w:hAnsi="Wingdings" w:hint="default"/>
+      </w:rPr>
+    </w:lvl>
+    <w:lvl w:ilvl="6" w:tplc="08090001" w:tentative="1">
+      <w:start w:val="1"/>
+      <w:numFmt w:val="bullet"/>
+      <w:lvlText w:val=""/>
+      <w:lvlJc w:val="left"/>
+      <w:pPr>
+        <w:ind w:left="5040" w:hanging="360"/>
+      </w:pPr>
+      <w:rPr>
+        <w:rFonts w:ascii="Symbol" w:hAnsi="Symbol" w:hint="default"/>
+      </w:rPr>
+    </w:lvl>
+    <w:lvl w:ilvl="7" w:tplc="08090003" w:tentative="1">
+      <w:start w:val="1"/>
+      <w:numFmt w:val="bullet"/>
+      <w:lvlText w:val="o"/>
+      <w:lvlJc w:val="left"/>
+      <w:pPr>
+        <w:ind w:left="5760" w:hanging="360"/>
+      </w:pPr>
+      <w:rPr>
+        <w:rFonts w:ascii="Courier New" w:hAnsi="Courier New" w:cs="Courier New" w:hint="default"/>
+      </w:rPr>
+    </w:lvl>
+    <w:lvl w:ilvl="8" w:tplc="08090005" w:tentative="1">
+      <w:start w:val="1"/>
+      <w:numFmt w:val="bullet"/>
+      <w:lvlText w:val=""/>
+      <w:lvlJc w:val="left"/>
+      <w:pPr>
+        <w:ind w:left="6480" w:hanging="360"/>
+      </w:pPr>
+      <w:rPr>
+        <w:rFonts w:ascii="Wingdings" w:hAnsi="Wingdings" w:hint="default"/>
       </w:rPr>
     </w:lvl>
   </w:abstractNum>
   <w:abstractNum w:abstractNumId="3" w15:restartNumberingAfterBreak="0">
-    <w:nsid w:val="086068C0"/>
+    <w:nsid w:val="10426AA8"/>
     <w:multiLevelType w:val="hybridMultilevel"/>
-    <w:tmpl w:val="C59EDCB4"/>
-    <w:lvl w:ilvl="0" w:tplc="959C30B0">
-      <w:numFmt w:val="bullet"/>
-      <w:lvlText w:val="•"/>
-      <w:lvlJc w:val="left"/>
-      <w:pPr>
-        <w:ind w:left="1080" w:hanging="360"/>
-      </w:pPr>
-      <w:rPr>
-        <w:rFonts w:ascii="Arial" w:eastAsia="Times New Roman" w:hAnsi="Arial" w:cs="Arial" w:hint="default"/>
-      </w:rPr>
-    </w:lvl>
-    <w:lvl w:ilvl="1" w:tplc="08160003" w:tentative="1">
+    <w:tmpl w:val="E8F0DE12"/>
+    <w:lvl w:ilvl="0" w:tplc="08090001">
+      <w:start w:val="1"/>
+      <w:numFmt w:val="bullet"/>
+      <w:lvlText w:val=""/>
+      <w:lvlJc w:val="left"/>
+      <w:pPr>
+        <w:ind w:left="720" w:hanging="360"/>
+      </w:pPr>
+      <w:rPr>
+        <w:rFonts w:ascii="Symbol" w:hAnsi="Symbol" w:hint="default"/>
+      </w:rPr>
+    </w:lvl>
+    <w:lvl w:ilvl="1" w:tplc="08090003" w:tentative="1">
       <w:start w:val="1"/>
       <w:numFmt w:val="bullet"/>
       <w:lvlText w:val="o"/>
       <w:lvlJc w:val="left"/>
       <w:pPr>
-        <w:ind w:left="1800" w:hanging="360"/>
+        <w:ind w:left="1440" w:hanging="360"/>
       </w:pPr>
       <w:rPr>
         <w:rFonts w:ascii="Courier New" w:hAnsi="Courier New" w:cs="Courier New" w:hint="default"/>
       </w:rPr>
     </w:lvl>
-    <w:lvl w:ilvl="2" w:tplc="08160005" w:tentative="1">
+    <w:lvl w:ilvl="2" w:tplc="08090005" w:tentative="1">
       <w:start w:val="1"/>
       <w:numFmt w:val="bullet"/>
       <w:lvlText w:val=""/>
       <w:lvlJc w:val="left"/>
       <w:pPr>
-        <w:ind w:left="2520" w:hanging="360"/>
+        <w:ind w:left="2160" w:hanging="360"/>
       </w:pPr>
       <w:rPr>
         <w:rFonts w:ascii="Wingdings" w:hAnsi="Wingdings" w:hint="default"/>
       </w:rPr>
     </w:lvl>
-    <w:lvl w:ilvl="3" w:tplc="08160001" w:tentative="1">
+    <w:lvl w:ilvl="3" w:tplc="08090001" w:tentative="1">
       <w:start w:val="1"/>
       <w:numFmt w:val="bullet"/>
       <w:lvlText w:val=""/>
       <w:lvlJc w:val="left"/>
       <w:pPr>
-        <w:ind w:left="3240" w:hanging="360"/>
+        <w:ind w:left="2880" w:hanging="360"/>
       </w:pPr>
       <w:rPr>
         <w:rFonts w:ascii="Symbol" w:hAnsi="Symbol" w:hint="default"/>
       </w:rPr>
     </w:lvl>
-    <w:lvl w:ilvl="4" w:tplc="08160003" w:tentative="1">
+    <w:lvl w:ilvl="4" w:tplc="08090003" w:tentative="1">
       <w:start w:val="1"/>
       <w:numFmt w:val="bullet"/>
       <w:lvlText w:val="o"/>
       <w:lvlJc w:val="left"/>
       <w:pPr>
-        <w:ind w:left="3960" w:hanging="360"/>
+        <w:ind w:left="3600" w:hanging="360"/>
       </w:pPr>
       <w:rPr>
         <w:rFonts w:ascii="Courier New" w:hAnsi="Courier New" w:cs="Courier New" w:hint="default"/>
       </w:rPr>
     </w:lvl>
-    <w:lvl w:ilvl="5" w:tplc="08160005" w:tentative="1">
+    <w:lvl w:ilvl="5" w:tplc="08090005" w:tentative="1">
       <w:start w:val="1"/>
       <w:numFmt w:val="bullet"/>
       <w:lvlText w:val=""/>
       <w:lvlJc w:val="left"/>
       <w:pPr>
-        <w:ind w:left="4680" w:hanging="360"/>
+        <w:ind w:left="4320" w:hanging="360"/>
       </w:pPr>
       <w:rPr>
         <w:rFonts w:ascii="Wingdings" w:hAnsi="Wingdings" w:hint="default"/>
       </w:rPr>
     </w:lvl>
-    <w:lvl w:ilvl="6" w:tplc="08160001" w:tentative="1">
+    <w:lvl w:ilvl="6" w:tplc="08090001" w:tentative="1">
       <w:start w:val="1"/>
       <w:numFmt w:val="bullet"/>
       <w:lvlText w:val=""/>
       <w:lvlJc w:val="left"/>
       <w:pPr>
-        <w:ind w:left="5400" w:hanging="360"/>
+        <w:ind w:left="5040" w:hanging="360"/>
       </w:pPr>
       <w:rPr>
         <w:rFonts w:ascii="Symbol" w:hAnsi="Symbol" w:hint="default"/>
       </w:rPr>
     </w:lvl>
-    <w:lvl w:ilvl="7" w:tplc="08160003" w:tentative="1">
+    <w:lvl w:ilvl="7" w:tplc="08090003" w:tentative="1">
       <w:start w:val="1"/>
       <w:numFmt w:val="bullet"/>
       <w:lvlText w:val="o"/>
       <w:lvlJc w:val="left"/>
       <w:pPr>
-        <w:ind w:left="6120" w:hanging="360"/>
+        <w:ind w:left="5760" w:hanging="360"/>
       </w:pPr>
       <w:rPr>
         <w:rFonts w:ascii="Courier New" w:hAnsi="Courier New" w:cs="Courier New" w:hint="default"/>
       </w:rPr>
     </w:lvl>
-    <w:lvl w:ilvl="8" w:tplc="08160005" w:tentative="1">
+    <w:lvl w:ilvl="8" w:tplc="08090005" w:tentative="1">
       <w:start w:val="1"/>
       <w:numFmt w:val="bullet"/>
       <w:lvlText w:val=""/>
       <w:lvlJc w:val="left"/>
       <w:pPr>
-        <w:ind w:left="6840" w:hanging="360"/>
+        <w:ind w:left="6480" w:hanging="360"/>
       </w:pPr>
       <w:rPr>
         <w:rFonts w:ascii="Wingdings" w:hAnsi="Wingdings" w:hint="default"/>
@@ -3044,457 +3929,6 @@
     </w:lvl>
   </w:abstractNum>
   <w:abstractNum w:abstractNumId="4" w15:restartNumberingAfterBreak="0">
-    <w:nsid w:val="0AF80527"/>
-    <w:multiLevelType w:val="hybridMultilevel"/>
-    <w:tmpl w:val="B2D2C6BA"/>
-    <w:lvl w:ilvl="0" w:tplc="08090001">
-      <w:start w:val="1"/>
-      <w:numFmt w:val="bullet"/>
-      <w:lvlText w:val=""/>
-      <w:lvlJc w:val="left"/>
-      <w:pPr>
-        <w:ind w:left="720" w:hanging="360"/>
-      </w:pPr>
-      <w:rPr>
-        <w:rFonts w:ascii="Symbol" w:hAnsi="Symbol" w:hint="default"/>
-      </w:rPr>
-    </w:lvl>
-    <w:lvl w:ilvl="1" w:tplc="08090003" w:tentative="1">
-      <w:start w:val="1"/>
-      <w:numFmt w:val="bullet"/>
-      <w:lvlText w:val="o"/>
-      <w:lvlJc w:val="left"/>
-      <w:pPr>
-        <w:ind w:left="1440" w:hanging="360"/>
-      </w:pPr>
-      <w:rPr>
-        <w:rFonts w:ascii="Courier New" w:hAnsi="Courier New" w:cs="Courier New" w:hint="default"/>
-      </w:rPr>
-    </w:lvl>
-    <w:lvl w:ilvl="2" w:tplc="08090005" w:tentative="1">
-      <w:start w:val="1"/>
-      <w:numFmt w:val="bullet"/>
-      <w:lvlText w:val=""/>
-      <w:lvlJc w:val="left"/>
-      <w:pPr>
-        <w:ind w:left="2160" w:hanging="360"/>
-      </w:pPr>
-      <w:rPr>
-        <w:rFonts w:ascii="Wingdings" w:hAnsi="Wingdings" w:hint="default"/>
-      </w:rPr>
-    </w:lvl>
-    <w:lvl w:ilvl="3" w:tplc="08090001" w:tentative="1">
-      <w:start w:val="1"/>
-      <w:numFmt w:val="bullet"/>
-      <w:lvlText w:val=""/>
-      <w:lvlJc w:val="left"/>
-      <w:pPr>
-        <w:ind w:left="2880" w:hanging="360"/>
-      </w:pPr>
-      <w:rPr>
-        <w:rFonts w:ascii="Symbol" w:hAnsi="Symbol" w:hint="default"/>
-      </w:rPr>
-    </w:lvl>
-    <w:lvl w:ilvl="4" w:tplc="08090003" w:tentative="1">
-      <w:start w:val="1"/>
-      <w:numFmt w:val="bullet"/>
-      <w:lvlText w:val="o"/>
-      <w:lvlJc w:val="left"/>
-      <w:pPr>
-        <w:ind w:left="3600" w:hanging="360"/>
-      </w:pPr>
-      <w:rPr>
-        <w:rFonts w:ascii="Courier New" w:hAnsi="Courier New" w:cs="Courier New" w:hint="default"/>
-      </w:rPr>
-    </w:lvl>
-    <w:lvl w:ilvl="5" w:tplc="08090005" w:tentative="1">
-      <w:start w:val="1"/>
-      <w:numFmt w:val="bullet"/>
-      <w:lvlText w:val=""/>
-      <w:lvlJc w:val="left"/>
-      <w:pPr>
-        <w:ind w:left="4320" w:hanging="360"/>
-      </w:pPr>
-      <w:rPr>
-        <w:rFonts w:ascii="Wingdings" w:hAnsi="Wingdings" w:hint="default"/>
-      </w:rPr>
-    </w:lvl>
-    <w:lvl w:ilvl="6" w:tplc="08090001" w:tentative="1">
-      <w:start w:val="1"/>
-      <w:numFmt w:val="bullet"/>
-      <w:lvlText w:val=""/>
-      <w:lvlJc w:val="left"/>
-      <w:pPr>
-        <w:ind w:left="5040" w:hanging="360"/>
-      </w:pPr>
-      <w:rPr>
-        <w:rFonts w:ascii="Symbol" w:hAnsi="Symbol" w:hint="default"/>
-      </w:rPr>
-    </w:lvl>
-    <w:lvl w:ilvl="7" w:tplc="08090003" w:tentative="1">
-      <w:start w:val="1"/>
-      <w:numFmt w:val="bullet"/>
-      <w:lvlText w:val="o"/>
-      <w:lvlJc w:val="left"/>
-      <w:pPr>
-        <w:ind w:left="5760" w:hanging="360"/>
-      </w:pPr>
-      <w:rPr>
-        <w:rFonts w:ascii="Courier New" w:hAnsi="Courier New" w:cs="Courier New" w:hint="default"/>
-      </w:rPr>
-    </w:lvl>
-    <w:lvl w:ilvl="8" w:tplc="08090005" w:tentative="1">
-      <w:start w:val="1"/>
-      <w:numFmt w:val="bullet"/>
-      <w:lvlText w:val=""/>
-      <w:lvlJc w:val="left"/>
-      <w:pPr>
-        <w:ind w:left="6480" w:hanging="360"/>
-      </w:pPr>
-      <w:rPr>
-        <w:rFonts w:ascii="Wingdings" w:hAnsi="Wingdings" w:hint="default"/>
-      </w:rPr>
-    </w:lvl>
-  </w:abstractNum>
-  <w:abstractNum w:abstractNumId="5" w15:restartNumberingAfterBreak="0">
-    <w:nsid w:val="0B8944A2"/>
-    <w:multiLevelType w:val="hybridMultilevel"/>
-    <w:tmpl w:val="7B64417E"/>
-    <w:lvl w:ilvl="0" w:tplc="08160001">
-      <w:start w:val="1"/>
-      <w:numFmt w:val="bullet"/>
-      <w:lvlText w:val=""/>
-      <w:lvlJc w:val="left"/>
-      <w:pPr>
-        <w:ind w:left="1400" w:hanging="360"/>
-      </w:pPr>
-      <w:rPr>
-        <w:rFonts w:ascii="Symbol" w:hAnsi="Symbol" w:hint="default"/>
-      </w:rPr>
-    </w:lvl>
-    <w:lvl w:ilvl="1" w:tplc="08160003" w:tentative="1">
-      <w:start w:val="1"/>
-      <w:numFmt w:val="bullet"/>
-      <w:lvlText w:val="o"/>
-      <w:lvlJc w:val="left"/>
-      <w:pPr>
-        <w:ind w:left="2120" w:hanging="360"/>
-      </w:pPr>
-      <w:rPr>
-        <w:rFonts w:ascii="Courier New" w:hAnsi="Courier New" w:cs="Courier New" w:hint="default"/>
-      </w:rPr>
-    </w:lvl>
-    <w:lvl w:ilvl="2" w:tplc="08160005" w:tentative="1">
-      <w:start w:val="1"/>
-      <w:numFmt w:val="bullet"/>
-      <w:lvlText w:val=""/>
-      <w:lvlJc w:val="left"/>
-      <w:pPr>
-        <w:ind w:left="2840" w:hanging="360"/>
-      </w:pPr>
-      <w:rPr>
-        <w:rFonts w:ascii="Wingdings" w:hAnsi="Wingdings" w:hint="default"/>
-      </w:rPr>
-    </w:lvl>
-    <w:lvl w:ilvl="3" w:tplc="08160001" w:tentative="1">
-      <w:start w:val="1"/>
-      <w:numFmt w:val="bullet"/>
-      <w:lvlText w:val=""/>
-      <w:lvlJc w:val="left"/>
-      <w:pPr>
-        <w:ind w:left="3560" w:hanging="360"/>
-      </w:pPr>
-      <w:rPr>
-        <w:rFonts w:ascii="Symbol" w:hAnsi="Symbol" w:hint="default"/>
-      </w:rPr>
-    </w:lvl>
-    <w:lvl w:ilvl="4" w:tplc="08160003" w:tentative="1">
-      <w:start w:val="1"/>
-      <w:numFmt w:val="bullet"/>
-      <w:lvlText w:val="o"/>
-      <w:lvlJc w:val="left"/>
-      <w:pPr>
-        <w:ind w:left="4280" w:hanging="360"/>
-      </w:pPr>
-      <w:rPr>
-        <w:rFonts w:ascii="Courier New" w:hAnsi="Courier New" w:cs="Courier New" w:hint="default"/>
-      </w:rPr>
-    </w:lvl>
-    <w:lvl w:ilvl="5" w:tplc="08160005" w:tentative="1">
-      <w:start w:val="1"/>
-      <w:numFmt w:val="bullet"/>
-      <w:lvlText w:val=""/>
-      <w:lvlJc w:val="left"/>
-      <w:pPr>
-        <w:ind w:left="5000" w:hanging="360"/>
-      </w:pPr>
-      <w:rPr>
-        <w:rFonts w:ascii="Wingdings" w:hAnsi="Wingdings" w:hint="default"/>
-      </w:rPr>
-    </w:lvl>
-    <w:lvl w:ilvl="6" w:tplc="08160001" w:tentative="1">
-      <w:start w:val="1"/>
-      <w:numFmt w:val="bullet"/>
-      <w:lvlText w:val=""/>
-      <w:lvlJc w:val="left"/>
-      <w:pPr>
-        <w:ind w:left="5720" w:hanging="360"/>
-      </w:pPr>
-      <w:rPr>
-        <w:rFonts w:ascii="Symbol" w:hAnsi="Symbol" w:hint="default"/>
-      </w:rPr>
-    </w:lvl>
-    <w:lvl w:ilvl="7" w:tplc="08160003" w:tentative="1">
-      <w:start w:val="1"/>
-      <w:numFmt w:val="bullet"/>
-      <w:lvlText w:val="o"/>
-      <w:lvlJc w:val="left"/>
-      <w:pPr>
-        <w:ind w:left="6440" w:hanging="360"/>
-      </w:pPr>
-      <w:rPr>
-        <w:rFonts w:ascii="Courier New" w:hAnsi="Courier New" w:cs="Courier New" w:hint="default"/>
-      </w:rPr>
-    </w:lvl>
-    <w:lvl w:ilvl="8" w:tplc="08160005" w:tentative="1">
-      <w:start w:val="1"/>
-      <w:numFmt w:val="bullet"/>
-      <w:lvlText w:val=""/>
-      <w:lvlJc w:val="left"/>
-      <w:pPr>
-        <w:ind w:left="7160" w:hanging="360"/>
-      </w:pPr>
-      <w:rPr>
-        <w:rFonts w:ascii="Wingdings" w:hAnsi="Wingdings" w:hint="default"/>
-      </w:rPr>
-    </w:lvl>
-  </w:abstractNum>
-  <w:abstractNum w:abstractNumId="6" w15:restartNumberingAfterBreak="0">
-    <w:nsid w:val="1878781D"/>
-    <w:multiLevelType w:val="hybridMultilevel"/>
-    <w:tmpl w:val="34529152"/>
-    <w:lvl w:ilvl="0" w:tplc="959C30B0">
-      <w:numFmt w:val="bullet"/>
-      <w:lvlText w:val="•"/>
-      <w:lvlJc w:val="left"/>
-      <w:pPr>
-        <w:ind w:left="720" w:hanging="360"/>
-      </w:pPr>
-      <w:rPr>
-        <w:rFonts w:ascii="Arial" w:eastAsia="Times New Roman" w:hAnsi="Arial" w:cs="Arial" w:hint="default"/>
-      </w:rPr>
-    </w:lvl>
-    <w:lvl w:ilvl="1" w:tplc="08160003" w:tentative="1">
-      <w:start w:val="1"/>
-      <w:numFmt w:val="bullet"/>
-      <w:lvlText w:val="o"/>
-      <w:lvlJc w:val="left"/>
-      <w:pPr>
-        <w:ind w:left="1440" w:hanging="360"/>
-      </w:pPr>
-      <w:rPr>
-        <w:rFonts w:ascii="Courier New" w:hAnsi="Courier New" w:cs="Courier New" w:hint="default"/>
-      </w:rPr>
-    </w:lvl>
-    <w:lvl w:ilvl="2" w:tplc="08160005" w:tentative="1">
-      <w:start w:val="1"/>
-      <w:numFmt w:val="bullet"/>
-      <w:lvlText w:val=""/>
-      <w:lvlJc w:val="left"/>
-      <w:pPr>
-        <w:ind w:left="2160" w:hanging="360"/>
-      </w:pPr>
-      <w:rPr>
-        <w:rFonts w:ascii="Wingdings" w:hAnsi="Wingdings" w:hint="default"/>
-      </w:rPr>
-    </w:lvl>
-    <w:lvl w:ilvl="3" w:tplc="08160001" w:tentative="1">
-      <w:start w:val="1"/>
-      <w:numFmt w:val="bullet"/>
-      <w:lvlText w:val=""/>
-      <w:lvlJc w:val="left"/>
-      <w:pPr>
-        <w:ind w:left="2880" w:hanging="360"/>
-      </w:pPr>
-      <w:rPr>
-        <w:rFonts w:ascii="Symbol" w:hAnsi="Symbol" w:hint="default"/>
-      </w:rPr>
-    </w:lvl>
-    <w:lvl w:ilvl="4" w:tplc="08160003" w:tentative="1">
-      <w:start w:val="1"/>
-      <w:numFmt w:val="bullet"/>
-      <w:lvlText w:val="o"/>
-      <w:lvlJc w:val="left"/>
-      <w:pPr>
-        <w:ind w:left="3600" w:hanging="360"/>
-      </w:pPr>
-      <w:rPr>
-        <w:rFonts w:ascii="Courier New" w:hAnsi="Courier New" w:cs="Courier New" w:hint="default"/>
-      </w:rPr>
-    </w:lvl>
-    <w:lvl w:ilvl="5" w:tplc="08160005" w:tentative="1">
-      <w:start w:val="1"/>
-      <w:numFmt w:val="bullet"/>
-      <w:lvlText w:val=""/>
-      <w:lvlJc w:val="left"/>
-      <w:pPr>
-        <w:ind w:left="4320" w:hanging="360"/>
-      </w:pPr>
-      <w:rPr>
-        <w:rFonts w:ascii="Wingdings" w:hAnsi="Wingdings" w:hint="default"/>
-      </w:rPr>
-    </w:lvl>
-    <w:lvl w:ilvl="6" w:tplc="08160001" w:tentative="1">
-      <w:start w:val="1"/>
-      <w:numFmt w:val="bullet"/>
-      <w:lvlText w:val=""/>
-      <w:lvlJc w:val="left"/>
-      <w:pPr>
-        <w:ind w:left="5040" w:hanging="360"/>
-      </w:pPr>
-      <w:rPr>
-        <w:rFonts w:ascii="Symbol" w:hAnsi="Symbol" w:hint="default"/>
-      </w:rPr>
-    </w:lvl>
-    <w:lvl w:ilvl="7" w:tplc="08160003" w:tentative="1">
-      <w:start w:val="1"/>
-      <w:numFmt w:val="bullet"/>
-      <w:lvlText w:val="o"/>
-      <w:lvlJc w:val="left"/>
-      <w:pPr>
-        <w:ind w:left="5760" w:hanging="360"/>
-      </w:pPr>
-      <w:rPr>
-        <w:rFonts w:ascii="Courier New" w:hAnsi="Courier New" w:cs="Courier New" w:hint="default"/>
-      </w:rPr>
-    </w:lvl>
-    <w:lvl w:ilvl="8" w:tplc="08160005" w:tentative="1">
-      <w:start w:val="1"/>
-      <w:numFmt w:val="bullet"/>
-      <w:lvlText w:val=""/>
-      <w:lvlJc w:val="left"/>
-      <w:pPr>
-        <w:ind w:left="6480" w:hanging="360"/>
-      </w:pPr>
-      <w:rPr>
-        <w:rFonts w:ascii="Wingdings" w:hAnsi="Wingdings" w:hint="default"/>
-      </w:rPr>
-    </w:lvl>
-  </w:abstractNum>
-  <w:abstractNum w:abstractNumId="7" w15:restartNumberingAfterBreak="0">
-    <w:nsid w:val="196915A3"/>
-    <w:multiLevelType w:val="hybridMultilevel"/>
-    <w:tmpl w:val="45B6BA08"/>
-    <w:lvl w:ilvl="0" w:tplc="08160001">
-      <w:start w:val="1"/>
-      <w:numFmt w:val="bullet"/>
-      <w:lvlText w:val=""/>
-      <w:lvlJc w:val="left"/>
-      <w:pPr>
-        <w:ind w:left="720" w:hanging="360"/>
-      </w:pPr>
-      <w:rPr>
-        <w:rFonts w:ascii="Symbol" w:hAnsi="Symbol" w:hint="default"/>
-      </w:rPr>
-    </w:lvl>
-    <w:lvl w:ilvl="1" w:tplc="08160003" w:tentative="1">
-      <w:start w:val="1"/>
-      <w:numFmt w:val="bullet"/>
-      <w:lvlText w:val="o"/>
-      <w:lvlJc w:val="left"/>
-      <w:pPr>
-        <w:ind w:left="1440" w:hanging="360"/>
-      </w:pPr>
-      <w:rPr>
-        <w:rFonts w:ascii="Courier New" w:hAnsi="Courier New" w:cs="Courier New" w:hint="default"/>
-      </w:rPr>
-    </w:lvl>
-    <w:lvl w:ilvl="2" w:tplc="08160005" w:tentative="1">
-      <w:start w:val="1"/>
-      <w:numFmt w:val="bullet"/>
-      <w:lvlText w:val=""/>
-      <w:lvlJc w:val="left"/>
-      <w:pPr>
-        <w:ind w:left="2160" w:hanging="360"/>
-      </w:pPr>
-      <w:rPr>
-        <w:rFonts w:ascii="Wingdings" w:hAnsi="Wingdings" w:hint="default"/>
-      </w:rPr>
-    </w:lvl>
-    <w:lvl w:ilvl="3" w:tplc="08160001" w:tentative="1">
-      <w:start w:val="1"/>
-      <w:numFmt w:val="bullet"/>
-      <w:lvlText w:val=""/>
-      <w:lvlJc w:val="left"/>
-      <w:pPr>
-        <w:ind w:left="2880" w:hanging="360"/>
-      </w:pPr>
-      <w:rPr>
-        <w:rFonts w:ascii="Symbol" w:hAnsi="Symbol" w:hint="default"/>
-      </w:rPr>
-    </w:lvl>
-    <w:lvl w:ilvl="4" w:tplc="08160003" w:tentative="1">
-      <w:start w:val="1"/>
-      <w:numFmt w:val="bullet"/>
-      <w:lvlText w:val="o"/>
-      <w:lvlJc w:val="left"/>
-      <w:pPr>
-        <w:ind w:left="3600" w:hanging="360"/>
-      </w:pPr>
-      <w:rPr>
-        <w:rFonts w:ascii="Courier New" w:hAnsi="Courier New" w:cs="Courier New" w:hint="default"/>
-      </w:rPr>
-    </w:lvl>
-    <w:lvl w:ilvl="5" w:tplc="08160005" w:tentative="1">
-      <w:start w:val="1"/>
-      <w:numFmt w:val="bullet"/>
-      <w:lvlText w:val=""/>
-      <w:lvlJc w:val="left"/>
-      <w:pPr>
-        <w:ind w:left="4320" w:hanging="360"/>
-      </w:pPr>
-      <w:rPr>
-        <w:rFonts w:ascii="Wingdings" w:hAnsi="Wingdings" w:hint="default"/>
-      </w:rPr>
-    </w:lvl>
-    <w:lvl w:ilvl="6" w:tplc="08160001" w:tentative="1">
-      <w:start w:val="1"/>
-      <w:numFmt w:val="bullet"/>
-      <w:lvlText w:val=""/>
-      <w:lvlJc w:val="left"/>
-      <w:pPr>
-        <w:ind w:left="5040" w:hanging="360"/>
-      </w:pPr>
-      <w:rPr>
-        <w:rFonts w:ascii="Symbol" w:hAnsi="Symbol" w:hint="default"/>
-      </w:rPr>
-    </w:lvl>
-    <w:lvl w:ilvl="7" w:tplc="08160003" w:tentative="1">
-      <w:start w:val="1"/>
-      <w:numFmt w:val="bullet"/>
-      <w:lvlText w:val="o"/>
-      <w:lvlJc w:val="left"/>
-      <w:pPr>
-        <w:ind w:left="5760" w:hanging="360"/>
-      </w:pPr>
-      <w:rPr>
-        <w:rFonts w:ascii="Courier New" w:hAnsi="Courier New" w:cs="Courier New" w:hint="default"/>
-      </w:rPr>
-    </w:lvl>
-    <w:lvl w:ilvl="8" w:tplc="08160005" w:tentative="1">
-      <w:start w:val="1"/>
-      <w:numFmt w:val="bullet"/>
-      <w:lvlText w:val=""/>
-      <w:lvlJc w:val="left"/>
-      <w:pPr>
-        <w:ind w:left="6480" w:hanging="360"/>
-      </w:pPr>
-      <w:rPr>
-        <w:rFonts w:ascii="Wingdings" w:hAnsi="Wingdings" w:hint="default"/>
-      </w:rPr>
-    </w:lvl>
-  </w:abstractNum>
-  <w:abstractNum w:abstractNumId="8" w15:restartNumberingAfterBreak="0">
     <w:nsid w:val="221C4BAD"/>
     <w:multiLevelType w:val="hybridMultilevel"/>
     <w:tmpl w:val="EB20AF5C"/>
@@ -3607,7 +4041,7 @@
       </w:rPr>
     </w:lvl>
   </w:abstractNum>
-  <w:abstractNum w:abstractNumId="9" w15:restartNumberingAfterBreak="0">
+  <w:abstractNum w:abstractNumId="5" w15:restartNumberingAfterBreak="0">
     <w:nsid w:val="37917B2E"/>
     <w:multiLevelType w:val="hybridMultilevel"/>
     <w:tmpl w:val="BA6669DE"/>
@@ -3720,11 +4154,11 @@
       </w:rPr>
     </w:lvl>
   </w:abstractNum>
-  <w:abstractNum w:abstractNumId="10" w15:restartNumberingAfterBreak="0">
-    <w:nsid w:val="39301406"/>
+  <w:abstractNum w:abstractNumId="6" w15:restartNumberingAfterBreak="0">
+    <w:nsid w:val="3E4945BB"/>
     <w:multiLevelType w:val="hybridMultilevel"/>
-    <w:tmpl w:val="DE388404"/>
-    <w:lvl w:ilvl="0" w:tplc="08160001">
+    <w:tmpl w:val="9F40F522"/>
+    <w:lvl w:ilvl="0" w:tplc="08090001">
       <w:start w:val="1"/>
       <w:numFmt w:val="bullet"/>
       <w:lvlText w:val=""/>
@@ -3736,7 +4170,7 @@
         <w:rFonts w:ascii="Symbol" w:hAnsi="Symbol" w:hint="default"/>
       </w:rPr>
     </w:lvl>
-    <w:lvl w:ilvl="1" w:tplc="08160003" w:tentative="1">
+    <w:lvl w:ilvl="1" w:tplc="08090003" w:tentative="1">
       <w:start w:val="1"/>
       <w:numFmt w:val="bullet"/>
       <w:lvlText w:val="o"/>
@@ -3748,7 +4182,7 @@
         <w:rFonts w:ascii="Courier New" w:hAnsi="Courier New" w:cs="Courier New" w:hint="default"/>
       </w:rPr>
     </w:lvl>
-    <w:lvl w:ilvl="2" w:tplc="08160005" w:tentative="1">
+    <w:lvl w:ilvl="2" w:tplc="08090005" w:tentative="1">
       <w:start w:val="1"/>
       <w:numFmt w:val="bullet"/>
       <w:lvlText w:val=""/>
@@ -3760,7 +4194,7 @@
         <w:rFonts w:ascii="Wingdings" w:hAnsi="Wingdings" w:hint="default"/>
       </w:rPr>
     </w:lvl>
-    <w:lvl w:ilvl="3" w:tplc="08160001" w:tentative="1">
+    <w:lvl w:ilvl="3" w:tplc="08090001" w:tentative="1">
       <w:start w:val="1"/>
       <w:numFmt w:val="bullet"/>
       <w:lvlText w:val=""/>
@@ -3772,7 +4206,7 @@
         <w:rFonts w:ascii="Symbol" w:hAnsi="Symbol" w:hint="default"/>
       </w:rPr>
     </w:lvl>
-    <w:lvl w:ilvl="4" w:tplc="08160003" w:tentative="1">
+    <w:lvl w:ilvl="4" w:tplc="08090003" w:tentative="1">
       <w:start w:val="1"/>
       <w:numFmt w:val="bullet"/>
       <w:lvlText w:val="o"/>
@@ -3784,7 +4218,7 @@
         <w:rFonts w:ascii="Courier New" w:hAnsi="Courier New" w:cs="Courier New" w:hint="default"/>
       </w:rPr>
     </w:lvl>
-    <w:lvl w:ilvl="5" w:tplc="08160005" w:tentative="1">
+    <w:lvl w:ilvl="5" w:tplc="08090005" w:tentative="1">
       <w:start w:val="1"/>
       <w:numFmt w:val="bullet"/>
       <w:lvlText w:val=""/>
@@ -3796,7 +4230,7 @@
         <w:rFonts w:ascii="Wingdings" w:hAnsi="Wingdings" w:hint="default"/>
       </w:rPr>
     </w:lvl>
-    <w:lvl w:ilvl="6" w:tplc="08160001" w:tentative="1">
+    <w:lvl w:ilvl="6" w:tplc="08090001" w:tentative="1">
       <w:start w:val="1"/>
       <w:numFmt w:val="bullet"/>
       <w:lvlText w:val=""/>
@@ -3808,7 +4242,7 @@
         <w:rFonts w:ascii="Symbol" w:hAnsi="Symbol" w:hint="default"/>
       </w:rPr>
     </w:lvl>
-    <w:lvl w:ilvl="7" w:tplc="08160003" w:tentative="1">
+    <w:lvl w:ilvl="7" w:tplc="08090003" w:tentative="1">
       <w:start w:val="1"/>
       <w:numFmt w:val="bullet"/>
       <w:lvlText w:val="o"/>
@@ -3820,7 +4254,7 @@
         <w:rFonts w:ascii="Courier New" w:hAnsi="Courier New" w:cs="Courier New" w:hint="default"/>
       </w:rPr>
     </w:lvl>
-    <w:lvl w:ilvl="8" w:tplc="08160005" w:tentative="1">
+    <w:lvl w:ilvl="8" w:tplc="08090005" w:tentative="1">
       <w:start w:val="1"/>
       <w:numFmt w:val="bullet"/>
       <w:lvlText w:val=""/>
@@ -3833,366 +4267,120 @@
       </w:rPr>
     </w:lvl>
   </w:abstractNum>
-  <w:abstractNum w:abstractNumId="11" w15:restartNumberingAfterBreak="0">
-    <w:nsid w:val="3B5E3DED"/>
-    <w:multiLevelType w:val="singleLevel"/>
-    <w:tmpl w:val="08090001"/>
-    <w:lvl w:ilvl="0">
+  <w:abstractNum w:abstractNumId="7" w15:restartNumberingAfterBreak="0">
+    <w:nsid w:val="457E3672"/>
+    <w:multiLevelType w:val="hybridMultilevel"/>
+    <w:tmpl w:val="DE889E4E"/>
+    <w:lvl w:ilvl="0" w:tplc="08090001">
       <w:start w:val="1"/>
       <w:numFmt w:val="bullet"/>
       <w:lvlText w:val=""/>
       <w:lvlJc w:val="left"/>
       <w:pPr>
-        <w:tabs>
-          <w:tab w:val="num" w:pos="360"/>
-        </w:tabs>
-        <w:ind w:left="360" w:hanging="360"/>
+        <w:ind w:left="720" w:hanging="360"/>
       </w:pPr>
       <w:rPr>
         <w:rFonts w:ascii="Symbol" w:hAnsi="Symbol" w:hint="default"/>
       </w:rPr>
     </w:lvl>
+    <w:lvl w:ilvl="1" w:tplc="08090003" w:tentative="1">
+      <w:start w:val="1"/>
+      <w:numFmt w:val="bullet"/>
+      <w:lvlText w:val="o"/>
+      <w:lvlJc w:val="left"/>
+      <w:pPr>
+        <w:ind w:left="1440" w:hanging="360"/>
+      </w:pPr>
+      <w:rPr>
+        <w:rFonts w:ascii="Courier New" w:hAnsi="Courier New" w:cs="Courier New" w:hint="default"/>
+      </w:rPr>
+    </w:lvl>
+    <w:lvl w:ilvl="2" w:tplc="08090005" w:tentative="1">
+      <w:start w:val="1"/>
+      <w:numFmt w:val="bullet"/>
+      <w:lvlText w:val=""/>
+      <w:lvlJc w:val="left"/>
+      <w:pPr>
+        <w:ind w:left="2160" w:hanging="360"/>
+      </w:pPr>
+      <w:rPr>
+        <w:rFonts w:ascii="Wingdings" w:hAnsi="Wingdings" w:hint="default"/>
+      </w:rPr>
+    </w:lvl>
+    <w:lvl w:ilvl="3" w:tplc="08090001" w:tentative="1">
+      <w:start w:val="1"/>
+      <w:numFmt w:val="bullet"/>
+      <w:lvlText w:val=""/>
+      <w:lvlJc w:val="left"/>
+      <w:pPr>
+        <w:ind w:left="2880" w:hanging="360"/>
+      </w:pPr>
+      <w:rPr>
+        <w:rFonts w:ascii="Symbol" w:hAnsi="Symbol" w:hint="default"/>
+      </w:rPr>
+    </w:lvl>
+    <w:lvl w:ilvl="4" w:tplc="08090003" w:tentative="1">
+      <w:start w:val="1"/>
+      <w:numFmt w:val="bullet"/>
+      <w:lvlText w:val="o"/>
+      <w:lvlJc w:val="left"/>
+      <w:pPr>
+        <w:ind w:left="3600" w:hanging="360"/>
+      </w:pPr>
+      <w:rPr>
+        <w:rFonts w:ascii="Courier New" w:hAnsi="Courier New" w:cs="Courier New" w:hint="default"/>
+      </w:rPr>
+    </w:lvl>
+    <w:lvl w:ilvl="5" w:tplc="08090005" w:tentative="1">
+      <w:start w:val="1"/>
+      <w:numFmt w:val="bullet"/>
+      <w:lvlText w:val=""/>
+      <w:lvlJc w:val="left"/>
+      <w:pPr>
+        <w:ind w:left="4320" w:hanging="360"/>
+      </w:pPr>
+      <w:rPr>
+        <w:rFonts w:ascii="Wingdings" w:hAnsi="Wingdings" w:hint="default"/>
+      </w:rPr>
+    </w:lvl>
+    <w:lvl w:ilvl="6" w:tplc="08090001" w:tentative="1">
+      <w:start w:val="1"/>
+      <w:numFmt w:val="bullet"/>
+      <w:lvlText w:val=""/>
+      <w:lvlJc w:val="left"/>
+      <w:pPr>
+        <w:ind w:left="5040" w:hanging="360"/>
+      </w:pPr>
+      <w:rPr>
+        <w:rFonts w:ascii="Symbol" w:hAnsi="Symbol" w:hint="default"/>
+      </w:rPr>
+    </w:lvl>
+    <w:lvl w:ilvl="7" w:tplc="08090003" w:tentative="1">
+      <w:start w:val="1"/>
+      <w:numFmt w:val="bullet"/>
+      <w:lvlText w:val="o"/>
+      <w:lvlJc w:val="left"/>
+      <w:pPr>
+        <w:ind w:left="5760" w:hanging="360"/>
+      </w:pPr>
+      <w:rPr>
+        <w:rFonts w:ascii="Courier New" w:hAnsi="Courier New" w:cs="Courier New" w:hint="default"/>
+      </w:rPr>
+    </w:lvl>
+    <w:lvl w:ilvl="8" w:tplc="08090005" w:tentative="1">
+      <w:start w:val="1"/>
+      <w:numFmt w:val="bullet"/>
+      <w:lvlText w:val=""/>
+      <w:lvlJc w:val="left"/>
+      <w:pPr>
+        <w:ind w:left="6480" w:hanging="360"/>
+      </w:pPr>
+      <w:rPr>
+        <w:rFonts w:ascii="Wingdings" w:hAnsi="Wingdings" w:hint="default"/>
+      </w:rPr>
+    </w:lvl>
   </w:abstractNum>
-  <w:abstractNum w:abstractNumId="12" w15:restartNumberingAfterBreak="0">
-    <w:nsid w:val="40041B14"/>
-    <w:multiLevelType w:val="hybridMultilevel"/>
-    <w:tmpl w:val="F604BC7A"/>
-    <w:lvl w:ilvl="0" w:tplc="08160001">
-      <w:start w:val="1"/>
-      <w:numFmt w:val="bullet"/>
-      <w:lvlText w:val=""/>
-      <w:lvlJc w:val="left"/>
-      <w:pPr>
-        <w:ind w:left="720" w:hanging="360"/>
-      </w:pPr>
-      <w:rPr>
-        <w:rFonts w:ascii="Symbol" w:hAnsi="Symbol" w:hint="default"/>
-      </w:rPr>
-    </w:lvl>
-    <w:lvl w:ilvl="1" w:tplc="08160003" w:tentative="1">
-      <w:start w:val="1"/>
-      <w:numFmt w:val="bullet"/>
-      <w:lvlText w:val="o"/>
-      <w:lvlJc w:val="left"/>
-      <w:pPr>
-        <w:ind w:left="1440" w:hanging="360"/>
-      </w:pPr>
-      <w:rPr>
-        <w:rFonts w:ascii="Courier New" w:hAnsi="Courier New" w:cs="Courier New" w:hint="default"/>
-      </w:rPr>
-    </w:lvl>
-    <w:lvl w:ilvl="2" w:tplc="08160005" w:tentative="1">
-      <w:start w:val="1"/>
-      <w:numFmt w:val="bullet"/>
-      <w:lvlText w:val=""/>
-      <w:lvlJc w:val="left"/>
-      <w:pPr>
-        <w:ind w:left="2160" w:hanging="360"/>
-      </w:pPr>
-      <w:rPr>
-        <w:rFonts w:ascii="Wingdings" w:hAnsi="Wingdings" w:hint="default"/>
-      </w:rPr>
-    </w:lvl>
-    <w:lvl w:ilvl="3" w:tplc="08160001" w:tentative="1">
-      <w:start w:val="1"/>
-      <w:numFmt w:val="bullet"/>
-      <w:lvlText w:val=""/>
-      <w:lvlJc w:val="left"/>
-      <w:pPr>
-        <w:ind w:left="2880" w:hanging="360"/>
-      </w:pPr>
-      <w:rPr>
-        <w:rFonts w:ascii="Symbol" w:hAnsi="Symbol" w:hint="default"/>
-      </w:rPr>
-    </w:lvl>
-    <w:lvl w:ilvl="4" w:tplc="08160003" w:tentative="1">
-      <w:start w:val="1"/>
-      <w:numFmt w:val="bullet"/>
-      <w:lvlText w:val="o"/>
-      <w:lvlJc w:val="left"/>
-      <w:pPr>
-        <w:ind w:left="3600" w:hanging="360"/>
-      </w:pPr>
-      <w:rPr>
-        <w:rFonts w:ascii="Courier New" w:hAnsi="Courier New" w:cs="Courier New" w:hint="default"/>
-      </w:rPr>
-    </w:lvl>
-    <w:lvl w:ilvl="5" w:tplc="08160005" w:tentative="1">
-      <w:start w:val="1"/>
-      <w:numFmt w:val="bullet"/>
-      <w:lvlText w:val=""/>
-      <w:lvlJc w:val="left"/>
-      <w:pPr>
-        <w:ind w:left="4320" w:hanging="360"/>
-      </w:pPr>
-      <w:rPr>
-        <w:rFonts w:ascii="Wingdings" w:hAnsi="Wingdings" w:hint="default"/>
-      </w:rPr>
-    </w:lvl>
-    <w:lvl w:ilvl="6" w:tplc="08160001" w:tentative="1">
-      <w:start w:val="1"/>
-      <w:numFmt w:val="bullet"/>
-      <w:lvlText w:val=""/>
-      <w:lvlJc w:val="left"/>
-      <w:pPr>
-        <w:ind w:left="5040" w:hanging="360"/>
-      </w:pPr>
-      <w:rPr>
-        <w:rFonts w:ascii="Symbol" w:hAnsi="Symbol" w:hint="default"/>
-      </w:rPr>
-    </w:lvl>
-    <w:lvl w:ilvl="7" w:tplc="08160003" w:tentative="1">
-      <w:start w:val="1"/>
-      <w:numFmt w:val="bullet"/>
-      <w:lvlText w:val="o"/>
-      <w:lvlJc w:val="left"/>
-      <w:pPr>
-        <w:ind w:left="5760" w:hanging="360"/>
-      </w:pPr>
-      <w:rPr>
-        <w:rFonts w:ascii="Courier New" w:hAnsi="Courier New" w:cs="Courier New" w:hint="default"/>
-      </w:rPr>
-    </w:lvl>
-    <w:lvl w:ilvl="8" w:tplc="08160005" w:tentative="1">
-      <w:start w:val="1"/>
-      <w:numFmt w:val="bullet"/>
-      <w:lvlText w:val=""/>
-      <w:lvlJc w:val="left"/>
-      <w:pPr>
-        <w:ind w:left="6480" w:hanging="360"/>
-      </w:pPr>
-      <w:rPr>
-        <w:rFonts w:ascii="Wingdings" w:hAnsi="Wingdings" w:hint="default"/>
-      </w:rPr>
-    </w:lvl>
-  </w:abstractNum>
-  <w:abstractNum w:abstractNumId="13" w15:restartNumberingAfterBreak="0">
-    <w:nsid w:val="4AFC5E20"/>
-    <w:multiLevelType w:val="hybridMultilevel"/>
-    <w:tmpl w:val="820EBF90"/>
-    <w:lvl w:ilvl="0" w:tplc="0816000F">
-      <w:start w:val="1"/>
-      <w:numFmt w:val="decimal"/>
-      <w:lvlText w:val="%1."/>
-      <w:lvlJc w:val="left"/>
-      <w:pPr>
-        <w:ind w:left="1440" w:hanging="360"/>
-      </w:pPr>
-      <w:rPr>
-        <w:rFonts w:hint="default"/>
-      </w:rPr>
-    </w:lvl>
-    <w:lvl w:ilvl="1" w:tplc="08160003" w:tentative="1">
-      <w:start w:val="1"/>
-      <w:numFmt w:val="bullet"/>
-      <w:lvlText w:val="o"/>
-      <w:lvlJc w:val="left"/>
-      <w:pPr>
-        <w:ind w:left="2160" w:hanging="360"/>
-      </w:pPr>
-      <w:rPr>
-        <w:rFonts w:ascii="Courier New" w:hAnsi="Courier New" w:cs="Courier New" w:hint="default"/>
-      </w:rPr>
-    </w:lvl>
-    <w:lvl w:ilvl="2" w:tplc="08160005" w:tentative="1">
-      <w:start w:val="1"/>
-      <w:numFmt w:val="bullet"/>
-      <w:lvlText w:val=""/>
-      <w:lvlJc w:val="left"/>
-      <w:pPr>
-        <w:ind w:left="2880" w:hanging="360"/>
-      </w:pPr>
-      <w:rPr>
-        <w:rFonts w:ascii="Wingdings" w:hAnsi="Wingdings" w:hint="default"/>
-      </w:rPr>
-    </w:lvl>
-    <w:lvl w:ilvl="3" w:tplc="08160001" w:tentative="1">
-      <w:start w:val="1"/>
-      <w:numFmt w:val="bullet"/>
-      <w:lvlText w:val=""/>
-      <w:lvlJc w:val="left"/>
-      <w:pPr>
-        <w:ind w:left="3600" w:hanging="360"/>
-      </w:pPr>
-      <w:rPr>
-        <w:rFonts w:ascii="Symbol" w:hAnsi="Symbol" w:hint="default"/>
-      </w:rPr>
-    </w:lvl>
-    <w:lvl w:ilvl="4" w:tplc="08160003" w:tentative="1">
-      <w:start w:val="1"/>
-      <w:numFmt w:val="bullet"/>
-      <w:lvlText w:val="o"/>
-      <w:lvlJc w:val="left"/>
-      <w:pPr>
-        <w:ind w:left="4320" w:hanging="360"/>
-      </w:pPr>
-      <w:rPr>
-        <w:rFonts w:ascii="Courier New" w:hAnsi="Courier New" w:cs="Courier New" w:hint="default"/>
-      </w:rPr>
-    </w:lvl>
-    <w:lvl w:ilvl="5" w:tplc="08160005" w:tentative="1">
-      <w:start w:val="1"/>
-      <w:numFmt w:val="bullet"/>
-      <w:lvlText w:val=""/>
-      <w:lvlJc w:val="left"/>
-      <w:pPr>
-        <w:ind w:left="5040" w:hanging="360"/>
-      </w:pPr>
-      <w:rPr>
-        <w:rFonts w:ascii="Wingdings" w:hAnsi="Wingdings" w:hint="default"/>
-      </w:rPr>
-    </w:lvl>
-    <w:lvl w:ilvl="6" w:tplc="08160001" w:tentative="1">
-      <w:start w:val="1"/>
-      <w:numFmt w:val="bullet"/>
-      <w:lvlText w:val=""/>
-      <w:lvlJc w:val="left"/>
-      <w:pPr>
-        <w:ind w:left="5760" w:hanging="360"/>
-      </w:pPr>
-      <w:rPr>
-        <w:rFonts w:ascii="Symbol" w:hAnsi="Symbol" w:hint="default"/>
-      </w:rPr>
-    </w:lvl>
-    <w:lvl w:ilvl="7" w:tplc="08160003" w:tentative="1">
-      <w:start w:val="1"/>
-      <w:numFmt w:val="bullet"/>
-      <w:lvlText w:val="o"/>
-      <w:lvlJc w:val="left"/>
-      <w:pPr>
-        <w:ind w:left="6480" w:hanging="360"/>
-      </w:pPr>
-      <w:rPr>
-        <w:rFonts w:ascii="Courier New" w:hAnsi="Courier New" w:cs="Courier New" w:hint="default"/>
-      </w:rPr>
-    </w:lvl>
-    <w:lvl w:ilvl="8" w:tplc="08160005" w:tentative="1">
-      <w:start w:val="1"/>
-      <w:numFmt w:val="bullet"/>
-      <w:lvlText w:val=""/>
-      <w:lvlJc w:val="left"/>
-      <w:pPr>
-        <w:ind w:left="7200" w:hanging="360"/>
-      </w:pPr>
-      <w:rPr>
-        <w:rFonts w:ascii="Wingdings" w:hAnsi="Wingdings" w:hint="default"/>
-      </w:rPr>
-    </w:lvl>
-  </w:abstractNum>
-  <w:abstractNum w:abstractNumId="14" w15:restartNumberingAfterBreak="0">
-    <w:nsid w:val="4F4125CA"/>
-    <w:multiLevelType w:val="hybridMultilevel"/>
-    <w:tmpl w:val="426CA080"/>
-    <w:lvl w:ilvl="0" w:tplc="08160001">
-      <w:start w:val="1"/>
-      <w:numFmt w:val="bullet"/>
-      <w:lvlText w:val=""/>
-      <w:lvlJc w:val="left"/>
-      <w:pPr>
-        <w:ind w:left="720" w:hanging="360"/>
-      </w:pPr>
-      <w:rPr>
-        <w:rFonts w:ascii="Symbol" w:hAnsi="Symbol" w:hint="default"/>
-      </w:rPr>
-    </w:lvl>
-    <w:lvl w:ilvl="1" w:tplc="08160003" w:tentative="1">
-      <w:start w:val="1"/>
-      <w:numFmt w:val="bullet"/>
-      <w:lvlText w:val="o"/>
-      <w:lvlJc w:val="left"/>
-      <w:pPr>
-        <w:ind w:left="1440" w:hanging="360"/>
-      </w:pPr>
-      <w:rPr>
-        <w:rFonts w:ascii="Courier New" w:hAnsi="Courier New" w:cs="Courier New" w:hint="default"/>
-      </w:rPr>
-    </w:lvl>
-    <w:lvl w:ilvl="2" w:tplc="08160005" w:tentative="1">
-      <w:start w:val="1"/>
-      <w:numFmt w:val="bullet"/>
-      <w:lvlText w:val=""/>
-      <w:lvlJc w:val="left"/>
-      <w:pPr>
-        <w:ind w:left="2160" w:hanging="360"/>
-      </w:pPr>
-      <w:rPr>
-        <w:rFonts w:ascii="Wingdings" w:hAnsi="Wingdings" w:hint="default"/>
-      </w:rPr>
-    </w:lvl>
-    <w:lvl w:ilvl="3" w:tplc="08160001" w:tentative="1">
-      <w:start w:val="1"/>
-      <w:numFmt w:val="bullet"/>
-      <w:lvlText w:val=""/>
-      <w:lvlJc w:val="left"/>
-      <w:pPr>
-        <w:ind w:left="2880" w:hanging="360"/>
-      </w:pPr>
-      <w:rPr>
-        <w:rFonts w:ascii="Symbol" w:hAnsi="Symbol" w:hint="default"/>
-      </w:rPr>
-    </w:lvl>
-    <w:lvl w:ilvl="4" w:tplc="08160003" w:tentative="1">
-      <w:start w:val="1"/>
-      <w:numFmt w:val="bullet"/>
-      <w:lvlText w:val="o"/>
-      <w:lvlJc w:val="left"/>
-      <w:pPr>
-        <w:ind w:left="3600" w:hanging="360"/>
-      </w:pPr>
-      <w:rPr>
-        <w:rFonts w:ascii="Courier New" w:hAnsi="Courier New" w:cs="Courier New" w:hint="default"/>
-      </w:rPr>
-    </w:lvl>
-    <w:lvl w:ilvl="5" w:tplc="08160005" w:tentative="1">
-      <w:start w:val="1"/>
-      <w:numFmt w:val="bullet"/>
-      <w:lvlText w:val=""/>
-      <w:lvlJc w:val="left"/>
-      <w:pPr>
-        <w:ind w:left="4320" w:hanging="360"/>
-      </w:pPr>
-      <w:rPr>
-        <w:rFonts w:ascii="Wingdings" w:hAnsi="Wingdings" w:hint="default"/>
-      </w:rPr>
-    </w:lvl>
-    <w:lvl w:ilvl="6" w:tplc="08160001" w:tentative="1">
-      <w:start w:val="1"/>
-      <w:numFmt w:val="bullet"/>
-      <w:lvlText w:val=""/>
-      <w:lvlJc w:val="left"/>
-      <w:pPr>
-        <w:ind w:left="5040" w:hanging="360"/>
-      </w:pPr>
-      <w:rPr>
-        <w:rFonts w:ascii="Symbol" w:hAnsi="Symbol" w:hint="default"/>
-      </w:rPr>
-    </w:lvl>
-    <w:lvl w:ilvl="7" w:tplc="08160003" w:tentative="1">
-      <w:start w:val="1"/>
-      <w:numFmt w:val="bullet"/>
-      <w:lvlText w:val="o"/>
-      <w:lvlJc w:val="left"/>
-      <w:pPr>
-        <w:ind w:left="5760" w:hanging="360"/>
-      </w:pPr>
-      <w:rPr>
-        <w:rFonts w:ascii="Courier New" w:hAnsi="Courier New" w:cs="Courier New" w:hint="default"/>
-      </w:rPr>
-    </w:lvl>
-    <w:lvl w:ilvl="8" w:tplc="08160005" w:tentative="1">
-      <w:start w:val="1"/>
-      <w:numFmt w:val="bullet"/>
-      <w:lvlText w:val=""/>
-      <w:lvlJc w:val="left"/>
-      <w:pPr>
-        <w:ind w:left="6480" w:hanging="360"/>
-      </w:pPr>
-      <w:rPr>
-        <w:rFonts w:ascii="Wingdings" w:hAnsi="Wingdings" w:hint="default"/>
-      </w:rPr>
-    </w:lvl>
-  </w:abstractNum>
-  <w:abstractNum w:abstractNumId="15" w15:restartNumberingAfterBreak="0">
+  <w:abstractNum w:abstractNumId="8" w15:restartNumberingAfterBreak="0">
     <w:nsid w:val="4F48369E"/>
     <w:multiLevelType w:val="multilevel"/>
     <w:tmpl w:val="58669A6E"/>
@@ -4309,10 +4497,10 @@
       </w:pPr>
     </w:lvl>
   </w:abstractNum>
-  <w:abstractNum w:abstractNumId="16" w15:restartNumberingAfterBreak="0">
-    <w:nsid w:val="4F595BE2"/>
+  <w:abstractNum w:abstractNumId="9" w15:restartNumberingAfterBreak="0">
+    <w:nsid w:val="522A66F0"/>
     <w:multiLevelType w:val="hybridMultilevel"/>
-    <w:tmpl w:val="8C58B59A"/>
+    <w:tmpl w:val="C610C84C"/>
     <w:lvl w:ilvl="0" w:tplc="08090001">
       <w:start w:val="1"/>
       <w:numFmt w:val="bullet"/>
@@ -4422,11 +4610,11 @@
       </w:rPr>
     </w:lvl>
   </w:abstractNum>
-  <w:abstractNum w:abstractNumId="17" w15:restartNumberingAfterBreak="0">
-    <w:nsid w:val="57AA6B53"/>
+  <w:abstractNum w:abstractNumId="10" w15:restartNumberingAfterBreak="0">
+    <w:nsid w:val="62674B18"/>
     <w:multiLevelType w:val="hybridMultilevel"/>
-    <w:tmpl w:val="B8506948"/>
-    <w:lvl w:ilvl="0" w:tplc="08160001">
+    <w:tmpl w:val="49FE0B8A"/>
+    <w:lvl w:ilvl="0" w:tplc="08090001">
       <w:start w:val="1"/>
       <w:numFmt w:val="bullet"/>
       <w:lvlText w:val=""/>
@@ -4438,7 +4626,7 @@
         <w:rFonts w:ascii="Symbol" w:hAnsi="Symbol" w:hint="default"/>
       </w:rPr>
     </w:lvl>
-    <w:lvl w:ilvl="1" w:tplc="08160003" w:tentative="1">
+    <w:lvl w:ilvl="1" w:tplc="08090003" w:tentative="1">
       <w:start w:val="1"/>
       <w:numFmt w:val="bullet"/>
       <w:lvlText w:val="o"/>
@@ -4450,7 +4638,7 @@
         <w:rFonts w:ascii="Courier New" w:hAnsi="Courier New" w:cs="Courier New" w:hint="default"/>
       </w:rPr>
     </w:lvl>
-    <w:lvl w:ilvl="2" w:tplc="08160005" w:tentative="1">
+    <w:lvl w:ilvl="2" w:tplc="08090005" w:tentative="1">
       <w:start w:val="1"/>
       <w:numFmt w:val="bullet"/>
       <w:lvlText w:val=""/>
@@ -4462,7 +4650,7 @@
         <w:rFonts w:ascii="Wingdings" w:hAnsi="Wingdings" w:hint="default"/>
       </w:rPr>
     </w:lvl>
-    <w:lvl w:ilvl="3" w:tplc="08160001" w:tentative="1">
+    <w:lvl w:ilvl="3" w:tplc="08090001" w:tentative="1">
       <w:start w:val="1"/>
       <w:numFmt w:val="bullet"/>
       <w:lvlText w:val=""/>
@@ -4474,7 +4662,7 @@
         <w:rFonts w:ascii="Symbol" w:hAnsi="Symbol" w:hint="default"/>
       </w:rPr>
     </w:lvl>
-    <w:lvl w:ilvl="4" w:tplc="08160003" w:tentative="1">
+    <w:lvl w:ilvl="4" w:tplc="08090003" w:tentative="1">
       <w:start w:val="1"/>
       <w:numFmt w:val="bullet"/>
       <w:lvlText w:val="o"/>
@@ -4486,7 +4674,7 @@
         <w:rFonts w:ascii="Courier New" w:hAnsi="Courier New" w:cs="Courier New" w:hint="default"/>
       </w:rPr>
     </w:lvl>
-    <w:lvl w:ilvl="5" w:tplc="08160005" w:tentative="1">
+    <w:lvl w:ilvl="5" w:tplc="08090005" w:tentative="1">
       <w:start w:val="1"/>
       <w:numFmt w:val="bullet"/>
       <w:lvlText w:val=""/>
@@ -4498,7 +4686,7 @@
         <w:rFonts w:ascii="Wingdings" w:hAnsi="Wingdings" w:hint="default"/>
       </w:rPr>
     </w:lvl>
-    <w:lvl w:ilvl="6" w:tplc="08160001" w:tentative="1">
+    <w:lvl w:ilvl="6" w:tplc="08090001" w:tentative="1">
       <w:start w:val="1"/>
       <w:numFmt w:val="bullet"/>
       <w:lvlText w:val=""/>
@@ -4510,7 +4698,7 @@
         <w:rFonts w:ascii="Symbol" w:hAnsi="Symbol" w:hint="default"/>
       </w:rPr>
     </w:lvl>
-    <w:lvl w:ilvl="7" w:tplc="08160003" w:tentative="1">
+    <w:lvl w:ilvl="7" w:tplc="08090003" w:tentative="1">
       <w:start w:val="1"/>
       <w:numFmt w:val="bullet"/>
       <w:lvlText w:val="o"/>
@@ -4522,7 +4710,7 @@
         <w:rFonts w:ascii="Courier New" w:hAnsi="Courier New" w:cs="Courier New" w:hint="default"/>
       </w:rPr>
     </w:lvl>
-    <w:lvl w:ilvl="8" w:tplc="08160005" w:tentative="1">
+    <w:lvl w:ilvl="8" w:tplc="08090005" w:tentative="1">
       <w:start w:val="1"/>
       <w:numFmt w:val="bullet"/>
       <w:lvlText w:val=""/>
@@ -4535,233 +4723,7 @@
       </w:rPr>
     </w:lvl>
   </w:abstractNum>
-  <w:abstractNum w:abstractNumId="18" w15:restartNumberingAfterBreak="0">
-    <w:nsid w:val="5B993A04"/>
-    <w:multiLevelType w:val="hybridMultilevel"/>
-    <w:tmpl w:val="DD6C3224"/>
-    <w:lvl w:ilvl="0" w:tplc="08160001">
-      <w:start w:val="1"/>
-      <w:numFmt w:val="bullet"/>
-      <w:lvlText w:val=""/>
-      <w:lvlJc w:val="left"/>
-      <w:pPr>
-        <w:ind w:left="1440" w:hanging="360"/>
-      </w:pPr>
-      <w:rPr>
-        <w:rFonts w:ascii="Symbol" w:hAnsi="Symbol" w:hint="default"/>
-      </w:rPr>
-    </w:lvl>
-    <w:lvl w:ilvl="1" w:tplc="08160003" w:tentative="1">
-      <w:start w:val="1"/>
-      <w:numFmt w:val="bullet"/>
-      <w:lvlText w:val="o"/>
-      <w:lvlJc w:val="left"/>
-      <w:pPr>
-        <w:ind w:left="2160" w:hanging="360"/>
-      </w:pPr>
-      <w:rPr>
-        <w:rFonts w:ascii="Courier New" w:hAnsi="Courier New" w:cs="Courier New" w:hint="default"/>
-      </w:rPr>
-    </w:lvl>
-    <w:lvl w:ilvl="2" w:tplc="08160005" w:tentative="1">
-      <w:start w:val="1"/>
-      <w:numFmt w:val="bullet"/>
-      <w:lvlText w:val=""/>
-      <w:lvlJc w:val="left"/>
-      <w:pPr>
-        <w:ind w:left="2880" w:hanging="360"/>
-      </w:pPr>
-      <w:rPr>
-        <w:rFonts w:ascii="Wingdings" w:hAnsi="Wingdings" w:hint="default"/>
-      </w:rPr>
-    </w:lvl>
-    <w:lvl w:ilvl="3" w:tplc="08160001" w:tentative="1">
-      <w:start w:val="1"/>
-      <w:numFmt w:val="bullet"/>
-      <w:lvlText w:val=""/>
-      <w:lvlJc w:val="left"/>
-      <w:pPr>
-        <w:ind w:left="3600" w:hanging="360"/>
-      </w:pPr>
-      <w:rPr>
-        <w:rFonts w:ascii="Symbol" w:hAnsi="Symbol" w:hint="default"/>
-      </w:rPr>
-    </w:lvl>
-    <w:lvl w:ilvl="4" w:tplc="08160003" w:tentative="1">
-      <w:start w:val="1"/>
-      <w:numFmt w:val="bullet"/>
-      <w:lvlText w:val="o"/>
-      <w:lvlJc w:val="left"/>
-      <w:pPr>
-        <w:ind w:left="4320" w:hanging="360"/>
-      </w:pPr>
-      <w:rPr>
-        <w:rFonts w:ascii="Courier New" w:hAnsi="Courier New" w:cs="Courier New" w:hint="default"/>
-      </w:rPr>
-    </w:lvl>
-    <w:lvl w:ilvl="5" w:tplc="08160005" w:tentative="1">
-      <w:start w:val="1"/>
-      <w:numFmt w:val="bullet"/>
-      <w:lvlText w:val=""/>
-      <w:lvlJc w:val="left"/>
-      <w:pPr>
-        <w:ind w:left="5040" w:hanging="360"/>
-      </w:pPr>
-      <w:rPr>
-        <w:rFonts w:ascii="Wingdings" w:hAnsi="Wingdings" w:hint="default"/>
-      </w:rPr>
-    </w:lvl>
-    <w:lvl w:ilvl="6" w:tplc="08160001" w:tentative="1">
-      <w:start w:val="1"/>
-      <w:numFmt w:val="bullet"/>
-      <w:lvlText w:val=""/>
-      <w:lvlJc w:val="left"/>
-      <w:pPr>
-        <w:ind w:left="5760" w:hanging="360"/>
-      </w:pPr>
-      <w:rPr>
-        <w:rFonts w:ascii="Symbol" w:hAnsi="Symbol" w:hint="default"/>
-      </w:rPr>
-    </w:lvl>
-    <w:lvl w:ilvl="7" w:tplc="08160003" w:tentative="1">
-      <w:start w:val="1"/>
-      <w:numFmt w:val="bullet"/>
-      <w:lvlText w:val="o"/>
-      <w:lvlJc w:val="left"/>
-      <w:pPr>
-        <w:ind w:left="6480" w:hanging="360"/>
-      </w:pPr>
-      <w:rPr>
-        <w:rFonts w:ascii="Courier New" w:hAnsi="Courier New" w:cs="Courier New" w:hint="default"/>
-      </w:rPr>
-    </w:lvl>
-    <w:lvl w:ilvl="8" w:tplc="08160005" w:tentative="1">
-      <w:start w:val="1"/>
-      <w:numFmt w:val="bullet"/>
-      <w:lvlText w:val=""/>
-      <w:lvlJc w:val="left"/>
-      <w:pPr>
-        <w:ind w:left="7200" w:hanging="360"/>
-      </w:pPr>
-      <w:rPr>
-        <w:rFonts w:ascii="Wingdings" w:hAnsi="Wingdings" w:hint="default"/>
-      </w:rPr>
-    </w:lvl>
-  </w:abstractNum>
-  <w:abstractNum w:abstractNumId="19" w15:restartNumberingAfterBreak="0">
-    <w:nsid w:val="5D781503"/>
-    <w:multiLevelType w:val="hybridMultilevel"/>
-    <w:tmpl w:val="97A03D14"/>
-    <w:lvl w:ilvl="0" w:tplc="08090001">
-      <w:start w:val="1"/>
-      <w:numFmt w:val="bullet"/>
-      <w:lvlText w:val=""/>
-      <w:lvlJc w:val="left"/>
-      <w:pPr>
-        <w:ind w:left="720" w:hanging="360"/>
-      </w:pPr>
-      <w:rPr>
-        <w:rFonts w:ascii="Symbol" w:hAnsi="Symbol" w:hint="default"/>
-      </w:rPr>
-    </w:lvl>
-    <w:lvl w:ilvl="1" w:tplc="08090003" w:tentative="1">
-      <w:start w:val="1"/>
-      <w:numFmt w:val="bullet"/>
-      <w:lvlText w:val="o"/>
-      <w:lvlJc w:val="left"/>
-      <w:pPr>
-        <w:ind w:left="1440" w:hanging="360"/>
-      </w:pPr>
-      <w:rPr>
-        <w:rFonts w:ascii="Courier New" w:hAnsi="Courier New" w:cs="Courier New" w:hint="default"/>
-      </w:rPr>
-    </w:lvl>
-    <w:lvl w:ilvl="2" w:tplc="08090005" w:tentative="1">
-      <w:start w:val="1"/>
-      <w:numFmt w:val="bullet"/>
-      <w:lvlText w:val=""/>
-      <w:lvlJc w:val="left"/>
-      <w:pPr>
-        <w:ind w:left="2160" w:hanging="360"/>
-      </w:pPr>
-      <w:rPr>
-        <w:rFonts w:ascii="Wingdings" w:hAnsi="Wingdings" w:hint="default"/>
-      </w:rPr>
-    </w:lvl>
-    <w:lvl w:ilvl="3" w:tplc="08090001" w:tentative="1">
-      <w:start w:val="1"/>
-      <w:numFmt w:val="bullet"/>
-      <w:lvlText w:val=""/>
-      <w:lvlJc w:val="left"/>
-      <w:pPr>
-        <w:ind w:left="2880" w:hanging="360"/>
-      </w:pPr>
-      <w:rPr>
-        <w:rFonts w:ascii="Symbol" w:hAnsi="Symbol" w:hint="default"/>
-      </w:rPr>
-    </w:lvl>
-    <w:lvl w:ilvl="4" w:tplc="08090003" w:tentative="1">
-      <w:start w:val="1"/>
-      <w:numFmt w:val="bullet"/>
-      <w:lvlText w:val="o"/>
-      <w:lvlJc w:val="left"/>
-      <w:pPr>
-        <w:ind w:left="3600" w:hanging="360"/>
-      </w:pPr>
-      <w:rPr>
-        <w:rFonts w:ascii="Courier New" w:hAnsi="Courier New" w:cs="Courier New" w:hint="default"/>
-      </w:rPr>
-    </w:lvl>
-    <w:lvl w:ilvl="5" w:tplc="08090005" w:tentative="1">
-      <w:start w:val="1"/>
-      <w:numFmt w:val="bullet"/>
-      <w:lvlText w:val=""/>
-      <w:lvlJc w:val="left"/>
-      <w:pPr>
-        <w:ind w:left="4320" w:hanging="360"/>
-      </w:pPr>
-      <w:rPr>
-        <w:rFonts w:ascii="Wingdings" w:hAnsi="Wingdings" w:hint="default"/>
-      </w:rPr>
-    </w:lvl>
-    <w:lvl w:ilvl="6" w:tplc="08090001" w:tentative="1">
-      <w:start w:val="1"/>
-      <w:numFmt w:val="bullet"/>
-      <w:lvlText w:val=""/>
-      <w:lvlJc w:val="left"/>
-      <w:pPr>
-        <w:ind w:left="5040" w:hanging="360"/>
-      </w:pPr>
-      <w:rPr>
-        <w:rFonts w:ascii="Symbol" w:hAnsi="Symbol" w:hint="default"/>
-      </w:rPr>
-    </w:lvl>
-    <w:lvl w:ilvl="7" w:tplc="08090003" w:tentative="1">
-      <w:start w:val="1"/>
-      <w:numFmt w:val="bullet"/>
-      <w:lvlText w:val="o"/>
-      <w:lvlJc w:val="left"/>
-      <w:pPr>
-        <w:ind w:left="5760" w:hanging="360"/>
-      </w:pPr>
-      <w:rPr>
-        <w:rFonts w:ascii="Courier New" w:hAnsi="Courier New" w:cs="Courier New" w:hint="default"/>
-      </w:rPr>
-    </w:lvl>
-    <w:lvl w:ilvl="8" w:tplc="08090005" w:tentative="1">
-      <w:start w:val="1"/>
-      <w:numFmt w:val="bullet"/>
-      <w:lvlText w:val=""/>
-      <w:lvlJc w:val="left"/>
-      <w:pPr>
-        <w:ind w:left="6480" w:hanging="360"/>
-      </w:pPr>
-      <w:rPr>
-        <w:rFonts w:ascii="Wingdings" w:hAnsi="Wingdings" w:hint="default"/>
-      </w:rPr>
-    </w:lvl>
-  </w:abstractNum>
-  <w:abstractNum w:abstractNumId="20" w15:restartNumberingAfterBreak="0">
+  <w:abstractNum w:abstractNumId="11" w15:restartNumberingAfterBreak="0">
     <w:nsid w:val="676D1409"/>
     <w:multiLevelType w:val="hybridMultilevel"/>
     <w:tmpl w:val="1228DF1E"/>
@@ -4874,7 +4836,7 @@
       </w:rPr>
     </w:lvl>
   </w:abstractNum>
-  <w:abstractNum w:abstractNumId="21" w15:restartNumberingAfterBreak="0">
+  <w:abstractNum w:abstractNumId="12" w15:restartNumberingAfterBreak="0">
     <w:nsid w:val="6B5A2752"/>
     <w:multiLevelType w:val="hybridMultilevel"/>
     <w:tmpl w:val="404AC6C0"/>
@@ -4987,7 +4949,7 @@
       </w:rPr>
     </w:lvl>
   </w:abstractNum>
-  <w:abstractNum w:abstractNumId="22" w15:restartNumberingAfterBreak="0">
+  <w:abstractNum w:abstractNumId="13" w15:restartNumberingAfterBreak="0">
     <w:nsid w:val="760B63F9"/>
     <w:multiLevelType w:val="hybridMultilevel"/>
     <w:tmpl w:val="B0705A5C"/>
@@ -5100,245 +5062,58 @@
       </w:rPr>
     </w:lvl>
   </w:abstractNum>
-  <w:abstractNum w:abstractNumId="23" w15:restartNumberingAfterBreak="0">
-    <w:nsid w:val="7C732062"/>
-    <w:multiLevelType w:val="hybridMultilevel"/>
-    <w:tmpl w:val="10C6EEB8"/>
-    <w:lvl w:ilvl="0" w:tplc="08160001">
-      <w:start w:val="1"/>
-      <w:numFmt w:val="bullet"/>
-      <w:lvlText w:val=""/>
-      <w:lvlJc w:val="left"/>
-      <w:pPr>
-        <w:ind w:left="720" w:hanging="360"/>
-      </w:pPr>
-      <w:rPr>
-        <w:rFonts w:ascii="Symbol" w:hAnsi="Symbol" w:hint="default"/>
-      </w:rPr>
-    </w:lvl>
-    <w:lvl w:ilvl="1" w:tplc="08160003" w:tentative="1">
-      <w:start w:val="1"/>
-      <w:numFmt w:val="bullet"/>
-      <w:lvlText w:val="o"/>
-      <w:lvlJc w:val="left"/>
-      <w:pPr>
-        <w:ind w:left="1440" w:hanging="360"/>
-      </w:pPr>
-      <w:rPr>
-        <w:rFonts w:ascii="Courier New" w:hAnsi="Courier New" w:cs="Courier New" w:hint="default"/>
-      </w:rPr>
-    </w:lvl>
-    <w:lvl w:ilvl="2" w:tplc="08160005" w:tentative="1">
-      <w:start w:val="1"/>
-      <w:numFmt w:val="bullet"/>
-      <w:lvlText w:val=""/>
-      <w:lvlJc w:val="left"/>
-      <w:pPr>
-        <w:ind w:left="2160" w:hanging="360"/>
-      </w:pPr>
-      <w:rPr>
-        <w:rFonts w:ascii="Wingdings" w:hAnsi="Wingdings" w:hint="default"/>
-      </w:rPr>
-    </w:lvl>
-    <w:lvl w:ilvl="3" w:tplc="08160001" w:tentative="1">
-      <w:start w:val="1"/>
-      <w:numFmt w:val="bullet"/>
-      <w:lvlText w:val=""/>
-      <w:lvlJc w:val="left"/>
-      <w:pPr>
-        <w:ind w:left="2880" w:hanging="360"/>
-      </w:pPr>
-      <w:rPr>
-        <w:rFonts w:ascii="Symbol" w:hAnsi="Symbol" w:hint="default"/>
-      </w:rPr>
-    </w:lvl>
-    <w:lvl w:ilvl="4" w:tplc="08160003" w:tentative="1">
-      <w:start w:val="1"/>
-      <w:numFmt w:val="bullet"/>
-      <w:lvlText w:val="o"/>
-      <w:lvlJc w:val="left"/>
-      <w:pPr>
-        <w:ind w:left="3600" w:hanging="360"/>
-      </w:pPr>
-      <w:rPr>
-        <w:rFonts w:ascii="Courier New" w:hAnsi="Courier New" w:cs="Courier New" w:hint="default"/>
-      </w:rPr>
-    </w:lvl>
-    <w:lvl w:ilvl="5" w:tplc="08160005" w:tentative="1">
-      <w:start w:val="1"/>
-      <w:numFmt w:val="bullet"/>
-      <w:lvlText w:val=""/>
-      <w:lvlJc w:val="left"/>
-      <w:pPr>
-        <w:ind w:left="4320" w:hanging="360"/>
-      </w:pPr>
-      <w:rPr>
-        <w:rFonts w:ascii="Wingdings" w:hAnsi="Wingdings" w:hint="default"/>
-      </w:rPr>
-    </w:lvl>
-    <w:lvl w:ilvl="6" w:tplc="08160001" w:tentative="1">
-      <w:start w:val="1"/>
-      <w:numFmt w:val="bullet"/>
-      <w:lvlText w:val=""/>
-      <w:lvlJc w:val="left"/>
-      <w:pPr>
-        <w:ind w:left="5040" w:hanging="360"/>
-      </w:pPr>
-      <w:rPr>
-        <w:rFonts w:ascii="Symbol" w:hAnsi="Symbol" w:hint="default"/>
-      </w:rPr>
-    </w:lvl>
-    <w:lvl w:ilvl="7" w:tplc="08160003" w:tentative="1">
-      <w:start w:val="1"/>
-      <w:numFmt w:val="bullet"/>
-      <w:lvlText w:val="o"/>
-      <w:lvlJc w:val="left"/>
-      <w:pPr>
-        <w:ind w:left="5760" w:hanging="360"/>
-      </w:pPr>
-      <w:rPr>
-        <w:rFonts w:ascii="Courier New" w:hAnsi="Courier New" w:cs="Courier New" w:hint="default"/>
-      </w:rPr>
-    </w:lvl>
-    <w:lvl w:ilvl="8" w:tplc="08160005" w:tentative="1">
-      <w:start w:val="1"/>
-      <w:numFmt w:val="bullet"/>
-      <w:lvlText w:val=""/>
-      <w:lvlJc w:val="left"/>
-      <w:pPr>
-        <w:ind w:left="6480" w:hanging="360"/>
-      </w:pPr>
-      <w:rPr>
-        <w:rFonts w:ascii="Wingdings" w:hAnsi="Wingdings" w:hint="default"/>
-      </w:rPr>
-    </w:lvl>
-  </w:abstractNum>
   <w:num w:numId="1">
-    <w:abstractNumId w:val="15"/>
+    <w:abstractNumId w:val="8"/>
   </w:num>
   <w:num w:numId="2">
-    <w:abstractNumId w:val="1"/>
+    <w:abstractNumId w:val="0"/>
   </w:num>
   <w:num w:numId="3">
-    <w:abstractNumId w:val="1"/>
+    <w:abstractNumId w:val="0"/>
   </w:num>
   <w:num w:numId="4">
-    <w:abstractNumId w:val="1"/>
+    <w:abstractNumId w:val="0"/>
   </w:num>
   <w:num w:numId="5">
-    <w:abstractNumId w:val="1"/>
+    <w:abstractNumId w:val="0"/>
   </w:num>
   <w:num w:numId="6">
-    <w:abstractNumId w:val="1"/>
+    <w:abstractNumId w:val="5"/>
   </w:num>
   <w:num w:numId="7">
-    <w:abstractNumId w:val="1"/>
+    <w:abstractNumId w:val="12"/>
   </w:num>
   <w:num w:numId="8">
-    <w:abstractNumId w:val="1"/>
+    <w:abstractNumId w:val="13"/>
   </w:num>
   <w:num w:numId="9">
-    <w:abstractNumId w:val="1"/>
+    <w:abstractNumId w:val="4"/>
   </w:num>
   <w:num w:numId="10">
     <w:abstractNumId w:val="11"/>
   </w:num>
   <w:num w:numId="11">
-    <w:abstractNumId w:val="2"/>
+    <w:abstractNumId w:val="10"/>
   </w:num>
   <w:num w:numId="12">
-    <w:abstractNumId w:val="0"/>
+    <w:abstractNumId w:val="7"/>
   </w:num>
   <w:num w:numId="13">
-    <w:abstractNumId w:val="1"/>
+    <w:abstractNumId w:val="9"/>
   </w:num>
   <w:num w:numId="14">
-    <w:abstractNumId w:val="14"/>
+    <w:abstractNumId w:val="6"/>
   </w:num>
   <w:num w:numId="15">
-    <w:abstractNumId w:val="12"/>
+    <w:abstractNumId w:val="3"/>
   </w:num>
   <w:num w:numId="16">
-    <w:abstractNumId w:val="17"/>
+    <w:abstractNumId w:val="2"/>
   </w:num>
   <w:num w:numId="17">
     <w:abstractNumId w:val="1"/>
   </w:num>
-  <w:num w:numId="18">
-    <w:abstractNumId w:val="1"/>
-  </w:num>
-  <w:num w:numId="19">
-    <w:abstractNumId w:val="1"/>
-  </w:num>
-  <w:num w:numId="20">
-    <w:abstractNumId w:val="1"/>
-  </w:num>
-  <w:num w:numId="21">
-    <w:abstractNumId w:val="23"/>
-  </w:num>
-  <w:num w:numId="22">
-    <w:abstractNumId w:val="1"/>
-  </w:num>
-  <w:num w:numId="23">
-    <w:abstractNumId w:val="5"/>
-  </w:num>
-  <w:num w:numId="24">
-    <w:abstractNumId w:val="1"/>
-  </w:num>
-  <w:num w:numId="25">
-    <w:abstractNumId w:val="13"/>
-  </w:num>
-  <w:num w:numId="26">
-    <w:abstractNumId w:val="7"/>
-  </w:num>
-  <w:num w:numId="27">
-    <w:abstractNumId w:val="1"/>
-  </w:num>
-  <w:num w:numId="28">
-    <w:abstractNumId w:val="1"/>
-  </w:num>
-  <w:num w:numId="29">
-    <w:abstractNumId w:val="1"/>
-  </w:num>
-  <w:num w:numId="30">
-    <w:abstractNumId w:val="18"/>
-  </w:num>
-  <w:num w:numId="31">
-    <w:abstractNumId w:val="16"/>
-  </w:num>
-  <w:num w:numId="32">
-    <w:abstractNumId w:val="1"/>
-  </w:num>
-  <w:num w:numId="33">
-    <w:abstractNumId w:val="10"/>
-  </w:num>
-  <w:num w:numId="34">
-    <w:abstractNumId w:val="6"/>
-  </w:num>
-  <w:num w:numId="35">
-    <w:abstractNumId w:val="3"/>
-  </w:num>
-  <w:num w:numId="36">
-    <w:abstractNumId w:val="9"/>
-  </w:num>
-  <w:num w:numId="37">
-    <w:abstractNumId w:val="21"/>
-  </w:num>
-  <w:num w:numId="38">
-    <w:abstractNumId w:val="19"/>
-  </w:num>
-  <w:num w:numId="39">
-    <w:abstractNumId w:val="22"/>
-  </w:num>
-  <w:num w:numId="40">
-    <w:abstractNumId w:val="4"/>
-  </w:num>
-  <w:num w:numId="41">
-    <w:abstractNumId w:val="8"/>
-  </w:num>
-  <w:num w:numId="42">
-    <w:abstractNumId w:val="20"/>
-  </w:num>
+  <w:numIdMacAtCleanup w:val="17"/>
 </w:numbering>
 </file>
 
@@ -5979,23 +5754,23 @@
   <w:style w:type="character" w:customStyle="1" w:styleId="Ttulo1Carter">
     <w:name w:val="Título 1 Caráter"/>
     <w:link w:val="Ttulo1"/>
-    <w:uiPriority w:val="9"/>
+    <w:uiPriority w:val="99"/>
     <w:rPr>
-      <w:rFonts w:ascii="Cambria" w:eastAsia="Times New Roman" w:hAnsi="Cambria" w:cs="Times New Roman"/>
+      <w:rFonts w:ascii="Arial" w:hAnsi="Arial" w:cs="Times"/>
       <w:b/>
       <w:bCs/>
-      <w:kern w:val="32"/>
-      <w:sz w:val="32"/>
-      <w:szCs w:val="32"/>
+      <w:kern w:val="28"/>
+      <w:sz w:val="36"/>
+      <w:szCs w:val="36"/>
       <w:lang w:eastAsia="en-US"/>
     </w:rPr>
   </w:style>
   <w:style w:type="character" w:customStyle="1" w:styleId="Ttulo2Carter">
     <w:name w:val="Título 2 Caráter"/>
     <w:link w:val="Ttulo2"/>
-    <w:uiPriority w:val="9"/>
+    <w:uiPriority w:val="99"/>
     <w:rPr>
-      <w:rFonts w:ascii="Times" w:hAnsi="Times" w:cs="Times"/>
+      <w:rFonts w:ascii="Arial" w:hAnsi="Arial" w:cs="Times"/>
       <w:b/>
       <w:bCs/>
       <w:kern w:val="28"/>
@@ -6007,28 +5782,29 @@
   <w:style w:type="character" w:customStyle="1" w:styleId="Ttulo3Carter">
     <w:name w:val="Título 3 Caráter"/>
     <w:link w:val="Ttulo3"/>
-    <w:uiPriority w:val="9"/>
-    <w:semiHidden/>
+    <w:uiPriority w:val="99"/>
     <w:rPr>
-      <w:rFonts w:ascii="Cambria" w:eastAsia="Times New Roman" w:hAnsi="Cambria" w:cs="Times New Roman"/>
+      <w:rFonts w:ascii="Arial" w:hAnsi="Arial" w:cs="Times"/>
       <w:b/>
       <w:bCs/>
-      <w:sz w:val="26"/>
-      <w:szCs w:val="26"/>
+      <w:kern w:val="28"/>
+      <w:sz w:val="28"/>
+      <w:szCs w:val="28"/>
       <w:lang w:eastAsia="en-US"/>
     </w:rPr>
   </w:style>
   <w:style w:type="character" w:customStyle="1" w:styleId="Ttulo4Carter">
     <w:name w:val="Título 4 Caráter"/>
     <w:link w:val="Ttulo4"/>
-    <w:uiPriority w:val="9"/>
-    <w:semiHidden/>
+    <w:uiPriority w:val="99"/>
     <w:rPr>
+      <w:rFonts w:ascii="Arial" w:hAnsi="Arial" w:cs="Times"/>
       <w:b/>
       <w:bCs/>
-      <w:sz w:val="28"/>
-      <w:szCs w:val="28"/>
-      <w:lang w:eastAsia="en-US"/>
+      <w:kern w:val="28"/>
+      <w:sz w:val="24"/>
+      <w:szCs w:val="24"/>
+      <w:lang w:val="en-US" w:eastAsia="en-US"/>
     </w:rPr>
   </w:style>
   <w:style w:type="character" w:customStyle="1" w:styleId="Ttulo5Carter">
@@ -6049,45 +5825,48 @@
   <w:style w:type="character" w:customStyle="1" w:styleId="Ttulo6Carter">
     <w:name w:val="Título 6 Caráter"/>
     <w:link w:val="Ttulo6"/>
-    <w:uiPriority w:val="9"/>
-    <w:semiHidden/>
+    <w:uiPriority w:val="99"/>
     <w:rPr>
-      <w:b/>
-      <w:bCs/>
+      <w:rFonts w:ascii="Arial" w:hAnsi="Arial" w:cs="Times"/>
+      <w:i/>
+      <w:iCs/>
+      <w:sz w:val="22"/>
+      <w:szCs w:val="22"/>
       <w:lang w:eastAsia="en-US"/>
     </w:rPr>
   </w:style>
   <w:style w:type="character" w:customStyle="1" w:styleId="Ttulo7Carter">
     <w:name w:val="Título 7 Caráter"/>
     <w:link w:val="Ttulo7"/>
-    <w:uiPriority w:val="9"/>
-    <w:semiHidden/>
+    <w:uiPriority w:val="99"/>
     <w:rPr>
-      <w:sz w:val="24"/>
-      <w:szCs w:val="24"/>
+      <w:rFonts w:ascii="Arial" w:hAnsi="Arial" w:cs="Arial"/>
       <w:lang w:eastAsia="en-US"/>
     </w:rPr>
   </w:style>
   <w:style w:type="character" w:customStyle="1" w:styleId="Ttulo8Carter">
     <w:name w:val="Título 8 Caráter"/>
     <w:link w:val="Ttulo8"/>
-    <w:uiPriority w:val="9"/>
-    <w:semiHidden/>
+    <w:uiPriority w:val="99"/>
     <w:rPr>
+      <w:rFonts w:ascii="Arial" w:hAnsi="Arial" w:cs="Arial"/>
       <w:i/>
       <w:iCs/>
-      <w:sz w:val="24"/>
-      <w:szCs w:val="24"/>
       <w:lang w:eastAsia="en-US"/>
     </w:rPr>
   </w:style>
   <w:style w:type="character" w:customStyle="1" w:styleId="Ttulo9Carter">
     <w:name w:val="Título 9 Caráter"/>
     <w:link w:val="Ttulo9"/>
-    <w:uiPriority w:val="9"/>
-    <w:semiHidden/>
+    <w:uiPriority w:val="99"/>
     <w:rPr>
-      <w:rFonts w:ascii="Cambria" w:eastAsia="Times New Roman" w:hAnsi="Cambria" w:cs="Times New Roman"/>
+      <w:rFonts w:ascii="Arial" w:hAnsi="Arial" w:cs="Arial"/>
+      <w:b/>
+      <w:bCs/>
+      <w:i/>
+      <w:iCs/>
+      <w:sz w:val="18"/>
+      <w:szCs w:val="18"/>
       <w:lang w:eastAsia="en-US"/>
     </w:rPr>
   </w:style>
@@ -7236,7 +7015,7 @@
 </file>
 
 <file path=customXml/itemProps1.xml><?xml version="1.0" encoding="utf-8"?>
-<ds:datastoreItem xmlns:ds="http://schemas.openxmlformats.org/officeDocument/2006/customXml" ds:itemID="{BC42D94D-F74B-4819-83E6-AEE7EFFC76DB}">
+<ds:datastoreItem xmlns:ds="http://schemas.openxmlformats.org/officeDocument/2006/customXml" ds:itemID="{875E958A-5985-4CE2-BBD4-CD7768FE4868}">
   <ds:schemaRefs>
     <ds:schemaRef ds:uri="http://schemas.openxmlformats.org/officeDocument/2006/bibliography"/>
   </ds:schemaRefs>

</xml_diff>

<commit_message>
Manual de Instruções Acabado
</commit_message>
<xml_diff>
--- a/Relatório/Manual de Instalação.docx
+++ b/Relatório/Manual de Instalação.docx
@@ -813,7 +813,7 @@
         </w:rPr>
         <w:fldChar w:fldCharType="separate"/>
       </w:r>
-      <w:hyperlink w:anchor="_Toc29745613" w:history="1">
+      <w:hyperlink w:anchor="_Toc29808227" w:history="1">
         <w:r>
           <w:rPr>
             <w:rStyle w:val="Hiperligao"/>
@@ -854,7 +854,7 @@
           <w:rPr>
             <w:webHidden/>
           </w:rPr>
-          <w:instrText xml:space="preserve"> PAGEREF _Toc29745613 \h </w:instrText>
+          <w:instrText xml:space="preserve"> PAGEREF _Toc29808227 \h </w:instrText>
         </w:r>
         <w:r>
           <w:rPr>
@@ -891,7 +891,7 @@
           <w:lang w:val="en-GB" w:eastAsia="en-GB"/>
         </w:rPr>
       </w:pPr>
-      <w:hyperlink w:anchor="_Toc29745614" w:history="1">
+      <w:hyperlink w:anchor="_Toc29808228" w:history="1">
         <w:r>
           <w:rPr>
             <w:rStyle w:val="Hiperligao"/>
@@ -929,7 +929,7 @@
           <w:rPr>
             <w:webHidden/>
           </w:rPr>
-          <w:instrText xml:space="preserve"> PAGEREF _Toc29745614 \h </w:instrText>
+          <w:instrText xml:space="preserve"> PAGEREF _Toc29808228 \h </w:instrText>
         </w:r>
         <w:r>
           <w:rPr>
@@ -966,7 +966,7 @@
           <w:lang w:val="en-GB" w:eastAsia="en-GB"/>
         </w:rPr>
       </w:pPr>
-      <w:hyperlink w:anchor="_Toc29745615" w:history="1">
+      <w:hyperlink w:anchor="_Toc29808229" w:history="1">
         <w:r>
           <w:rPr>
             <w:rStyle w:val="Hiperligao"/>
@@ -1004,7 +1004,7 @@
           <w:rPr>
             <w:webHidden/>
           </w:rPr>
-          <w:instrText xml:space="preserve"> PAGEREF _Toc29745615 \h </w:instrText>
+          <w:instrText xml:space="preserve"> PAGEREF _Toc29808229 \h </w:instrText>
         </w:r>
         <w:r>
           <w:rPr>
@@ -1041,7 +1041,7 @@
           <w:lang w:val="en-GB" w:eastAsia="en-GB"/>
         </w:rPr>
       </w:pPr>
-      <w:hyperlink w:anchor="_Toc29745616" w:history="1">
+      <w:hyperlink w:anchor="_Toc29808230" w:history="1">
         <w:r>
           <w:rPr>
             <w:rStyle w:val="Hiperligao"/>
@@ -1079,7 +1079,7 @@
           <w:rPr>
             <w:webHidden/>
           </w:rPr>
-          <w:instrText xml:space="preserve"> PAGEREF _Toc29745616 \h </w:instrText>
+          <w:instrText xml:space="preserve"> PAGEREF _Toc29808230 \h </w:instrText>
         </w:r>
         <w:r>
           <w:rPr>
@@ -1119,7 +1119,7 @@
           <w:lang w:val="en-GB" w:eastAsia="en-GB"/>
         </w:rPr>
       </w:pPr>
-      <w:hyperlink w:anchor="_Toc29745617" w:history="1">
+      <w:hyperlink w:anchor="_Toc29808231" w:history="1">
         <w:r>
           <w:rPr>
             <w:rStyle w:val="Hiperligao"/>
@@ -1160,7 +1160,7 @@
           <w:rPr>
             <w:webHidden/>
           </w:rPr>
-          <w:instrText xml:space="preserve"> PAGEREF _Toc29745617 \h </w:instrText>
+          <w:instrText xml:space="preserve"> PAGEREF _Toc29808231 \h </w:instrText>
         </w:r>
         <w:r>
           <w:rPr>
@@ -1197,7 +1197,7 @@
           <w:lang w:val="en-GB" w:eastAsia="en-GB"/>
         </w:rPr>
       </w:pPr>
-      <w:hyperlink w:anchor="_Toc29745618" w:history="1">
+      <w:hyperlink w:anchor="_Toc29808232" w:history="1">
         <w:r>
           <w:rPr>
             <w:rStyle w:val="Hiperligao"/>
@@ -1235,7 +1235,7 @@
           <w:rPr>
             <w:webHidden/>
           </w:rPr>
-          <w:instrText xml:space="preserve"> PAGEREF _Toc29745618 \h </w:instrText>
+          <w:instrText xml:space="preserve"> PAGEREF _Toc29808232 \h </w:instrText>
         </w:r>
         <w:r>
           <w:rPr>
@@ -1272,7 +1272,7 @@
           <w:lang w:val="en-GB" w:eastAsia="en-GB"/>
         </w:rPr>
       </w:pPr>
-      <w:hyperlink w:anchor="_Toc29745619" w:history="1">
+      <w:hyperlink w:anchor="_Toc29808233" w:history="1">
         <w:r>
           <w:rPr>
             <w:rStyle w:val="Hiperligao"/>
@@ -1310,7 +1310,7 @@
           <w:rPr>
             <w:webHidden/>
           </w:rPr>
-          <w:instrText xml:space="preserve"> PAGEREF _Toc29745619 \h </w:instrText>
+          <w:instrText xml:space="preserve"> PAGEREF _Toc29808233 \h </w:instrText>
         </w:r>
         <w:r>
           <w:rPr>
@@ -1327,7 +1327,7 @@
           <w:rPr>
             <w:webHidden/>
           </w:rPr>
-          <w:t>3</w:t>
+          <w:t>4</w:t>
         </w:r>
         <w:r>
           <w:rPr>
@@ -1347,7 +1347,7 @@
           <w:lang w:val="en-GB" w:eastAsia="en-GB"/>
         </w:rPr>
       </w:pPr>
-      <w:hyperlink w:anchor="_Toc29745620" w:history="1">
+      <w:hyperlink w:anchor="_Toc29808234" w:history="1">
         <w:r>
           <w:rPr>
             <w:rStyle w:val="Hiperligao"/>
@@ -1385,7 +1385,7 @@
           <w:rPr>
             <w:webHidden/>
           </w:rPr>
-          <w:instrText xml:space="preserve"> PAGEREF _Toc29745620 \h </w:instrText>
+          <w:instrText xml:space="preserve"> PAGEREF _Toc29808234 \h </w:instrText>
         </w:r>
         <w:r>
           <w:rPr>
@@ -1402,7 +1402,7 @@
           <w:rPr>
             <w:webHidden/>
           </w:rPr>
-          <w:t>3</w:t>
+          <w:t>5</w:t>
         </w:r>
         <w:r>
           <w:rPr>
@@ -1422,7 +1422,7 @@
           <w:lang w:val="en-GB" w:eastAsia="en-GB"/>
         </w:rPr>
       </w:pPr>
-      <w:hyperlink w:anchor="_Toc29745621" w:history="1">
+      <w:hyperlink w:anchor="_Toc29808235" w:history="1">
         <w:r>
           <w:rPr>
             <w:rStyle w:val="Hiperligao"/>
@@ -1460,7 +1460,7 @@
           <w:rPr>
             <w:webHidden/>
           </w:rPr>
-          <w:instrText xml:space="preserve"> PAGEREF _Toc29745621 \h </w:instrText>
+          <w:instrText xml:space="preserve"> PAGEREF _Toc29808235 \h </w:instrText>
         </w:r>
         <w:r>
           <w:rPr>
@@ -1477,7 +1477,463 @@
           <w:rPr>
             <w:webHidden/>
           </w:rPr>
+          <w:t>5</w:t>
+        </w:r>
+        <w:r>
+          <w:rPr>
+            <w:webHidden/>
+          </w:rPr>
+          <w:fldChar w:fldCharType="end"/>
+        </w:r>
+      </w:hyperlink>
+    </w:p>
+    <w:p>
+      <w:pPr>
+        <w:pStyle w:val="ndice1"/>
+        <w:rPr>
+          <w:rFonts w:asciiTheme="minorHAnsi" w:eastAsiaTheme="minorEastAsia" w:hAnsiTheme="minorHAnsi" w:cstheme="minorBidi"/>
+          <w:b w:val="0"/>
+          <w:bCs w:val="0"/>
+          <w:spacing w:val="0"/>
+          <w:sz w:val="22"/>
+          <w:szCs w:val="22"/>
+          <w:lang w:val="en-GB" w:eastAsia="en-GB"/>
+        </w:rPr>
+      </w:pPr>
+      <w:hyperlink w:anchor="_Toc29808236" w:history="1">
+        <w:r>
+          <w:rPr>
+            <w:rStyle w:val="Hiperligao"/>
+          </w:rPr>
           <w:t>3</w:t>
+        </w:r>
+        <w:r>
+          <w:rPr>
+            <w:rFonts w:asciiTheme="minorHAnsi" w:eastAsiaTheme="minorEastAsia" w:hAnsiTheme="minorHAnsi" w:cstheme="minorBidi"/>
+            <w:b w:val="0"/>
+            <w:bCs w:val="0"/>
+            <w:spacing w:val="0"/>
+            <w:sz w:val="22"/>
+            <w:szCs w:val="22"/>
+            <w:lang w:val="en-GB" w:eastAsia="en-GB"/>
+          </w:rPr>
+          <w:tab/>
+        </w:r>
+        <w:r>
+          <w:rPr>
+            <w:rStyle w:val="Hiperligao"/>
+          </w:rPr>
+          <w:t>Navegação da Aplicação</w:t>
+        </w:r>
+        <w:r>
+          <w:rPr>
+            <w:webHidden/>
+          </w:rPr>
+          <w:tab/>
+        </w:r>
+        <w:r>
+          <w:rPr>
+            <w:webHidden/>
+          </w:rPr>
+          <w:fldChar w:fldCharType="begin"/>
+        </w:r>
+        <w:r>
+          <w:rPr>
+            <w:webHidden/>
+          </w:rPr>
+          <w:instrText xml:space="preserve"> PAGEREF _Toc29808236 \h </w:instrText>
+        </w:r>
+        <w:r>
+          <w:rPr>
+            <w:webHidden/>
+          </w:rPr>
+        </w:r>
+        <w:r>
+          <w:rPr>
+            <w:webHidden/>
+          </w:rPr>
+          <w:fldChar w:fldCharType="separate"/>
+        </w:r>
+        <w:r>
+          <w:rPr>
+            <w:webHidden/>
+          </w:rPr>
+          <w:t>6</w:t>
+        </w:r>
+        <w:r>
+          <w:rPr>
+            <w:webHidden/>
+          </w:rPr>
+          <w:fldChar w:fldCharType="end"/>
+        </w:r>
+      </w:hyperlink>
+    </w:p>
+    <w:p>
+      <w:pPr>
+        <w:pStyle w:val="ndice2"/>
+        <w:rPr>
+          <w:rFonts w:asciiTheme="minorHAnsi" w:eastAsiaTheme="minorEastAsia" w:hAnsiTheme="minorHAnsi" w:cstheme="minorBidi"/>
+          <w:sz w:val="22"/>
+          <w:szCs w:val="22"/>
+          <w:lang w:val="en-GB" w:eastAsia="en-GB"/>
+        </w:rPr>
+      </w:pPr>
+      <w:hyperlink w:anchor="_Toc29808237" w:history="1">
+        <w:r>
+          <w:rPr>
+            <w:rStyle w:val="Hiperligao"/>
+          </w:rPr>
+          <w:t>3.1</w:t>
+        </w:r>
+        <w:r>
+          <w:rPr>
+            <w:rFonts w:asciiTheme="minorHAnsi" w:eastAsiaTheme="minorEastAsia" w:hAnsiTheme="minorHAnsi" w:cstheme="minorBidi"/>
+            <w:sz w:val="22"/>
+            <w:szCs w:val="22"/>
+            <w:lang w:val="en-GB" w:eastAsia="en-GB"/>
+          </w:rPr>
+          <w:tab/>
+        </w:r>
+        <w:r>
+          <w:rPr>
+            <w:rStyle w:val="Hiperligao"/>
+          </w:rPr>
+          <w:t>Interface Cliente</w:t>
+        </w:r>
+        <w:r>
+          <w:rPr>
+            <w:webHidden/>
+          </w:rPr>
+          <w:tab/>
+        </w:r>
+        <w:r>
+          <w:rPr>
+            <w:webHidden/>
+          </w:rPr>
+          <w:fldChar w:fldCharType="begin"/>
+        </w:r>
+        <w:r>
+          <w:rPr>
+            <w:webHidden/>
+          </w:rPr>
+          <w:instrText xml:space="preserve"> PAGEREF _Toc29808237 \h </w:instrText>
+        </w:r>
+        <w:r>
+          <w:rPr>
+            <w:webHidden/>
+          </w:rPr>
+        </w:r>
+        <w:r>
+          <w:rPr>
+            <w:webHidden/>
+          </w:rPr>
+          <w:fldChar w:fldCharType="separate"/>
+        </w:r>
+        <w:r>
+          <w:rPr>
+            <w:webHidden/>
+          </w:rPr>
+          <w:t>6</w:t>
+        </w:r>
+        <w:r>
+          <w:rPr>
+            <w:webHidden/>
+          </w:rPr>
+          <w:fldChar w:fldCharType="end"/>
+        </w:r>
+      </w:hyperlink>
+    </w:p>
+    <w:p>
+      <w:pPr>
+        <w:pStyle w:val="ndice2"/>
+        <w:rPr>
+          <w:rFonts w:asciiTheme="minorHAnsi" w:eastAsiaTheme="minorEastAsia" w:hAnsiTheme="minorHAnsi" w:cstheme="minorBidi"/>
+          <w:sz w:val="22"/>
+          <w:szCs w:val="22"/>
+          <w:lang w:val="en-GB" w:eastAsia="en-GB"/>
+        </w:rPr>
+      </w:pPr>
+      <w:hyperlink w:anchor="_Toc29808238" w:history="1">
+        <w:r>
+          <w:rPr>
+            <w:rStyle w:val="Hiperligao"/>
+          </w:rPr>
+          <w:t>3.2</w:t>
+        </w:r>
+        <w:r>
+          <w:rPr>
+            <w:rFonts w:asciiTheme="minorHAnsi" w:eastAsiaTheme="minorEastAsia" w:hAnsiTheme="minorHAnsi" w:cstheme="minorBidi"/>
+            <w:sz w:val="22"/>
+            <w:szCs w:val="22"/>
+            <w:lang w:val="en-GB" w:eastAsia="en-GB"/>
+          </w:rPr>
+          <w:tab/>
+        </w:r>
+        <w:r>
+          <w:rPr>
+            <w:rStyle w:val="Hiperligao"/>
+          </w:rPr>
+          <w:t>Interface Login</w:t>
+        </w:r>
+        <w:r>
+          <w:rPr>
+            <w:webHidden/>
+          </w:rPr>
+          <w:tab/>
+        </w:r>
+        <w:r>
+          <w:rPr>
+            <w:webHidden/>
+          </w:rPr>
+          <w:fldChar w:fldCharType="begin"/>
+        </w:r>
+        <w:r>
+          <w:rPr>
+            <w:webHidden/>
+          </w:rPr>
+          <w:instrText xml:space="preserve"> PAGEREF _Toc29808238 \h </w:instrText>
+        </w:r>
+        <w:r>
+          <w:rPr>
+            <w:webHidden/>
+          </w:rPr>
+        </w:r>
+        <w:r>
+          <w:rPr>
+            <w:webHidden/>
+          </w:rPr>
+          <w:fldChar w:fldCharType="separate"/>
+        </w:r>
+        <w:r>
+          <w:rPr>
+            <w:webHidden/>
+          </w:rPr>
+          <w:t>6</w:t>
+        </w:r>
+        <w:r>
+          <w:rPr>
+            <w:webHidden/>
+          </w:rPr>
+          <w:fldChar w:fldCharType="end"/>
+        </w:r>
+      </w:hyperlink>
+    </w:p>
+    <w:p>
+      <w:pPr>
+        <w:pStyle w:val="ndice2"/>
+        <w:rPr>
+          <w:rFonts w:asciiTheme="minorHAnsi" w:eastAsiaTheme="minorEastAsia" w:hAnsiTheme="minorHAnsi" w:cstheme="minorBidi"/>
+          <w:sz w:val="22"/>
+          <w:szCs w:val="22"/>
+          <w:lang w:val="en-GB" w:eastAsia="en-GB"/>
+        </w:rPr>
+      </w:pPr>
+      <w:hyperlink w:anchor="_Toc29808239" w:history="1">
+        <w:r>
+          <w:rPr>
+            <w:rStyle w:val="Hiperligao"/>
+          </w:rPr>
+          <w:t>3.3</w:t>
+        </w:r>
+        <w:r>
+          <w:rPr>
+            <w:rFonts w:asciiTheme="minorHAnsi" w:eastAsiaTheme="minorEastAsia" w:hAnsiTheme="minorHAnsi" w:cstheme="minorBidi"/>
+            <w:sz w:val="22"/>
+            <w:szCs w:val="22"/>
+            <w:lang w:val="en-GB" w:eastAsia="en-GB"/>
+          </w:rPr>
+          <w:tab/>
+        </w:r>
+        <w:r>
+          <w:rPr>
+            <w:rStyle w:val="Hiperligao"/>
+          </w:rPr>
+          <w:t>Interface Histórico</w:t>
+        </w:r>
+        <w:r>
+          <w:rPr>
+            <w:webHidden/>
+          </w:rPr>
+          <w:tab/>
+        </w:r>
+        <w:r>
+          <w:rPr>
+            <w:webHidden/>
+          </w:rPr>
+          <w:fldChar w:fldCharType="begin"/>
+        </w:r>
+        <w:r>
+          <w:rPr>
+            <w:webHidden/>
+          </w:rPr>
+          <w:instrText xml:space="preserve"> PAGEREF _Toc29808239 \h </w:instrText>
+        </w:r>
+        <w:r>
+          <w:rPr>
+            <w:webHidden/>
+          </w:rPr>
+        </w:r>
+        <w:r>
+          <w:rPr>
+            <w:webHidden/>
+          </w:rPr>
+          <w:fldChar w:fldCharType="separate"/>
+        </w:r>
+        <w:r>
+          <w:rPr>
+            <w:webHidden/>
+          </w:rPr>
+          <w:t>6</w:t>
+        </w:r>
+        <w:r>
+          <w:rPr>
+            <w:webHidden/>
+          </w:rPr>
+          <w:fldChar w:fldCharType="end"/>
+        </w:r>
+      </w:hyperlink>
+    </w:p>
+    <w:p>
+      <w:pPr>
+        <w:pStyle w:val="ndice2"/>
+        <w:rPr>
+          <w:rFonts w:asciiTheme="minorHAnsi" w:eastAsiaTheme="minorEastAsia" w:hAnsiTheme="minorHAnsi" w:cstheme="minorBidi"/>
+          <w:sz w:val="22"/>
+          <w:szCs w:val="22"/>
+          <w:lang w:val="en-GB" w:eastAsia="en-GB"/>
+        </w:rPr>
+      </w:pPr>
+      <w:hyperlink w:anchor="_Toc29808240" w:history="1">
+        <w:r>
+          <w:rPr>
+            <w:rStyle w:val="Hiperligao"/>
+          </w:rPr>
+          <w:t>3.4</w:t>
+        </w:r>
+        <w:r>
+          <w:rPr>
+            <w:rFonts w:asciiTheme="minorHAnsi" w:eastAsiaTheme="minorEastAsia" w:hAnsiTheme="minorHAnsi" w:cstheme="minorBidi"/>
+            <w:sz w:val="22"/>
+            <w:szCs w:val="22"/>
+            <w:lang w:val="en-GB" w:eastAsia="en-GB"/>
+          </w:rPr>
+          <w:tab/>
+        </w:r>
+        <w:r>
+          <w:rPr>
+            <w:rStyle w:val="Hiperligao"/>
+          </w:rPr>
+          <w:t>Interface Administrador</w:t>
+        </w:r>
+        <w:r>
+          <w:rPr>
+            <w:webHidden/>
+          </w:rPr>
+          <w:tab/>
+        </w:r>
+        <w:r>
+          <w:rPr>
+            <w:webHidden/>
+          </w:rPr>
+          <w:fldChar w:fldCharType="begin"/>
+        </w:r>
+        <w:r>
+          <w:rPr>
+            <w:webHidden/>
+          </w:rPr>
+          <w:instrText xml:space="preserve"> PAGEREF _Toc29808240 \h </w:instrText>
+        </w:r>
+        <w:r>
+          <w:rPr>
+            <w:webHidden/>
+          </w:rPr>
+        </w:r>
+        <w:r>
+          <w:rPr>
+            <w:webHidden/>
+          </w:rPr>
+          <w:fldChar w:fldCharType="separate"/>
+        </w:r>
+        <w:r>
+          <w:rPr>
+            <w:webHidden/>
+          </w:rPr>
+          <w:t>6</w:t>
+        </w:r>
+        <w:r>
+          <w:rPr>
+            <w:webHidden/>
+          </w:rPr>
+          <w:fldChar w:fldCharType="end"/>
+        </w:r>
+      </w:hyperlink>
+    </w:p>
+    <w:p>
+      <w:pPr>
+        <w:pStyle w:val="ndice2"/>
+        <w:rPr>
+          <w:rFonts w:asciiTheme="minorHAnsi" w:eastAsiaTheme="minorEastAsia" w:hAnsiTheme="minorHAnsi" w:cstheme="minorBidi"/>
+          <w:sz w:val="22"/>
+          <w:szCs w:val="22"/>
+          <w:lang w:val="en-GB" w:eastAsia="en-GB"/>
+        </w:rPr>
+      </w:pPr>
+      <w:hyperlink w:anchor="_Toc29808241" w:history="1">
+        <w:r>
+          <w:rPr>
+            <w:rStyle w:val="Hiperligao"/>
+          </w:rPr>
+          <w:t>3.5</w:t>
+        </w:r>
+        <w:r>
+          <w:rPr>
+            <w:rFonts w:asciiTheme="minorHAnsi" w:eastAsiaTheme="minorEastAsia" w:hAnsiTheme="minorHAnsi" w:cstheme="minorBidi"/>
+            <w:sz w:val="22"/>
+            <w:szCs w:val="22"/>
+            <w:lang w:val="en-GB" w:eastAsia="en-GB"/>
+          </w:rPr>
+          <w:tab/>
+        </w:r>
+        <w:r>
+          <w:rPr>
+            <w:rStyle w:val="Hiperligao"/>
+          </w:rPr>
+          <w:t>Interface Criar Entidade</w:t>
+        </w:r>
+        <w:r>
+          <w:rPr>
+            <w:webHidden/>
+          </w:rPr>
+          <w:tab/>
+        </w:r>
+        <w:r>
+          <w:rPr>
+            <w:webHidden/>
+          </w:rPr>
+          <w:fldChar w:fldCharType="begin"/>
+        </w:r>
+        <w:r>
+          <w:rPr>
+            <w:webHidden/>
+          </w:rPr>
+          <w:instrText xml:space="preserve"> PAGEREF _Toc29808241 \h </w:instrText>
+        </w:r>
+        <w:r>
+          <w:rPr>
+            <w:webHidden/>
+          </w:rPr>
+        </w:r>
+        <w:r>
+          <w:rPr>
+            <w:webHidden/>
+          </w:rPr>
+          <w:fldChar w:fldCharType="separate"/>
+        </w:r>
+        <w:r>
+          <w:rPr>
+            <w:webHidden/>
+          </w:rPr>
+          <w:t>7</w:t>
         </w:r>
         <w:r>
           <w:rPr>
@@ -1533,7 +1989,7 @@
         <w:pStyle w:val="Ttulo1"/>
         <w:spacing w:before="0"/>
       </w:pPr>
-      <w:bookmarkStart w:id="0" w:name="_Toc29745613"/>
+      <w:bookmarkStart w:id="0" w:name="_Toc29808227"/>
       <w:r>
         <w:lastRenderedPageBreak/>
         <w:t>Instalação da Base de dados</w:t>
@@ -1544,7 +2000,7 @@
       <w:pPr>
         <w:pStyle w:val="Ttulo2"/>
       </w:pPr>
-      <w:bookmarkStart w:id="1" w:name="_Toc29745614"/>
+      <w:bookmarkStart w:id="1" w:name="_Toc29808228"/>
       <w:r>
         <w:t xml:space="preserve">Instalação do </w:t>
       </w:r>
@@ -1668,7 +2124,7 @@
       <w:pPr>
         <w:pStyle w:val="Ttulo2"/>
       </w:pPr>
-      <w:bookmarkStart w:id="2" w:name="_Toc29745615"/>
+      <w:bookmarkStart w:id="2" w:name="_Toc29808229"/>
       <w:r>
         <w:t xml:space="preserve">Instalação do </w:t>
       </w:r>
@@ -1872,7 +2328,7 @@
           <w:numId w:val="2"/>
         </w:numPr>
       </w:pPr>
-      <w:bookmarkStart w:id="3" w:name="_Toc29745616"/>
+      <w:bookmarkStart w:id="3" w:name="_Toc29808230"/>
       <w:r>
         <w:t>Criação da Base de Dados</w:t>
       </w:r>
@@ -2278,7 +2734,23 @@
           <w:b/>
           <w:bCs/>
         </w:rPr>
-        <w:t xml:space="preserve"> (    /     )</w:t>
+        <w:t xml:space="preserve"> </w:t>
+      </w:r>
+      <w:proofErr w:type="gramStart"/>
+      <w:r>
+        <w:rPr>
+          <w:b/>
+          <w:bCs/>
+        </w:rPr>
+        <w:t xml:space="preserve">(  </w:t>
+      </w:r>
+      <w:proofErr w:type="gramEnd"/>
+      <w:r>
+        <w:rPr>
+          <w:b/>
+          <w:bCs/>
+        </w:rPr>
+        <w:t xml:space="preserve">  /     )</w:t>
       </w:r>
     </w:p>
     <w:p>
@@ -2379,7 +2851,7 @@
       <w:pPr>
         <w:pStyle w:val="Ttulo1"/>
       </w:pPr>
-      <w:bookmarkStart w:id="4" w:name="_Toc29745617"/>
+      <w:bookmarkStart w:id="4" w:name="_Toc29808231"/>
       <w:r>
         <w:lastRenderedPageBreak/>
         <w:t>Instalação da Aplicação</w:t>
@@ -2403,7 +2875,7 @@
       <w:pPr>
         <w:pStyle w:val="Ttulo2"/>
       </w:pPr>
-      <w:bookmarkStart w:id="5" w:name="_Toc29745618"/>
+      <w:bookmarkStart w:id="5" w:name="_Toc29808232"/>
       <w:r>
         <w:t xml:space="preserve">Instalação do Java </w:t>
       </w:r>
@@ -2655,7 +3127,7 @@
       <w:pPr>
         <w:pStyle w:val="Ttulo2"/>
       </w:pPr>
-      <w:bookmarkStart w:id="6" w:name="_Toc29745619"/>
+      <w:bookmarkStart w:id="6" w:name="_Toc29808233"/>
       <w:r>
         <w:lastRenderedPageBreak/>
         <w:t xml:space="preserve">Instalação do </w:t>
@@ -2890,7 +3362,15 @@
         </w:numPr>
       </w:pPr>
       <w:r>
-        <w:t>Se não aparecer, terá que clicar no “</w:t>
+        <w:t xml:space="preserve">Se não aparecer, terá </w:t>
+      </w:r>
+      <w:proofErr w:type="gramStart"/>
+      <w:r>
+        <w:t>que</w:t>
+      </w:r>
+      <w:proofErr w:type="gramEnd"/>
+      <w:r>
+        <w:t xml:space="preserve"> clicar no “</w:t>
       </w:r>
       <w:proofErr w:type="spellStart"/>
       <w:r>
@@ -2930,7 +3410,7 @@
       <w:pPr>
         <w:pStyle w:val="Ttulo2"/>
       </w:pPr>
-      <w:bookmarkStart w:id="7" w:name="_Toc29745620"/>
+      <w:bookmarkStart w:id="7" w:name="_Toc29808234"/>
       <w:r>
         <w:lastRenderedPageBreak/>
         <w:t>Instalação da aplicação</w:t>
@@ -2939,7 +3419,15 @@
     </w:p>
     <w:p>
       <w:r>
-        <w:t xml:space="preserve">Para instalar a aplicação terá que ter feito a Instalação do Java </w:t>
+        <w:t xml:space="preserve">Para instalar a aplicação terá </w:t>
+      </w:r>
+      <w:proofErr w:type="gramStart"/>
+      <w:r>
+        <w:t>que</w:t>
+      </w:r>
+      <w:proofErr w:type="gramEnd"/>
+      <w:r>
+        <w:t xml:space="preserve"> ter feito a Instalação do Java </w:t>
       </w:r>
       <w:proofErr w:type="spellStart"/>
       <w:r>
@@ -3089,7 +3577,7 @@
       <w:pPr>
         <w:pStyle w:val="Ttulo2"/>
       </w:pPr>
-      <w:bookmarkStart w:id="8" w:name="_Toc29745621"/>
+      <w:bookmarkStart w:id="8" w:name="_Toc29808235"/>
       <w:r>
         <w:t>Como correr a aplicação</w:t>
       </w:r>
@@ -3097,7 +3585,15 @@
     </w:p>
     <w:p>
       <w:r>
-        <w:t xml:space="preserve">Para correr aplicação, terá que ter o </w:t>
+        <w:t xml:space="preserve">Para correr aplicação, terá </w:t>
+      </w:r>
+      <w:proofErr w:type="gramStart"/>
+      <w:r>
+        <w:t>que</w:t>
+      </w:r>
+      <w:proofErr w:type="gramEnd"/>
+      <w:r>
+        <w:t xml:space="preserve"> ter o </w:t>
       </w:r>
       <w:proofErr w:type="spellStart"/>
       <w:r>
@@ -3272,16 +3768,342 @@
       <w:pPr>
         <w:pStyle w:val="Ttulo1"/>
       </w:pPr>
+      <w:bookmarkStart w:id="9" w:name="_Toc29808236"/>
       <w:r>
         <w:lastRenderedPageBreak/>
-        <w:t xml:space="preserve">Navegação </w:t>
-      </w:r>
-      <w:bookmarkStart w:id="9" w:name="_GoBack"/>
+        <w:t>Navegação da Aplicação</w:t>
+      </w:r>
       <w:bookmarkEnd w:id="9"/>
-      <w:r>
-        <w:t>da Aplicação</w:t>
-      </w:r>
-    </w:p>
+    </w:p>
+    <w:p>
+      <w:r>
+        <w:t>De seguida pode encontrar uma breve explicação das interfaces da aplicação e de como as usar.</w:t>
+      </w:r>
+    </w:p>
+    <w:p>
+      <w:pPr>
+        <w:pStyle w:val="Ttulo2"/>
+      </w:pPr>
+      <w:bookmarkStart w:id="10" w:name="_Toc29808237"/>
+      <w:r>
+        <w:t>Interface Cliente</w:t>
+      </w:r>
+      <w:bookmarkEnd w:id="10"/>
+    </w:p>
+    <w:p>
+      <w:pPr>
+        <w:rPr>
+          <w:b/>
+          <w:bCs/>
+        </w:rPr>
+      </w:pPr>
+      <w:r>
+        <w:t xml:space="preserve">Nesta interface irá aparecer os dados relevantes aos dados registados pelo radar. Pode mudar de sentido clicando no </w:t>
+      </w:r>
+      <w:r>
+        <w:rPr>
+          <w:b/>
+          <w:bCs/>
+        </w:rPr>
+        <w:t xml:space="preserve">Mudar Sentido </w:t>
+      </w:r>
+      <w:r>
+        <w:t xml:space="preserve">ou fazer login carregando no botão </w:t>
+      </w:r>
+      <w:r>
+        <w:rPr>
+          <w:b/>
+          <w:bCs/>
+        </w:rPr>
+        <w:t>Login</w:t>
+      </w:r>
+      <w:r>
+        <w:rPr>
+          <w:b/>
+          <w:bCs/>
+        </w:rPr>
+        <w:t xml:space="preserve">. </w:t>
+      </w:r>
+    </w:p>
+    <w:p>
+      <w:r>
+        <w:t>Se já tiver feito login</w:t>
+      </w:r>
+      <w:r>
+        <w:t xml:space="preserve"> como </w:t>
+      </w:r>
+      <w:r>
+        <w:rPr>
+          <w:b/>
+          <w:bCs/>
+        </w:rPr>
+        <w:t>cliente</w:t>
+      </w:r>
+      <w:r>
+        <w:t>, irá aparecer</w:t>
+      </w:r>
+      <w:r>
+        <w:t xml:space="preserve"> o botão de </w:t>
+      </w:r>
+      <w:r>
+        <w:rPr>
+          <w:b/>
+          <w:bCs/>
+        </w:rPr>
+        <w:t>Histórico</w:t>
+      </w:r>
+      <w:r>
+        <w:t xml:space="preserve">, aonde pode visualizar o histórico de velocidades registados do radar. Se for </w:t>
+      </w:r>
+      <w:r>
+        <w:rPr>
+          <w:b/>
+          <w:bCs/>
+        </w:rPr>
+        <w:t>administrador</w:t>
+      </w:r>
+      <w:r>
+        <w:t xml:space="preserve">, irá aparecer o botão </w:t>
+      </w:r>
+      <w:r>
+        <w:rPr>
+          <w:b/>
+          <w:bCs/>
+        </w:rPr>
+        <w:t>Entidades</w:t>
+      </w:r>
+      <w:r>
+        <w:t>, aonde pode gerir as entidades registadas.</w:t>
+      </w:r>
+    </w:p>
+    <w:p>
+      <w:pPr>
+        <w:pStyle w:val="Ttulo2"/>
+      </w:pPr>
+      <w:bookmarkStart w:id="11" w:name="_Toc29808238"/>
+      <w:r>
+        <w:t>Interface Login</w:t>
+      </w:r>
+      <w:bookmarkEnd w:id="11"/>
+    </w:p>
+    <w:p>
+      <w:r>
+        <w:t>Nesta interface pode fazer login</w:t>
+      </w:r>
+      <w:r>
+        <w:t xml:space="preserve"> na aplicação para ver mais informações na interface radar ou adicionar mais entidades caso seja administrador. Por padrão existem dois usuários: </w:t>
+      </w:r>
+      <w:proofErr w:type="spellStart"/>
+      <w:r>
+        <w:rPr>
+          <w:b/>
+          <w:bCs/>
+        </w:rPr>
+        <w:t>admin</w:t>
+      </w:r>
+      <w:proofErr w:type="spellEnd"/>
+      <w:r>
+        <w:rPr>
+          <w:b/>
+          <w:bCs/>
+        </w:rPr>
+        <w:t xml:space="preserve"> </w:t>
+      </w:r>
+      <w:r>
+        <w:t xml:space="preserve">(passe: </w:t>
+      </w:r>
+      <w:proofErr w:type="spellStart"/>
+      <w:r>
+        <w:t>admin</w:t>
+      </w:r>
+      <w:proofErr w:type="spellEnd"/>
+      <w:r>
+        <w:t xml:space="preserve">) e </w:t>
+      </w:r>
+      <w:r>
+        <w:rPr>
+          <w:b/>
+          <w:bCs/>
+        </w:rPr>
+        <w:t xml:space="preserve">cliente </w:t>
+      </w:r>
+      <w:r>
+        <w:t xml:space="preserve">(passe: cliente). Após inserido os credenciais, pode clicar em </w:t>
+      </w:r>
+      <w:r>
+        <w:rPr>
+          <w:b/>
+          <w:bCs/>
+        </w:rPr>
+        <w:t xml:space="preserve">Entrar </w:t>
+      </w:r>
+      <w:r>
+        <w:t xml:space="preserve">ou </w:t>
+      </w:r>
+      <w:r>
+        <w:rPr>
+          <w:b/>
+          <w:bCs/>
+        </w:rPr>
+        <w:t>Cancelar</w:t>
+      </w:r>
+      <w:r>
+        <w:t xml:space="preserve"> caso não queira efetuar login.</w:t>
+      </w:r>
+    </w:p>
+    <w:p>
+      <w:pPr>
+        <w:pStyle w:val="Ttulo2"/>
+      </w:pPr>
+      <w:bookmarkStart w:id="12" w:name="_Toc29808239"/>
+      <w:r>
+        <w:t>Interface Histórico</w:t>
+      </w:r>
+      <w:bookmarkEnd w:id="12"/>
+    </w:p>
+    <w:p>
+      <w:r>
+        <w:t xml:space="preserve">Aqui poderá visualizar o histórico de velocidades, incluindo a máxima e mínima de sempre. Pode mudar de sentido clicando no </w:t>
+      </w:r>
+      <w:r>
+        <w:rPr>
+          <w:b/>
+          <w:bCs/>
+        </w:rPr>
+        <w:t>Mudar Sentido</w:t>
+      </w:r>
+      <w:r>
+        <w:t xml:space="preserve"> e voltar para a interface cliente carregando no </w:t>
+      </w:r>
+      <w:r>
+        <w:rPr>
+          <w:b/>
+          <w:bCs/>
+        </w:rPr>
+        <w:t>Voltar</w:t>
+      </w:r>
+      <w:r>
+        <w:t>.</w:t>
+      </w:r>
+    </w:p>
+    <w:p>
+      <w:pPr>
+        <w:pStyle w:val="Ttulo2"/>
+      </w:pPr>
+      <w:bookmarkStart w:id="13" w:name="_Toc29808240"/>
+      <w:r>
+        <w:t>Interface Administrador</w:t>
+      </w:r>
+      <w:bookmarkEnd w:id="13"/>
+    </w:p>
+    <w:p>
+      <w:r>
+        <w:t xml:space="preserve">Nesta Interface poderá visualizar as informações das entidades existentes. Pode também se criar uma entidade nova clicando no </w:t>
+      </w:r>
+      <w:r>
+        <w:rPr>
+          <w:b/>
+          <w:bCs/>
+        </w:rPr>
+        <w:t>Criar Entidade</w:t>
+      </w:r>
+      <w:r>
+        <w:t xml:space="preserve"> ou apagar uma já existente selecionando uma </w:t>
+      </w:r>
+      <w:r>
+        <w:t>da lista</w:t>
+      </w:r>
+      <w:r>
+        <w:t xml:space="preserve"> de entidades e carregar em </w:t>
+      </w:r>
+      <w:r>
+        <w:rPr>
+          <w:b/>
+          <w:bCs/>
+        </w:rPr>
+        <w:t>Eliminar Entidade</w:t>
+      </w:r>
+      <w:r>
+        <w:t xml:space="preserve">. Pode voltar para a interface cliente em </w:t>
+      </w:r>
+      <w:r>
+        <w:rPr>
+          <w:b/>
+          <w:bCs/>
+        </w:rPr>
+        <w:t>Voltar</w:t>
+      </w:r>
+      <w:r>
+        <w:t>.</w:t>
+      </w:r>
+    </w:p>
+    <w:p>
+      <w:pPr>
+        <w:pStyle w:val="Ttulo2"/>
+      </w:pPr>
+      <w:bookmarkStart w:id="14" w:name="_Toc29808241"/>
+      <w:r>
+        <w:lastRenderedPageBreak/>
+        <w:t>Interface Criar Entidade</w:t>
+      </w:r>
+      <w:bookmarkEnd w:id="14"/>
+    </w:p>
+    <w:p>
+      <w:r>
+        <w:t xml:space="preserve">Nesta interface pode criar uma entidade nova, inserindo o nome, </w:t>
+      </w:r>
+      <w:proofErr w:type="spellStart"/>
+      <w:r>
+        <w:rPr>
+          <w:i/>
+          <w:iCs/>
+        </w:rPr>
+        <w:t>username</w:t>
+      </w:r>
+      <w:proofErr w:type="spellEnd"/>
+      <w:r>
+        <w:rPr>
+          <w:i/>
+          <w:iCs/>
+        </w:rPr>
+        <w:t xml:space="preserve"> </w:t>
+      </w:r>
+      <w:r>
+        <w:t xml:space="preserve">e email deste mesmo. Pode escolher se esta entidade e um administrador ou não usando a </w:t>
+      </w:r>
+      <w:proofErr w:type="spellStart"/>
+      <w:r>
+        <w:t>combobox</w:t>
+      </w:r>
+      <w:proofErr w:type="spellEnd"/>
+      <w:r>
+        <w:t xml:space="preserve">. Ao clicar no </w:t>
+      </w:r>
+      <w:r>
+        <w:rPr>
+          <w:b/>
+          <w:bCs/>
+        </w:rPr>
+        <w:t>Criar</w:t>
+      </w:r>
+      <w:r>
+        <w:t xml:space="preserve"> irá ser criado a entidade, sendo lhe atribuído uma palavra passe aleatória que depois poderá ser lhe passado pessoalmente.</w:t>
+      </w:r>
+    </w:p>
+    <w:p>
+      <w:r>
+        <w:t xml:space="preserve">Após lido este manual, deve poder saber instalar os softwares necessários para a aplicação, tal como instalar e navegar aplicação em si. Caso tenha alguma dúvida, pode contactar os criadores da aplicação usando o email </w:t>
+      </w:r>
+      <w:r>
+        <w:rPr>
+          <w:u w:val="single"/>
+        </w:rPr>
+        <w:t>austin.foote@ua.pt</w:t>
+      </w:r>
+      <w:bookmarkStart w:id="15" w:name="_GoBack"/>
+      <w:bookmarkEnd w:id="15"/>
+    </w:p>
+    <w:p/>
     <w:sectPr>
       <w:footerReference w:type="first" r:id="rId21"/>
       <w:pgSz w:w="11906" w:h="16838" w:code="9"/>
@@ -7015,7 +7837,7 @@
 </file>
 
 <file path=customXml/itemProps1.xml><?xml version="1.0" encoding="utf-8"?>
-<ds:datastoreItem xmlns:ds="http://schemas.openxmlformats.org/officeDocument/2006/customXml" ds:itemID="{875E958A-5985-4CE2-BBD4-CD7768FE4868}">
+<ds:datastoreItem xmlns:ds="http://schemas.openxmlformats.org/officeDocument/2006/customXml" ds:itemID="{04EA70BA-4D49-4291-ADA9-26A3509C6349}">
   <ds:schemaRefs>
     <ds:schemaRef ds:uri="http://schemas.openxmlformats.org/officeDocument/2006/bibliography"/>
   </ds:schemaRefs>

</xml_diff>

<commit_message>
correções no manual de instalação
</commit_message>
<xml_diff>
--- a/Relatório/Manual de Instalação.docx
+++ b/Relatório/Manual de Instalação.docx
@@ -1997,6 +1997,27 @@
       <w:bookmarkEnd w:id="0"/>
     </w:p>
     <w:p>
+      <w:r>
+        <w:t xml:space="preserve">Esta parte do manual irá focar na instalação e criação da base de dados necessário para correr a aplicação. Se já tiver a o </w:t>
+      </w:r>
+      <w:proofErr w:type="spellStart"/>
+      <w:r>
+        <w:t>PostgreSQL</w:t>
+      </w:r>
+      <w:proofErr w:type="spellEnd"/>
+      <w:r>
+        <w:t xml:space="preserve"> e </w:t>
+      </w:r>
+      <w:proofErr w:type="spellStart"/>
+      <w:r>
+        <w:t>pgAdmin</w:t>
+      </w:r>
+      <w:proofErr w:type="spellEnd"/>
+      <w:r>
+        <w:t xml:space="preserve"> instalado, pode saltar para o passo 1.3. </w:t>
+      </w:r>
+    </w:p>
+    <w:p>
       <w:pPr>
         <w:pStyle w:val="Ttulo2"/>
       </w:pPr>
@@ -2290,6 +2311,7 @@
         <w:jc w:val="left"/>
       </w:pPr>
       <w:r>
+        <w:lastRenderedPageBreak/>
         <w:t xml:space="preserve">Após isto concluído, o </w:t>
       </w:r>
       <w:proofErr w:type="spellStart"/>
@@ -2734,23 +2756,7 @@
           <w:b/>
           <w:bCs/>
         </w:rPr>
-        <w:t xml:space="preserve"> </w:t>
-      </w:r>
-      <w:proofErr w:type="gramStart"/>
-      <w:r>
-        <w:rPr>
-          <w:b/>
-          <w:bCs/>
-        </w:rPr>
-        <w:t xml:space="preserve">(  </w:t>
-      </w:r>
-      <w:proofErr w:type="gramEnd"/>
-      <w:r>
-        <w:rPr>
-          <w:b/>
-          <w:bCs/>
-        </w:rPr>
-        <w:t xml:space="preserve">  /     )</w:t>
+        <w:t xml:space="preserve"> (    /     )</w:t>
       </w:r>
     </w:p>
     <w:p>
@@ -2860,7 +2866,19 @@
     </w:p>
     <w:p>
       <w:r>
-        <w:t xml:space="preserve">Para a instalação da aplicação e para poder a correr, irá ser preciso a instalação do JDK e do </w:t>
+        <w:t xml:space="preserve">Para a instalação da aplicação e para poder a correr, </w:t>
+      </w:r>
+      <w:r>
+        <w:t>será preciso</w:t>
+      </w:r>
+      <w:r>
+        <w:t xml:space="preserve"> </w:t>
+      </w:r>
+      <w:r>
+        <w:t xml:space="preserve">instalar </w:t>
+      </w:r>
+      <w:r>
+        <w:t xml:space="preserve">o JDK e o </w:t>
       </w:r>
       <w:proofErr w:type="spellStart"/>
       <w:r>
@@ -2869,6 +2887,9 @@
       <w:proofErr w:type="spellEnd"/>
       <w:r>
         <w:t>. De seguida pode-se se encontrar uma pequena tutorial de como instalar cada software.</w:t>
+      </w:r>
+      <w:r>
+        <w:t xml:space="preserve"> Se já tiver instalado estes dois componentes, pode saltar logo para o passo de Instalação da Aplicação 2.3.</w:t>
       </w:r>
     </w:p>
     <w:p>
@@ -3362,15 +3383,7 @@
         </w:numPr>
       </w:pPr>
       <w:r>
-        <w:t xml:space="preserve">Se não aparecer, terá </w:t>
-      </w:r>
-      <w:proofErr w:type="gramStart"/>
-      <w:r>
-        <w:t>que</w:t>
-      </w:r>
-      <w:proofErr w:type="gramEnd"/>
-      <w:r>
-        <w:t xml:space="preserve"> clicar no “</w:t>
+        <w:t>Se não aparecer, terá que clicar no “</w:t>
       </w:r>
       <w:proofErr w:type="spellStart"/>
       <w:r>
@@ -3419,15 +3432,7 @@
     </w:p>
     <w:p>
       <w:r>
-        <w:t xml:space="preserve">Para instalar a aplicação terá </w:t>
-      </w:r>
-      <w:proofErr w:type="gramStart"/>
-      <w:r>
-        <w:t>que</w:t>
-      </w:r>
-      <w:proofErr w:type="gramEnd"/>
-      <w:r>
-        <w:t xml:space="preserve"> ter feito a Instalação do Java </w:t>
+        <w:t xml:space="preserve">Para instalar a aplicação terá que ter feito a Instalação do Java </w:t>
       </w:r>
       <w:proofErr w:type="spellStart"/>
       <w:r>
@@ -3585,15 +3590,7 @@
     </w:p>
     <w:p>
       <w:r>
-        <w:t xml:space="preserve">Para correr aplicação, terá </w:t>
-      </w:r>
-      <w:proofErr w:type="gramStart"/>
-      <w:r>
-        <w:t>que</w:t>
-      </w:r>
-      <w:proofErr w:type="gramEnd"/>
-      <w:r>
-        <w:t xml:space="preserve"> ter o </w:t>
+        <w:t xml:space="preserve">Para correr aplicação, terá que ter o </w:t>
       </w:r>
       <w:proofErr w:type="spellStart"/>
       <w:r>
@@ -4069,15 +4066,15 @@
         <w:t xml:space="preserve"> </w:t>
       </w:r>
       <w:r>
-        <w:t xml:space="preserve">e email deste mesmo. Pode escolher se esta entidade e um administrador ou não usando a </w:t>
-      </w:r>
-      <w:proofErr w:type="spellStart"/>
-      <w:r>
-        <w:t>combobox</w:t>
-      </w:r>
-      <w:proofErr w:type="spellEnd"/>
-      <w:r>
-        <w:t xml:space="preserve">. Ao clicar no </w:t>
+        <w:t>e email deste mesmo. Pode escolher se esta entidade e um administrador ou não usando a combo</w:t>
+      </w:r>
+      <w:r>
+        <w:t>-</w:t>
+      </w:r>
+      <w:bookmarkStart w:id="15" w:name="_GoBack"/>
+      <w:bookmarkEnd w:id="15"/>
+      <w:r>
+        <w:t xml:space="preserve">box. Ao clicar no </w:t>
       </w:r>
       <w:r>
         <w:rPr>
@@ -4100,8 +4097,6 @@
         </w:rPr>
         <w:t>austin.foote@ua.pt</w:t>
       </w:r>
-      <w:bookmarkStart w:id="15" w:name="_GoBack"/>
-      <w:bookmarkEnd w:id="15"/>
     </w:p>
     <w:p/>
     <w:sectPr>
@@ -7837,7 +7832,7 @@
 </file>
 
 <file path=customXml/itemProps1.xml><?xml version="1.0" encoding="utf-8"?>
-<ds:datastoreItem xmlns:ds="http://schemas.openxmlformats.org/officeDocument/2006/customXml" ds:itemID="{04EA70BA-4D49-4291-ADA9-26A3509C6349}">
+<ds:datastoreItem xmlns:ds="http://schemas.openxmlformats.org/officeDocument/2006/customXml" ds:itemID="{67F372AB-3498-47DF-87E4-656CE6C02622}">
   <ds:schemaRefs>
     <ds:schemaRef ds:uri="http://schemas.openxmlformats.org/officeDocument/2006/bibliography"/>
   </ds:schemaRefs>

</xml_diff>

<commit_message>
Manual de instalação final
</commit_message>
<xml_diff>
--- a/Relatório/Manual de Instalação.docx
+++ b/Relatório/Manual de Instalação.docx
@@ -2089,7 +2089,7 @@
         <w:jc w:val="left"/>
       </w:pPr>
       <w:r>
-        <w:t>Guarde e executa o ficheiro (o ficheiro deve ter de tamanho 189 MB)</w:t>
+        <w:t>Guarde e executa o ficheiro</w:t>
       </w:r>
     </w:p>
     <w:p>
@@ -2112,13 +2112,17 @@
       <w:r>
         <w:t xml:space="preserve">. Quando pedir para criar uma </w:t>
       </w:r>
-      <w:proofErr w:type="spellStart"/>
-      <w:r>
-        <w:t>plavara</w:t>
-      </w:r>
-      <w:proofErr w:type="spellEnd"/>
-      <w:r>
-        <w:t xml:space="preserve"> passe, escreva “password” nas duas caixas.</w:t>
+      <w:r>
+        <w:t>palavra</w:t>
+      </w:r>
+      <w:r>
+        <w:t xml:space="preserve"> passe, escreva </w:t>
+      </w:r>
+      <w:r>
+        <w:t>uma palavra passe que lembrará</w:t>
+      </w:r>
+      <w:r>
+        <w:t xml:space="preserve"> nas duas caixas.</w:t>
       </w:r>
     </w:p>
     <w:p>
@@ -3574,11 +3578,6 @@
       </w:r>
     </w:p>
     <w:p>
-      <w:r>
-        <w:t>Após isto feito, terá todo o software necessário para correr a aplicação.</w:t>
-      </w:r>
-    </w:p>
-    <w:p>
       <w:pPr>
         <w:pStyle w:val="Ttulo2"/>
       </w:pPr>
@@ -3600,6 +3599,36 @@
       <w:r>
         <w:t xml:space="preserve"> aberto com a base de dados conectado. </w:t>
       </w:r>
+    </w:p>
+    <w:p>
+      <w:pPr>
+        <w:pStyle w:val="PargrafodaLista"/>
+        <w:numPr>
+          <w:ilvl w:val="0"/>
+          <w:numId w:val="18"/>
+        </w:numPr>
+      </w:pPr>
+      <w:r>
+        <w:t xml:space="preserve">Antes avançar, terá que colocar a sua palavra passe do </w:t>
+      </w:r>
+      <w:proofErr w:type="spellStart"/>
+      <w:r>
+        <w:t>PostgreSQL</w:t>
+      </w:r>
+      <w:proofErr w:type="spellEnd"/>
+      <w:r>
+        <w:t xml:space="preserve"> no ficheiro </w:t>
+      </w:r>
+      <w:proofErr w:type="spellStart"/>
+      <w:r>
+        <w:t>JDBCConnect</w:t>
+      </w:r>
+      <w:proofErr w:type="spellEnd"/>
+      <w:r>
+        <w:t xml:space="preserve"> no campo  password.</w:t>
+      </w:r>
+      <w:bookmarkStart w:id="9" w:name="_GoBack"/>
+      <w:bookmarkEnd w:id="9"/>
     </w:p>
     <w:p>
       <w:pPr>
@@ -3765,12 +3794,12 @@
       <w:pPr>
         <w:pStyle w:val="Ttulo1"/>
       </w:pPr>
-      <w:bookmarkStart w:id="9" w:name="_Toc29808236"/>
+      <w:bookmarkStart w:id="10" w:name="_Toc29808236"/>
       <w:r>
         <w:lastRenderedPageBreak/>
         <w:t>Navegação da Aplicação</w:t>
       </w:r>
-      <w:bookmarkEnd w:id="9"/>
+      <w:bookmarkEnd w:id="10"/>
     </w:p>
     <w:p>
       <w:r>
@@ -3781,11 +3810,11 @@
       <w:pPr>
         <w:pStyle w:val="Ttulo2"/>
       </w:pPr>
-      <w:bookmarkStart w:id="10" w:name="_Toc29808237"/>
+      <w:bookmarkStart w:id="11" w:name="_Toc29808237"/>
       <w:r>
         <w:t>Interface Cliente</w:t>
       </w:r>
-      <w:bookmarkEnd w:id="10"/>
+      <w:bookmarkEnd w:id="11"/>
     </w:p>
     <w:p>
       <w:pPr>
@@ -3877,11 +3906,11 @@
       <w:pPr>
         <w:pStyle w:val="Ttulo2"/>
       </w:pPr>
-      <w:bookmarkStart w:id="11" w:name="_Toc29808238"/>
+      <w:bookmarkStart w:id="12" w:name="_Toc29808238"/>
       <w:r>
         <w:t>Interface Login</w:t>
       </w:r>
-      <w:bookmarkEnd w:id="11"/>
+      <w:bookmarkEnd w:id="12"/>
     </w:p>
     <w:p>
       <w:r>
@@ -3952,11 +3981,11 @@
       <w:pPr>
         <w:pStyle w:val="Ttulo2"/>
       </w:pPr>
-      <w:bookmarkStart w:id="12" w:name="_Toc29808239"/>
+      <w:bookmarkStart w:id="13" w:name="_Toc29808239"/>
       <w:r>
         <w:t>Interface Histórico</w:t>
       </w:r>
-      <w:bookmarkEnd w:id="12"/>
+      <w:bookmarkEnd w:id="13"/>
     </w:p>
     <w:p>
       <w:r>
@@ -3987,11 +4016,11 @@
       <w:pPr>
         <w:pStyle w:val="Ttulo2"/>
       </w:pPr>
-      <w:bookmarkStart w:id="13" w:name="_Toc29808240"/>
+      <w:bookmarkStart w:id="14" w:name="_Toc29808240"/>
       <w:r>
         <w:t>Interface Administrador</w:t>
       </w:r>
-      <w:bookmarkEnd w:id="13"/>
+      <w:bookmarkEnd w:id="14"/>
     </w:p>
     <w:p>
       <w:r>
@@ -4038,12 +4067,12 @@
       <w:pPr>
         <w:pStyle w:val="Ttulo2"/>
       </w:pPr>
-      <w:bookmarkStart w:id="14" w:name="_Toc29808241"/>
+      <w:bookmarkStart w:id="15" w:name="_Toc29808241"/>
       <w:r>
         <w:lastRenderedPageBreak/>
         <w:t>Interface Criar Entidade</w:t>
       </w:r>
-      <w:bookmarkEnd w:id="14"/>
+      <w:bookmarkEnd w:id="15"/>
     </w:p>
     <w:p>
       <w:r>
@@ -4071,8 +4100,6 @@
       <w:r>
         <w:t>-</w:t>
       </w:r>
-      <w:bookmarkStart w:id="15" w:name="_GoBack"/>
-      <w:bookmarkEnd w:id="15"/>
       <w:r>
         <w:t xml:space="preserve">box. Ao clicar no </w:t>
       </w:r>
@@ -4859,6 +4886,119 @@
     </w:lvl>
   </w:abstractNum>
   <w:abstractNum w:abstractNumId="5" w15:restartNumberingAfterBreak="0">
+    <w:nsid w:val="30C7779D"/>
+    <w:multiLevelType w:val="hybridMultilevel"/>
+    <w:tmpl w:val="362EFC4A"/>
+    <w:lvl w:ilvl="0" w:tplc="08090001">
+      <w:start w:val="1"/>
+      <w:numFmt w:val="bullet"/>
+      <w:lvlText w:val=""/>
+      <w:lvlJc w:val="left"/>
+      <w:pPr>
+        <w:ind w:left="720" w:hanging="360"/>
+      </w:pPr>
+      <w:rPr>
+        <w:rFonts w:ascii="Symbol" w:hAnsi="Symbol" w:hint="default"/>
+      </w:rPr>
+    </w:lvl>
+    <w:lvl w:ilvl="1" w:tplc="08090003" w:tentative="1">
+      <w:start w:val="1"/>
+      <w:numFmt w:val="bullet"/>
+      <w:lvlText w:val="o"/>
+      <w:lvlJc w:val="left"/>
+      <w:pPr>
+        <w:ind w:left="1440" w:hanging="360"/>
+      </w:pPr>
+      <w:rPr>
+        <w:rFonts w:ascii="Courier New" w:hAnsi="Courier New" w:cs="Courier New" w:hint="default"/>
+      </w:rPr>
+    </w:lvl>
+    <w:lvl w:ilvl="2" w:tplc="08090005" w:tentative="1">
+      <w:start w:val="1"/>
+      <w:numFmt w:val="bullet"/>
+      <w:lvlText w:val=""/>
+      <w:lvlJc w:val="left"/>
+      <w:pPr>
+        <w:ind w:left="2160" w:hanging="360"/>
+      </w:pPr>
+      <w:rPr>
+        <w:rFonts w:ascii="Wingdings" w:hAnsi="Wingdings" w:hint="default"/>
+      </w:rPr>
+    </w:lvl>
+    <w:lvl w:ilvl="3" w:tplc="08090001" w:tentative="1">
+      <w:start w:val="1"/>
+      <w:numFmt w:val="bullet"/>
+      <w:lvlText w:val=""/>
+      <w:lvlJc w:val="left"/>
+      <w:pPr>
+        <w:ind w:left="2880" w:hanging="360"/>
+      </w:pPr>
+      <w:rPr>
+        <w:rFonts w:ascii="Symbol" w:hAnsi="Symbol" w:hint="default"/>
+      </w:rPr>
+    </w:lvl>
+    <w:lvl w:ilvl="4" w:tplc="08090003" w:tentative="1">
+      <w:start w:val="1"/>
+      <w:numFmt w:val="bullet"/>
+      <w:lvlText w:val="o"/>
+      <w:lvlJc w:val="left"/>
+      <w:pPr>
+        <w:ind w:left="3600" w:hanging="360"/>
+      </w:pPr>
+      <w:rPr>
+        <w:rFonts w:ascii="Courier New" w:hAnsi="Courier New" w:cs="Courier New" w:hint="default"/>
+      </w:rPr>
+    </w:lvl>
+    <w:lvl w:ilvl="5" w:tplc="08090005" w:tentative="1">
+      <w:start w:val="1"/>
+      <w:numFmt w:val="bullet"/>
+      <w:lvlText w:val=""/>
+      <w:lvlJc w:val="left"/>
+      <w:pPr>
+        <w:ind w:left="4320" w:hanging="360"/>
+      </w:pPr>
+      <w:rPr>
+        <w:rFonts w:ascii="Wingdings" w:hAnsi="Wingdings" w:hint="default"/>
+      </w:rPr>
+    </w:lvl>
+    <w:lvl w:ilvl="6" w:tplc="08090001" w:tentative="1">
+      <w:start w:val="1"/>
+      <w:numFmt w:val="bullet"/>
+      <w:lvlText w:val=""/>
+      <w:lvlJc w:val="left"/>
+      <w:pPr>
+        <w:ind w:left="5040" w:hanging="360"/>
+      </w:pPr>
+      <w:rPr>
+        <w:rFonts w:ascii="Symbol" w:hAnsi="Symbol" w:hint="default"/>
+      </w:rPr>
+    </w:lvl>
+    <w:lvl w:ilvl="7" w:tplc="08090003" w:tentative="1">
+      <w:start w:val="1"/>
+      <w:numFmt w:val="bullet"/>
+      <w:lvlText w:val="o"/>
+      <w:lvlJc w:val="left"/>
+      <w:pPr>
+        <w:ind w:left="5760" w:hanging="360"/>
+      </w:pPr>
+      <w:rPr>
+        <w:rFonts w:ascii="Courier New" w:hAnsi="Courier New" w:cs="Courier New" w:hint="default"/>
+      </w:rPr>
+    </w:lvl>
+    <w:lvl w:ilvl="8" w:tplc="08090005" w:tentative="1">
+      <w:start w:val="1"/>
+      <w:numFmt w:val="bullet"/>
+      <w:lvlText w:val=""/>
+      <w:lvlJc w:val="left"/>
+      <w:pPr>
+        <w:ind w:left="6480" w:hanging="360"/>
+      </w:pPr>
+      <w:rPr>
+        <w:rFonts w:ascii="Wingdings" w:hAnsi="Wingdings" w:hint="default"/>
+      </w:rPr>
+    </w:lvl>
+  </w:abstractNum>
+  <w:abstractNum w:abstractNumId="6" w15:restartNumberingAfterBreak="0">
     <w:nsid w:val="37917B2E"/>
     <w:multiLevelType w:val="hybridMultilevel"/>
     <w:tmpl w:val="BA6669DE"/>
@@ -4971,7 +5111,7 @@
       </w:rPr>
     </w:lvl>
   </w:abstractNum>
-  <w:abstractNum w:abstractNumId="6" w15:restartNumberingAfterBreak="0">
+  <w:abstractNum w:abstractNumId="7" w15:restartNumberingAfterBreak="0">
     <w:nsid w:val="3E4945BB"/>
     <w:multiLevelType w:val="hybridMultilevel"/>
     <w:tmpl w:val="9F40F522"/>
@@ -5084,7 +5224,7 @@
       </w:rPr>
     </w:lvl>
   </w:abstractNum>
-  <w:abstractNum w:abstractNumId="7" w15:restartNumberingAfterBreak="0">
+  <w:abstractNum w:abstractNumId="8" w15:restartNumberingAfterBreak="0">
     <w:nsid w:val="457E3672"/>
     <w:multiLevelType w:val="hybridMultilevel"/>
     <w:tmpl w:val="DE889E4E"/>
@@ -5197,7 +5337,7 @@
       </w:rPr>
     </w:lvl>
   </w:abstractNum>
-  <w:abstractNum w:abstractNumId="8" w15:restartNumberingAfterBreak="0">
+  <w:abstractNum w:abstractNumId="9" w15:restartNumberingAfterBreak="0">
     <w:nsid w:val="4F48369E"/>
     <w:multiLevelType w:val="multilevel"/>
     <w:tmpl w:val="58669A6E"/>
@@ -5314,7 +5454,7 @@
       </w:pPr>
     </w:lvl>
   </w:abstractNum>
-  <w:abstractNum w:abstractNumId="9" w15:restartNumberingAfterBreak="0">
+  <w:abstractNum w:abstractNumId="10" w15:restartNumberingAfterBreak="0">
     <w:nsid w:val="522A66F0"/>
     <w:multiLevelType w:val="hybridMultilevel"/>
     <w:tmpl w:val="C610C84C"/>
@@ -5427,7 +5567,7 @@
       </w:rPr>
     </w:lvl>
   </w:abstractNum>
-  <w:abstractNum w:abstractNumId="10" w15:restartNumberingAfterBreak="0">
+  <w:abstractNum w:abstractNumId="11" w15:restartNumberingAfterBreak="0">
     <w:nsid w:val="62674B18"/>
     <w:multiLevelType w:val="hybridMultilevel"/>
     <w:tmpl w:val="49FE0B8A"/>
@@ -5540,7 +5680,7 @@
       </w:rPr>
     </w:lvl>
   </w:abstractNum>
-  <w:abstractNum w:abstractNumId="11" w15:restartNumberingAfterBreak="0">
+  <w:abstractNum w:abstractNumId="12" w15:restartNumberingAfterBreak="0">
     <w:nsid w:val="676D1409"/>
     <w:multiLevelType w:val="hybridMultilevel"/>
     <w:tmpl w:val="1228DF1E"/>
@@ -5653,7 +5793,7 @@
       </w:rPr>
     </w:lvl>
   </w:abstractNum>
-  <w:abstractNum w:abstractNumId="12" w15:restartNumberingAfterBreak="0">
+  <w:abstractNum w:abstractNumId="13" w15:restartNumberingAfterBreak="0">
     <w:nsid w:val="6B5A2752"/>
     <w:multiLevelType w:val="hybridMultilevel"/>
     <w:tmpl w:val="404AC6C0"/>
@@ -5766,7 +5906,7 @@
       </w:rPr>
     </w:lvl>
   </w:abstractNum>
-  <w:abstractNum w:abstractNumId="13" w15:restartNumberingAfterBreak="0">
+  <w:abstractNum w:abstractNumId="14" w15:restartNumberingAfterBreak="0">
     <w:nsid w:val="760B63F9"/>
     <w:multiLevelType w:val="hybridMultilevel"/>
     <w:tmpl w:val="B0705A5C"/>
@@ -5880,7 +6020,7 @@
     </w:lvl>
   </w:abstractNum>
   <w:num w:numId="1">
-    <w:abstractNumId w:val="8"/>
+    <w:abstractNumId w:val="9"/>
   </w:num>
   <w:num w:numId="2">
     <w:abstractNumId w:val="0"/>
@@ -5895,31 +6035,31 @@
     <w:abstractNumId w:val="0"/>
   </w:num>
   <w:num w:numId="6">
-    <w:abstractNumId w:val="5"/>
+    <w:abstractNumId w:val="6"/>
   </w:num>
   <w:num w:numId="7">
-    <w:abstractNumId w:val="12"/>
+    <w:abstractNumId w:val="13"/>
   </w:num>
   <w:num w:numId="8">
-    <w:abstractNumId w:val="13"/>
+    <w:abstractNumId w:val="14"/>
   </w:num>
   <w:num w:numId="9">
     <w:abstractNumId w:val="4"/>
   </w:num>
   <w:num w:numId="10">
+    <w:abstractNumId w:val="12"/>
+  </w:num>
+  <w:num w:numId="11">
     <w:abstractNumId w:val="11"/>
   </w:num>
-  <w:num w:numId="11">
+  <w:num w:numId="12">
+    <w:abstractNumId w:val="8"/>
+  </w:num>
+  <w:num w:numId="13">
     <w:abstractNumId w:val="10"/>
   </w:num>
-  <w:num w:numId="12">
+  <w:num w:numId="14">
     <w:abstractNumId w:val="7"/>
-  </w:num>
-  <w:num w:numId="13">
-    <w:abstractNumId w:val="9"/>
-  </w:num>
-  <w:num w:numId="14">
-    <w:abstractNumId w:val="6"/>
   </w:num>
   <w:num w:numId="15">
     <w:abstractNumId w:val="3"/>
@@ -5929,6 +6069,9 @@
   </w:num>
   <w:num w:numId="17">
     <w:abstractNumId w:val="1"/>
+  </w:num>
+  <w:num w:numId="18">
+    <w:abstractNumId w:val="5"/>
   </w:num>
   <w:numIdMacAtCleanup w:val="17"/>
 </w:numbering>
@@ -7832,7 +7975,7 @@
 </file>
 
 <file path=customXml/itemProps1.xml><?xml version="1.0" encoding="utf-8"?>
-<ds:datastoreItem xmlns:ds="http://schemas.openxmlformats.org/officeDocument/2006/customXml" ds:itemID="{67F372AB-3498-47DF-87E4-656CE6C02622}">
+<ds:datastoreItem xmlns:ds="http://schemas.openxmlformats.org/officeDocument/2006/customXml" ds:itemID="{FA994F64-186D-4D3D-A265-07EC779491E0}">
   <ds:schemaRefs>
     <ds:schemaRef ds:uri="http://schemas.openxmlformats.org/officeDocument/2006/bibliography"/>
   </ds:schemaRefs>

</xml_diff>